<commit_message>
calculated data for N=17 and N=5 written rstep,vstep and temp() functions added descriptions for data structure, rad() and rki() functions
</commit_message>
<xml_diff>
--- a/Physics.docx
+++ b/Physics.docx
@@ -15,13 +15,7 @@
         <w:rPr>
           <w:b/>
         </w:rPr>
-        <w:t xml:space="preserve">1. </w:t>
-      </w:r>
-      <w:r>
-        <w:rPr>
-          <w:b/>
-        </w:rPr>
-        <w:t>Описание исследуемой системы</w:t>
+        <w:t>1. Описание исследуемой системы</w:t>
       </w:r>
     </w:p>
     <w:p>
@@ -1836,14 +1830,7 @@
                   <w:rFonts w:ascii="Cambria Math" w:eastAsiaTheme="minorEastAsia" w:hAnsi="Cambria Math"/>
                   <w:lang w:val="en-US"/>
                 </w:rPr>
-                <m:t>k</m:t>
-              </m:r>
-              <m:r>
-                <w:rPr>
-                  <w:rFonts w:ascii="Cambria Math" w:eastAsiaTheme="minorEastAsia" w:hAnsi="Cambria Math"/>
-                  <w:lang w:val="en-US"/>
-                </w:rPr>
-                <m:t>+1</m:t>
+                <m:t>k+1</m:t>
               </m:r>
             </m:sup>
           </m:sSup>
@@ -3025,6 +3012,11 @@
       </w:r>
     </w:p>
     <w:p>
+      <w:pPr>
+        <w:rPr>
+          <w:lang w:val="en-US"/>
+        </w:rPr>
+      </w:pPr>
       <w:r>
         <w:t>Ниже будут приведены описания основных функций (вместе с, собственно, кодом) и процесса получения результатов.</w:t>
       </w:r>
@@ -3038,12 +3030,239 @@
         </w:numPr>
         <w:rPr>
           <w:b/>
+          <w:lang w:val="en-US"/>
         </w:rPr>
       </w:pPr>
       <w:r>
         <w:rPr>
           <w:b/>
         </w:rPr>
+        <w:t xml:space="preserve">Структура данных. </w:t>
+      </w:r>
+    </w:p>
+    <w:p>
+      <w:r>
+        <w:t>В текущем разделе я использовал следующие структуры для хранения данных:</w:t>
+      </w:r>
+    </w:p>
+    <w:p>
+      <w:r>
+        <w:t xml:space="preserve">Вся информация о системе хранится в матрице </w:t>
+      </w:r>
+      <w:r>
+        <w:rPr>
+          <w:lang w:val="en-US"/>
+        </w:rPr>
+        <w:t>r</w:t>
+      </w:r>
+      <w:r>
+        <w:t xml:space="preserve"> </w:t>
+      </w:r>
+      <w:r>
+        <w:t>размерами 3*</w:t>
+      </w:r>
+      <w:r>
+        <w:rPr>
+          <w:lang w:val="en-US"/>
+        </w:rPr>
+        <w:t>N</w:t>
+      </w:r>
+      <w:r>
+        <w:t xml:space="preserve">. Количество частиц системы хранится в ней же, и его можно легко достать с помощью команды </w:t>
+      </w:r>
+      <w:r>
+        <w:rPr>
+          <w:lang w:val="en-US"/>
+        </w:rPr>
+        <w:t>R</w:t>
+      </w:r>
+      <w:r>
+        <w:t>:</w:t>
+      </w:r>
+    </w:p>
+    <w:p>
+      <w:pPr>
+        <w:rPr>
+          <w:rStyle w:val="SubtleEmphasis"/>
+          <w:lang w:val="en-US"/>
+        </w:rPr>
+      </w:pPr>
+      <w:r>
+        <w:rPr>
+          <w:rStyle w:val="SubtleEmphasis"/>
+          <w:lang w:val="en-US"/>
+        </w:rPr>
+        <w:t>N&lt;-</w:t>
+      </w:r>
+      <w:proofErr w:type="spellStart"/>
+      <w:r>
+        <w:rPr>
+          <w:rStyle w:val="SubtleEmphasis"/>
+          <w:lang w:val="en-US"/>
+        </w:rPr>
+        <w:t>ncol</w:t>
+      </w:r>
+      <w:proofErr w:type="spellEnd"/>
+      <w:r>
+        <w:rPr>
+          <w:rStyle w:val="SubtleEmphasis"/>
+          <w:lang w:val="en-US"/>
+        </w:rPr>
+        <w:t>(r)</w:t>
+      </w:r>
+    </w:p>
+    <w:p>
+      <w:r>
+        <w:t xml:space="preserve">Три строки матрицы соответствуют координатам </w:t>
+      </w:r>
+      <w:r>
+        <w:rPr>
+          <w:lang w:val="en-US"/>
+        </w:rPr>
+        <w:t>x</w:t>
+      </w:r>
+      <w:r>
+        <w:t>,</w:t>
+      </w:r>
+      <w:r>
+        <w:rPr>
+          <w:lang w:val="en-US"/>
+        </w:rPr>
+        <w:t>y</w:t>
+      </w:r>
+      <w:r>
+        <w:t>,</w:t>
+      </w:r>
+      <w:r>
+        <w:rPr>
+          <w:lang w:val="en-US"/>
+        </w:rPr>
+        <w:t>z</w:t>
+      </w:r>
+      <w:r>
+        <w:t xml:space="preserve">, </w:t>
+      </w:r>
+      <w:r>
+        <w:t>а столбцы – разным частицам.</w:t>
+      </w:r>
+    </w:p>
+    <w:p>
+      <w:pPr>
+        <w:rPr>
+          <w:rStyle w:val="SubtleEmphasis"/>
+        </w:rPr>
+      </w:pPr>
+      <w:r>
+        <w:lastRenderedPageBreak/>
+        <w:t xml:space="preserve">Вычисленные потенциальные минимумы (а точнее, всё те же матрицы </w:t>
+      </w:r>
+      <w:r>
+        <w:rPr>
+          <w:lang w:val="en-US"/>
+        </w:rPr>
+        <w:t>r</w:t>
+      </w:r>
+      <w:r>
+        <w:t xml:space="preserve">, </w:t>
+      </w:r>
+      <w:r>
+        <w:t xml:space="preserve">из которых можно посчитать потенциальную энергию в данной точке) хранятся в той же форме, что и </w:t>
+      </w:r>
+      <w:r>
+        <w:rPr>
+          <w:lang w:val="en-US"/>
+        </w:rPr>
+        <w:t>r</w:t>
+      </w:r>
+      <w:r>
+        <w:t xml:space="preserve">, </w:t>
+      </w:r>
+      <w:r>
+        <w:t xml:space="preserve">на диске, в папке </w:t>
+      </w:r>
+      <w:r>
+        <w:rPr>
+          <w:lang w:val="en-US"/>
+        </w:rPr>
+        <w:t>R</w:t>
+      </w:r>
+      <w:r>
+        <w:t xml:space="preserve"> </w:t>
+      </w:r>
+      <w:r>
+        <w:rPr>
+          <w:lang w:val="en-US"/>
+        </w:rPr>
+        <w:t>working</w:t>
+      </w:r>
+      <w:r>
+        <w:t xml:space="preserve"> </w:t>
+      </w:r>
+      <w:r>
+        <w:rPr>
+          <w:lang w:val="en-US"/>
+        </w:rPr>
+        <w:t>directory</w:t>
+      </w:r>
+      <w:r>
+        <w:t>/</w:t>
+      </w:r>
+      <w:r>
+        <w:rPr>
+          <w:lang w:val="en-US"/>
+        </w:rPr>
+        <w:t>data</w:t>
+      </w:r>
+      <w:r>
+        <w:t>_</w:t>
+      </w:r>
+      <w:proofErr w:type="spellStart"/>
+      <w:r>
+        <w:rPr>
+          <w:lang w:val="en-US"/>
+        </w:rPr>
+        <w:t>init</w:t>
+      </w:r>
+      <w:proofErr w:type="spellEnd"/>
+      <w:r>
+        <w:t xml:space="preserve">, </w:t>
+      </w:r>
+      <w:r>
+        <w:t xml:space="preserve">в файлах вида </w:t>
+      </w:r>
+      <w:r>
+        <w:rPr>
+          <w:lang w:val="en-US"/>
+        </w:rPr>
+        <w:t>N</w:t>
+      </w:r>
+      <w:r>
+        <w:t>.</w:t>
+      </w:r>
+      <w:proofErr w:type="spellStart"/>
+      <w:r>
+        <w:rPr>
+          <w:lang w:val="en-US"/>
+        </w:rPr>
+        <w:t>csv</w:t>
+      </w:r>
+      <w:proofErr w:type="spellEnd"/>
+    </w:p>
+    <w:p>
+      <w:pPr>
+        <w:pStyle w:val="ListParagraph"/>
+        <w:numPr>
+          <w:ilvl w:val="0"/>
+          <w:numId w:val="4"/>
+        </w:numPr>
+        <w:rPr>
+          <w:b/>
+        </w:rPr>
+      </w:pPr>
+      <w:r>
+        <w:rPr>
+          <w:b/>
+        </w:rPr>
         <w:t xml:space="preserve">Функция </w:t>
       </w:r>
       <w:proofErr w:type="spellStart"/>
@@ -3067,6 +3286,7 @@
       <w:pPr>
         <w:pStyle w:val="ListParagraph"/>
         <w:rPr>
+          <w:rStyle w:val="SubtleEmphasis"/>
           <w:lang w:val="en-US"/>
         </w:rPr>
       </w:pPr>
@@ -3074,6 +3294,7 @@
       <w:proofErr w:type="gramStart"/>
       <w:r>
         <w:rPr>
+          <w:rStyle w:val="SubtleEmphasis"/>
           <w:lang w:val="en-US"/>
         </w:rPr>
         <w:t>init</w:t>
@@ -3082,13 +3303,29 @@
       <w:proofErr w:type="gramEnd"/>
       <w:r>
         <w:rPr>
-          <w:lang w:val="en-US"/>
-        </w:rPr>
-        <w:t xml:space="preserve">&lt;-function(N){##initializes matrix 3 times N with correct </w:t>
+          <w:rStyle w:val="SubtleEmphasis"/>
+          <w:lang w:val="en-US"/>
+        </w:rPr>
+        <w:t>&lt;-function(N){</w:t>
+      </w:r>
+      <w:r>
+        <w:rPr>
+          <w:rStyle w:val="SubtleEmphasis"/>
+          <w:lang w:val="en-US"/>
+        </w:rPr>
+        <w:tab/>
+      </w:r>
+      <w:r>
+        <w:rPr>
+          <w:rStyle w:val="SubtleEmphasis"/>
+          <w:lang w:val="en-US"/>
+        </w:rPr>
+        <w:t xml:space="preserve">##initializes matrix 3 times N with correct </w:t>
       </w:r>
       <w:proofErr w:type="spellStart"/>
       <w:r>
         <w:rPr>
+          <w:rStyle w:val="SubtleEmphasis"/>
           <w:lang w:val="en-US"/>
         </w:rPr>
         <w:t>rownames</w:t>
@@ -3096,6 +3333,7 @@
       <w:proofErr w:type="spellEnd"/>
       <w:r>
         <w:rPr>
+          <w:rStyle w:val="SubtleEmphasis"/>
           <w:lang w:val="en-US"/>
         </w:rPr>
         <w:t xml:space="preserve"> and random values</w:t>
@@ -3104,30 +3342,49 @@
     <w:p>
       <w:pPr>
         <w:pStyle w:val="ListParagraph"/>
-      </w:pPr>
-      <w:r>
-        <w:rPr>
+        <w:rPr>
+          <w:rStyle w:val="SubtleEmphasis"/>
+        </w:rPr>
+      </w:pPr>
+      <w:r>
+        <w:rPr>
+          <w:rStyle w:val="SubtleEmphasis"/>
           <w:lang w:val="en-US"/>
         </w:rPr>
         <w:t xml:space="preserve">        </w:t>
       </w:r>
       <w:r>
+        <w:rPr>
+          <w:rStyle w:val="SubtleEmphasis"/>
+        </w:rPr>
         <w:t>r&lt;-rbind(rnorm(N),rnorm(N),rnorm(N))</w:t>
       </w:r>
     </w:p>
     <w:p>
       <w:pPr>
         <w:pStyle w:val="ListParagraph"/>
-      </w:pPr>
-      <w:r>
+        <w:rPr>
+          <w:rStyle w:val="SubtleEmphasis"/>
+        </w:rPr>
+      </w:pPr>
+      <w:r>
+        <w:rPr>
+          <w:rStyle w:val="SubtleEmphasis"/>
+        </w:rPr>
         <w:t xml:space="preserve">        rownames(r)&lt;-(c("x","y","z"))</w:t>
       </w:r>
     </w:p>
     <w:p>
       <w:pPr>
         <w:pStyle w:val="ListParagraph"/>
-      </w:pPr>
-      <w:r>
+        <w:rPr>
+          <w:rStyle w:val="SubtleEmphasis"/>
+        </w:rPr>
+      </w:pPr>
+      <w:r>
+        <w:rPr>
+          <w:rStyle w:val="SubtleEmphasis"/>
+        </w:rPr>
         <w:t xml:space="preserve">        r</w:t>
       </w:r>
     </w:p>
@@ -3135,10 +3392,13 @@
       <w:pPr>
         <w:pStyle w:val="ListParagraph"/>
         <w:rPr>
-          <w:lang w:val="en-US"/>
-        </w:rPr>
-      </w:pPr>
-      <w:r>
+          <w:rStyle w:val="SubtleEmphasis"/>
+        </w:rPr>
+      </w:pPr>
+      <w:r>
+        <w:rPr>
+          <w:rStyle w:val="SubtleEmphasis"/>
+        </w:rPr>
         <w:t>}</w:t>
       </w:r>
     </w:p>
@@ -3149,143 +3409,130 @@
       <w:r>
         <w:t xml:space="preserve">Функция </w:t>
       </w:r>
+      <w:r>
+        <w:rPr>
+          <w:rStyle w:val="SubtleEmphasis"/>
+        </w:rPr>
+        <w:t>init()</w:t>
+      </w:r>
+      <w:r>
+        <w:t xml:space="preserve"> </w:t>
+      </w:r>
+      <w:r>
+        <w:t xml:space="preserve"> принимает в качестве аргумента только целое число </w:t>
+      </w:r>
+      <w:r>
+        <w:rPr>
+          <w:lang w:val="en-US"/>
+        </w:rPr>
+        <w:t>N</w:t>
+      </w:r>
+      <w:r>
+        <w:t xml:space="preserve"> </w:t>
+      </w:r>
+      <w:r>
+        <w:t>–</w:t>
+      </w:r>
+      <w:r>
+        <w:t xml:space="preserve"> </w:t>
+      </w:r>
+      <w:r>
+        <w:t>количество частиц.</w:t>
+      </w:r>
+    </w:p>
+    <w:p>
+      <w:pPr>
+        <w:pStyle w:val="ListParagraph"/>
+      </w:pPr>
+      <w:r>
+        <w:t xml:space="preserve">Функция генерирует рандомный массив из </w:t>
+      </w:r>
+      <w:r>
+        <w:t>3</w:t>
+      </w:r>
+      <w:r>
+        <w:rPr>
+          <w:lang w:val="en-US"/>
+        </w:rPr>
+        <w:t>N</w:t>
+      </w:r>
+      <w:r>
+        <w:t xml:space="preserve"> </w:t>
+      </w:r>
+      <w:r>
+        <w:t xml:space="preserve">чисел и возвращает их в виде матрицы </w:t>
+      </w:r>
+      <w:r>
+        <w:t>3*</w:t>
+      </w:r>
+      <w:r>
+        <w:rPr>
+          <w:lang w:val="en-US"/>
+        </w:rPr>
+        <w:t>N</w:t>
+      </w:r>
+      <w:r>
+        <w:t>.</w:t>
+      </w:r>
+    </w:p>
+    <w:p>
+      <w:pPr>
+        <w:pStyle w:val="ListParagraph"/>
+      </w:pPr>
+      <w:r>
+        <w:rPr>
+          <w:rStyle w:val="SubtleEmphasis"/>
+        </w:rPr>
+        <w:t>r&lt;-rbind(rnorm(N),rnorm(N),rnorm(N))</w:t>
+      </w:r>
+      <w:r>
+        <w:t xml:space="preserve">: команда </w:t>
+      </w:r>
       <w:proofErr w:type="spellStart"/>
       <w:r>
         <w:rPr>
           <w:lang w:val="en-US"/>
         </w:rPr>
-        <w:t>init</w:t>
+        <w:t>rbind</w:t>
       </w:r>
       <w:proofErr w:type="spellEnd"/>
       <w:r>
-        <w:t xml:space="preserve">() </w:t>
-      </w:r>
-      <w:r>
-        <w:t xml:space="preserve"> принимает в качестве аргумента только целое число </w:t>
-      </w:r>
-      <w:r>
-        <w:rPr>
-          <w:lang w:val="en-US"/>
-        </w:rPr>
-        <w:t>N</w:t>
-      </w:r>
-      <w:r>
         <w:t xml:space="preserve"> </w:t>
       </w:r>
       <w:r>
-        <w:t>–</w:t>
-      </w:r>
-      <w:r>
-        <w:t xml:space="preserve"> </w:t>
-      </w:r>
-      <w:r>
-        <w:t>количество частиц.</w:t>
+        <w:t>связывает несколько векторов в матрицу путём склеивания по горизонтали</w:t>
+      </w:r>
+      <w:r>
+        <w:t xml:space="preserve">, </w:t>
+      </w:r>
+      <w:r>
+        <w:t xml:space="preserve">и записывает в переменную </w:t>
+      </w:r>
+      <w:r>
+        <w:rPr>
+          <w:lang w:val="en-US"/>
+        </w:rPr>
+        <w:t>r</w:t>
+      </w:r>
+      <w:r>
+        <w:t>.</w:t>
       </w:r>
     </w:p>
     <w:p>
       <w:pPr>
         <w:pStyle w:val="ListParagraph"/>
-      </w:pPr>
-      <w:r>
-        <w:t xml:space="preserve">Функция генерирует рандомный массив из </w:t>
-      </w:r>
-      <w:r>
-        <w:t>3</w:t>
-      </w:r>
-      <w:r>
-        <w:rPr>
-          <w:lang w:val="en-US"/>
-        </w:rPr>
-        <w:t>N</w:t>
-      </w:r>
-      <w:r>
-        <w:t xml:space="preserve"> </w:t>
-      </w:r>
-      <w:r>
-        <w:t xml:space="preserve">чисел и возвращает их в виде матрицы </w:t>
-      </w:r>
-      <w:r>
-        <w:t>3*</w:t>
-      </w:r>
-      <w:r>
-        <w:rPr>
-          <w:lang w:val="en-US"/>
-        </w:rPr>
-        <w:t>N</w:t>
-      </w:r>
-      <w:r>
-        <w:t>.</w:t>
-      </w:r>
-    </w:p>
-    <w:p>
-      <w:pPr>
-        <w:pStyle w:val="ListParagraph"/>
-      </w:pPr>
-      <w:r>
-        <w:lastRenderedPageBreak/>
-        <w:t>r&lt;-rbind(rnorm(N),rnorm(N),rnorm(N))</w:t>
-      </w:r>
-      <w:r>
-        <w:t xml:space="preserve">: команда </w:t>
-      </w:r>
-      <w:proofErr w:type="spellStart"/>
-      <w:r>
-        <w:rPr>
-          <w:lang w:val="en-US"/>
-        </w:rPr>
-        <w:t>rbind</w:t>
-      </w:r>
-      <w:proofErr w:type="spellEnd"/>
-      <w:r>
-        <w:t xml:space="preserve"> </w:t>
-      </w:r>
-      <w:r>
-        <w:t>связывает несколько векторов в матрицу путём склеивания по горизонтали</w:t>
-      </w:r>
-      <w:r>
-        <w:t xml:space="preserve">, </w:t>
-      </w:r>
-      <w:r>
-        <w:t xml:space="preserve">и записывает в переменную </w:t>
-      </w:r>
-      <w:r>
-        <w:rPr>
-          <w:lang w:val="en-US"/>
-        </w:rPr>
-        <w:t>r</w:t>
-      </w:r>
-      <w:r>
-        <w:t>.</w:t>
-      </w:r>
-    </w:p>
-    <w:p>
-      <w:pPr>
-        <w:pStyle w:val="ListParagraph"/>
         <w:rPr>
           <w:ins w:id="6" w:author="Maka" w:date="2014-08-17T22:43:00Z"/>
         </w:rPr>
       </w:pPr>
-      <w:proofErr w:type="spellStart"/>
-      <w:proofErr w:type="gramStart"/>
-      <w:r>
-        <w:rPr>
-          <w:lang w:val="en-US"/>
-        </w:rPr>
-        <w:t>rnorm</w:t>
-      </w:r>
-      <w:proofErr w:type="spellEnd"/>
-      <w:r>
-        <w:t>(</w:t>
-      </w:r>
-      <w:proofErr w:type="gramEnd"/>
-      <w:r>
-        <w:rPr>
-          <w:lang w:val="en-US"/>
-        </w:rPr>
-        <w:t>N</w:t>
-      </w:r>
-      <w:r>
-        <w:t xml:space="preserve">) – </w:t>
+      <w:r>
+        <w:rPr>
+          <w:rStyle w:val="SubtleEmphasis"/>
+        </w:rPr>
+        <w:t>rnorm(N)</w:t>
+      </w:r>
+      <w:r>
+        <w:t xml:space="preserve"> – </w:t>
       </w:r>
       <w:r>
         <w:t xml:space="preserve">возвращает вектор из </w:t>
@@ -3311,6 +3558,9 @@
     <w:p>
       <w:pPr>
         <w:pStyle w:val="ListParagraph"/>
+        <w:rPr>
+          <w:lang w:val="en-US"/>
+        </w:rPr>
       </w:pPr>
       <w:proofErr w:type="spellStart"/>
       <w:proofErr w:type="gramStart"/>
@@ -3368,10 +3618,7 @@
         <w:t>z</w:t>
       </w:r>
       <w:r>
-        <w:t>"))</w:t>
-      </w:r>
-      <w:r>
-        <w:t xml:space="preserve">: </w:t>
+        <w:t xml:space="preserve">")): </w:t>
       </w:r>
       <w:r>
         <w:t xml:space="preserve">сугубо косметическая правка. Добавляет имена к строкам матрицы </w:t>
@@ -3389,9 +3636,1112 @@
     <w:p>
       <w:pPr>
         <w:pStyle w:val="ListParagraph"/>
-      </w:pPr>
-      <w:bookmarkStart w:id="8" w:name="_GoBack"/>
-      <w:bookmarkEnd w:id="8"/>
+        <w:numPr>
+          <w:ilvl w:val="0"/>
+          <w:numId w:val="4"/>
+        </w:numPr>
+        <w:rPr>
+          <w:b/>
+          <w:lang w:val="en-US"/>
+        </w:rPr>
+      </w:pPr>
+      <w:r>
+        <w:rPr>
+          <w:b/>
+        </w:rPr>
+        <w:t xml:space="preserve">Функция </w:t>
+      </w:r>
+      <w:r>
+        <w:rPr>
+          <w:b/>
+          <w:lang w:val="en-US"/>
+        </w:rPr>
+        <w:t>rad()</w:t>
+      </w:r>
+    </w:p>
+    <w:p>
+      <w:pPr>
+        <w:rPr>
+          <w:rStyle w:val="SubtleEmphasis"/>
+          <w:lang w:val="en-US"/>
+        </w:rPr>
+      </w:pPr>
+      <w:proofErr w:type="gramStart"/>
+      <w:r>
+        <w:rPr>
+          <w:rStyle w:val="SubtleEmphasis"/>
+          <w:lang w:val="en-US"/>
+        </w:rPr>
+        <w:t>rad</w:t>
+      </w:r>
+      <w:proofErr w:type="gramEnd"/>
+      <w:r>
+        <w:rPr>
+          <w:rStyle w:val="SubtleEmphasis"/>
+          <w:lang w:val="en-US"/>
+        </w:rPr>
+        <w:t>&lt;-function(r){</w:t>
+      </w:r>
+      <w:r>
+        <w:rPr>
+          <w:rStyle w:val="SubtleEmphasis"/>
+          <w:lang w:val="en-US"/>
+        </w:rPr>
+        <w:tab/>
+        <w:t>##calculates the distance from particle k to the beginning of the coordinates</w:t>
+      </w:r>
+    </w:p>
+    <w:p>
+      <w:pPr>
+        <w:rPr>
+          <w:rStyle w:val="SubtleEmphasis"/>
+        </w:rPr>
+      </w:pPr>
+      <w:r>
+        <w:rPr>
+          <w:rStyle w:val="SubtleEmphasis"/>
+          <w:lang w:val="en-US"/>
+        </w:rPr>
+        <w:t xml:space="preserve">        N&lt;-</w:t>
+      </w:r>
+      <w:proofErr w:type="spellStart"/>
+      <w:r>
+        <w:rPr>
+          <w:rStyle w:val="SubtleEmphasis"/>
+          <w:lang w:val="en-US"/>
+        </w:rPr>
+        <w:t>ncol</w:t>
+      </w:r>
+      <w:proofErr w:type="spellEnd"/>
+      <w:r>
+        <w:rPr>
+          <w:rStyle w:val="SubtleEmphasis"/>
+          <w:lang w:val="en-US"/>
+        </w:rPr>
+        <w:t>(r)</w:t>
+      </w:r>
+      <w:r>
+        <w:rPr>
+          <w:rStyle w:val="SubtleEmphasis"/>
+        </w:rPr>
+        <w:tab/>
+      </w:r>
+    </w:p>
+    <w:p>
+      <w:pPr>
+        <w:rPr>
+          <w:rStyle w:val="SubtleEmphasis"/>
+          <w:lang w:val="en-US"/>
+        </w:rPr>
+      </w:pPr>
+      <w:r>
+        <w:rPr>
+          <w:rStyle w:val="SubtleEmphasis"/>
+          <w:lang w:val="en-US"/>
+        </w:rPr>
+        <w:t xml:space="preserve">        </w:t>
+      </w:r>
+      <w:proofErr w:type="gramStart"/>
+      <w:r>
+        <w:rPr>
+          <w:rStyle w:val="SubtleEmphasis"/>
+          <w:lang w:val="en-US"/>
+        </w:rPr>
+        <w:t>rad</w:t>
+      </w:r>
+      <w:proofErr w:type="gramEnd"/>
+      <w:r>
+        <w:rPr>
+          <w:rStyle w:val="SubtleEmphasis"/>
+          <w:lang w:val="en-US"/>
+        </w:rPr>
+        <w:t>&lt;-rep(0,times=N)</w:t>
+      </w:r>
+    </w:p>
+    <w:p>
+      <w:pPr>
+        <w:rPr>
+          <w:rStyle w:val="SubtleEmphasis"/>
+          <w:lang w:val="en-US"/>
+        </w:rPr>
+      </w:pPr>
+      <w:r>
+        <w:rPr>
+          <w:rStyle w:val="SubtleEmphasis"/>
+          <w:lang w:val="en-US"/>
+        </w:rPr>
+        <w:t xml:space="preserve">        </w:t>
+      </w:r>
+      <w:proofErr w:type="gramStart"/>
+      <w:r>
+        <w:rPr>
+          <w:rStyle w:val="SubtleEmphasis"/>
+          <w:lang w:val="en-US"/>
+        </w:rPr>
+        <w:t>for(</w:t>
+      </w:r>
+      <w:proofErr w:type="gramEnd"/>
+      <w:r>
+        <w:rPr>
+          <w:rStyle w:val="SubtleEmphasis"/>
+          <w:lang w:val="en-US"/>
+        </w:rPr>
+        <w:t>k in 1:N){</w:t>
+      </w:r>
+    </w:p>
+    <w:p>
+      <w:pPr>
+        <w:rPr>
+          <w:rStyle w:val="SubtleEmphasis"/>
+          <w:lang w:val="en-US"/>
+        </w:rPr>
+      </w:pPr>
+      <w:r>
+        <w:rPr>
+          <w:rStyle w:val="SubtleEmphasis"/>
+          <w:lang w:val="en-US"/>
+        </w:rPr>
+        <w:t xml:space="preserve">                rad[k]&lt;-(r[1,k]^2+r[2,k]^2+r[3,k]^2)^(0.5)</w:t>
+      </w:r>
+    </w:p>
+    <w:p>
+      <w:pPr>
+        <w:rPr>
+          <w:rStyle w:val="SubtleEmphasis"/>
+        </w:rPr>
+      </w:pPr>
+      <w:r>
+        <w:rPr>
+          <w:rStyle w:val="SubtleEmphasis"/>
+          <w:lang w:val="en-US"/>
+        </w:rPr>
+        <w:t xml:space="preserve">        </w:t>
+      </w:r>
+      <w:r>
+        <w:rPr>
+          <w:rStyle w:val="SubtleEmphasis"/>
+        </w:rPr>
+        <w:t>}</w:t>
+      </w:r>
+    </w:p>
+    <w:p>
+      <w:pPr>
+        <w:rPr>
+          <w:rStyle w:val="SubtleEmphasis"/>
+        </w:rPr>
+      </w:pPr>
+      <w:r>
+        <w:rPr>
+          <w:rStyle w:val="SubtleEmphasis"/>
+        </w:rPr>
+        <w:t xml:space="preserve">        rad</w:t>
+      </w:r>
+    </w:p>
+    <w:p>
+      <w:pPr>
+        <w:rPr>
+          <w:rStyle w:val="SubtleEmphasis"/>
+        </w:rPr>
+      </w:pPr>
+      <w:r>
+        <w:rPr>
+          <w:rStyle w:val="SubtleEmphasis"/>
+        </w:rPr>
+        <w:t>}</w:t>
+      </w:r>
+    </w:p>
+    <w:p>
+      <w:proofErr w:type="gramStart"/>
+      <w:r>
+        <w:rPr>
+          <w:lang w:val="en-US"/>
+        </w:rPr>
+        <w:t>rad</w:t>
+      </w:r>
+      <w:r>
+        <w:t>(</w:t>
+      </w:r>
+      <w:proofErr w:type="gramEnd"/>
+      <w:r>
+        <w:t xml:space="preserve">) </w:t>
+      </w:r>
+      <w:r>
+        <w:t xml:space="preserve">принимает на вход матрицу </w:t>
+      </w:r>
+      <w:r>
+        <w:rPr>
+          <w:lang w:val="en-US"/>
+        </w:rPr>
+        <w:t>r</w:t>
+      </w:r>
+      <w:r>
+        <w:t xml:space="preserve">, </w:t>
+      </w:r>
+      <w:r>
+        <w:t xml:space="preserve"> и высчитывает вектор длин радиус-векторов каждой частицы. Функция возвращает вектор </w:t>
+      </w:r>
+      <w:r>
+        <w:rPr>
+          <w:lang w:val="en-US"/>
+        </w:rPr>
+        <w:t>rad</w:t>
+      </w:r>
+      <w:r>
+        <w:t xml:space="preserve"> </w:t>
+      </w:r>
+      <w:r>
+        <w:t xml:space="preserve">длиной </w:t>
+      </w:r>
+      <w:r>
+        <w:rPr>
+          <w:lang w:val="en-US"/>
+        </w:rPr>
+        <w:t>R</w:t>
+      </w:r>
+      <w:r>
+        <w:t xml:space="preserve">, </w:t>
+      </w:r>
+      <w:r>
+        <w:rPr>
+          <w:lang w:val="en-US"/>
+        </w:rPr>
+        <w:t>k</w:t>
+      </w:r>
+      <w:r>
+        <w:t>-</w:t>
+      </w:r>
+      <w:r>
+        <w:t xml:space="preserve">й элемент которого соответствует расстоянию от </w:t>
+      </w:r>
+      <w:r>
+        <w:rPr>
+          <w:lang w:val="en-US"/>
+        </w:rPr>
+        <w:t>k</w:t>
+      </w:r>
+      <w:r>
+        <w:t>-</w:t>
+      </w:r>
+      <w:r>
+        <w:t>й частицы до начала координат:</w:t>
+      </w:r>
+    </w:p>
+    <w:p>
+      <w:pPr>
+        <w:rPr>
+          <w:rFonts w:eastAsiaTheme="minorEastAsia"/>
+          <w:i/>
+          <w:lang w:val="en-US"/>
+        </w:rPr>
+      </w:pPr>
+      <m:oMathPara>
+        <m:oMath>
+          <m:sSub>
+            <m:sSubPr>
+              <m:ctrlPr>
+                <w:rPr>
+                  <w:rFonts w:ascii="Cambria Math" w:hAnsi="Cambria Math"/>
+                  <w:i/>
+                  <w:lang w:val="en-US"/>
+                </w:rPr>
+              </m:ctrlPr>
+            </m:sSubPr>
+            <m:e>
+              <m:r>
+                <w:rPr>
+                  <w:rFonts w:ascii="Cambria Math" w:hAnsi="Cambria Math"/>
+                  <w:lang w:val="en-US"/>
+                </w:rPr>
+                <m:t>rad</m:t>
+              </m:r>
+            </m:e>
+            <m:sub>
+              <m:r>
+                <w:rPr>
+                  <w:rFonts w:ascii="Cambria Math" w:hAnsi="Cambria Math"/>
+                  <w:lang w:val="en-US"/>
+                </w:rPr>
+                <m:t>k</m:t>
+              </m:r>
+            </m:sub>
+          </m:sSub>
+          <m:r>
+            <w:rPr>
+              <w:rFonts w:ascii="Cambria Math" w:hAnsi="Cambria Math"/>
+              <w:lang w:val="en-US"/>
+            </w:rPr>
+            <m:t>=</m:t>
+          </m:r>
+          <m:rad>
+            <m:radPr>
+              <m:degHide m:val="1"/>
+              <m:ctrlPr>
+                <w:rPr>
+                  <w:rFonts w:ascii="Cambria Math" w:hAnsi="Cambria Math"/>
+                  <w:i/>
+                  <w:lang w:val="en-US"/>
+                </w:rPr>
+              </m:ctrlPr>
+            </m:radPr>
+            <m:deg/>
+            <m:e>
+              <m:sSubSup>
+                <m:sSubSupPr>
+                  <m:ctrlPr>
+                    <w:rPr>
+                      <w:rFonts w:ascii="Cambria Math" w:hAnsi="Cambria Math"/>
+                      <w:i/>
+                      <w:lang w:val="en-US"/>
+                    </w:rPr>
+                  </m:ctrlPr>
+                </m:sSubSupPr>
+                <m:e>
+                  <m:r>
+                    <w:rPr>
+                      <w:rFonts w:ascii="Cambria Math" w:hAnsi="Cambria Math"/>
+                      <w:lang w:val="en-US"/>
+                    </w:rPr>
+                    <m:t>x</m:t>
+                  </m:r>
+                </m:e>
+                <m:sub>
+                  <m:r>
+                    <w:rPr>
+                      <w:rFonts w:ascii="Cambria Math" w:hAnsi="Cambria Math"/>
+                      <w:lang w:val="en-US"/>
+                    </w:rPr>
+                    <m:t>k</m:t>
+                  </m:r>
+                </m:sub>
+                <m:sup>
+                  <m:r>
+                    <w:rPr>
+                      <w:rFonts w:ascii="Cambria Math" w:hAnsi="Cambria Math"/>
+                      <w:lang w:val="en-US"/>
+                    </w:rPr>
+                    <m:t>2</m:t>
+                  </m:r>
+                </m:sup>
+              </m:sSubSup>
+              <m:r>
+                <w:rPr>
+                  <w:rFonts w:ascii="Cambria Math" w:hAnsi="Cambria Math"/>
+                  <w:lang w:val="en-US"/>
+                </w:rPr>
+                <m:t>+</m:t>
+              </m:r>
+              <m:sSubSup>
+                <m:sSubSupPr>
+                  <m:ctrlPr>
+                    <w:rPr>
+                      <w:rFonts w:ascii="Cambria Math" w:hAnsi="Cambria Math"/>
+                      <w:i/>
+                      <w:lang w:val="en-US"/>
+                    </w:rPr>
+                  </m:ctrlPr>
+                </m:sSubSupPr>
+                <m:e>
+                  <m:r>
+                    <w:rPr>
+                      <w:rFonts w:ascii="Cambria Math" w:hAnsi="Cambria Math"/>
+                      <w:lang w:val="en-US"/>
+                    </w:rPr>
+                    <m:t>y</m:t>
+                  </m:r>
+                </m:e>
+                <m:sub>
+                  <m:r>
+                    <w:rPr>
+                      <w:rFonts w:ascii="Cambria Math" w:hAnsi="Cambria Math"/>
+                      <w:lang w:val="en-US"/>
+                    </w:rPr>
+                    <m:t>k</m:t>
+                  </m:r>
+                </m:sub>
+                <m:sup>
+                  <m:r>
+                    <w:rPr>
+                      <w:rFonts w:ascii="Cambria Math" w:hAnsi="Cambria Math"/>
+                      <w:lang w:val="en-US"/>
+                    </w:rPr>
+                    <m:t>2</m:t>
+                  </m:r>
+                </m:sup>
+              </m:sSubSup>
+              <m:r>
+                <w:rPr>
+                  <w:rFonts w:ascii="Cambria Math" w:hAnsi="Cambria Math"/>
+                  <w:lang w:val="en-US"/>
+                </w:rPr>
+                <m:t>+</m:t>
+              </m:r>
+              <m:sSubSup>
+                <m:sSubSupPr>
+                  <m:ctrlPr>
+                    <w:rPr>
+                      <w:rFonts w:ascii="Cambria Math" w:hAnsi="Cambria Math"/>
+                      <w:i/>
+                      <w:lang w:val="en-US"/>
+                    </w:rPr>
+                  </m:ctrlPr>
+                </m:sSubSupPr>
+                <m:e>
+                  <m:r>
+                    <w:rPr>
+                      <w:rFonts w:ascii="Cambria Math" w:hAnsi="Cambria Math"/>
+                      <w:lang w:val="en-US"/>
+                    </w:rPr>
+                    <m:t>z</m:t>
+                  </m:r>
+                </m:e>
+                <m:sub>
+                  <m:r>
+                    <w:rPr>
+                      <w:rFonts w:ascii="Cambria Math" w:hAnsi="Cambria Math"/>
+                      <w:lang w:val="en-US"/>
+                    </w:rPr>
+                    <m:t>k</m:t>
+                  </m:r>
+                </m:sub>
+                <m:sup>
+                  <m:r>
+                    <w:rPr>
+                      <w:rFonts w:ascii="Cambria Math" w:hAnsi="Cambria Math"/>
+                      <w:lang w:val="en-US"/>
+                    </w:rPr>
+                    <m:t>2</m:t>
+                  </m:r>
+                </m:sup>
+              </m:sSubSup>
+            </m:e>
+          </m:rad>
+        </m:oMath>
+      </m:oMathPara>
+    </w:p>
+    <w:p>
+      <w:r>
+        <w:rPr>
+          <w:rStyle w:val="SubtleEmphasis"/>
+          <w:lang w:val="en-US"/>
+        </w:rPr>
+        <w:t>N</w:t>
+      </w:r>
+      <w:r>
+        <w:rPr>
+          <w:rStyle w:val="SubtleEmphasis"/>
+        </w:rPr>
+        <w:t>&lt;-</w:t>
+      </w:r>
+      <w:proofErr w:type="spellStart"/>
+      <w:r>
+        <w:rPr>
+          <w:rStyle w:val="SubtleEmphasis"/>
+          <w:lang w:val="en-US"/>
+        </w:rPr>
+        <w:t>ncol</w:t>
+      </w:r>
+      <w:proofErr w:type="spellEnd"/>
+      <w:r>
+        <w:rPr>
+          <w:rStyle w:val="SubtleEmphasis"/>
+        </w:rPr>
+        <w:t>(</w:t>
+      </w:r>
+      <w:r>
+        <w:rPr>
+          <w:rStyle w:val="SubtleEmphasis"/>
+          <w:lang w:val="en-US"/>
+        </w:rPr>
+        <w:t>r</w:t>
+      </w:r>
+      <w:r>
+        <w:rPr>
+          <w:rStyle w:val="SubtleEmphasis"/>
+        </w:rPr>
+        <w:t>)</w:t>
+      </w:r>
+      <w:r>
+        <w:t xml:space="preserve"> – просто записываем в переменную </w:t>
+      </w:r>
+      <w:r>
+        <w:rPr>
+          <w:lang w:val="en-US"/>
+        </w:rPr>
+        <w:t>N</w:t>
+      </w:r>
+      <w:r>
+        <w:t xml:space="preserve"> </w:t>
+      </w:r>
+      <w:r>
+        <w:t>количество частиц</w:t>
+      </w:r>
+    </w:p>
+    <w:p>
+      <w:proofErr w:type="gramStart"/>
+      <w:r>
+        <w:rPr>
+          <w:rStyle w:val="SubtleEmphasis"/>
+          <w:lang w:val="en-US"/>
+        </w:rPr>
+        <w:t>rad</w:t>
+      </w:r>
+      <w:proofErr w:type="gramEnd"/>
+      <w:r>
+        <w:rPr>
+          <w:rStyle w:val="SubtleEmphasis"/>
+        </w:rPr>
+        <w:t>&lt;-</w:t>
+      </w:r>
+      <w:r>
+        <w:rPr>
+          <w:rStyle w:val="SubtleEmphasis"/>
+          <w:lang w:val="en-US"/>
+        </w:rPr>
+        <w:t>rep</w:t>
+      </w:r>
+      <w:r>
+        <w:rPr>
+          <w:rStyle w:val="SubtleEmphasis"/>
+        </w:rPr>
+        <w:t>(0,</w:t>
+      </w:r>
+      <w:r>
+        <w:rPr>
+          <w:rStyle w:val="SubtleEmphasis"/>
+          <w:lang w:val="en-US"/>
+        </w:rPr>
+        <w:t>times</w:t>
+      </w:r>
+      <w:r>
+        <w:rPr>
+          <w:rStyle w:val="SubtleEmphasis"/>
+        </w:rPr>
+        <w:t>=</w:t>
+      </w:r>
+      <w:r>
+        <w:rPr>
+          <w:rStyle w:val="SubtleEmphasis"/>
+          <w:lang w:val="en-US"/>
+        </w:rPr>
+        <w:t>N</w:t>
+      </w:r>
+      <w:r>
+        <w:rPr>
+          <w:rStyle w:val="SubtleEmphasis"/>
+        </w:rPr>
+        <w:t xml:space="preserve">) </w:t>
+      </w:r>
+      <w:r>
+        <w:t xml:space="preserve">– задаём начальное значение для </w:t>
+      </w:r>
+      <w:r>
+        <w:rPr>
+          <w:lang w:val="en-US"/>
+        </w:rPr>
+        <w:t>rad</w:t>
+      </w:r>
+      <w:r>
+        <w:t xml:space="preserve"> </w:t>
+      </w:r>
+      <w:r>
+        <w:t xml:space="preserve">в виде вектора из </w:t>
+      </w:r>
+      <w:r>
+        <w:rPr>
+          <w:lang w:val="en-US"/>
+        </w:rPr>
+        <w:t>N</w:t>
+      </w:r>
+      <w:r>
+        <w:t xml:space="preserve"> </w:t>
+      </w:r>
+      <w:r>
+        <w:t>нулей</w:t>
+      </w:r>
+    </w:p>
+    <w:p>
+      <w:pPr>
+        <w:rPr>
+          <w:rStyle w:val="SubtleEmphasis"/>
+          <w:lang w:val="en-US"/>
+        </w:rPr>
+      </w:pPr>
+      <w:proofErr w:type="gramStart"/>
+      <w:r>
+        <w:rPr>
+          <w:rStyle w:val="SubtleEmphasis"/>
+          <w:lang w:val="en-US"/>
+        </w:rPr>
+        <w:t>for(</w:t>
+      </w:r>
+      <w:proofErr w:type="gramEnd"/>
+      <w:r>
+        <w:rPr>
+          <w:rStyle w:val="SubtleEmphasis"/>
+          <w:lang w:val="en-US"/>
+        </w:rPr>
+        <w:t>k in 1:N){</w:t>
+      </w:r>
+    </w:p>
+    <w:p>
+      <w:pPr>
+        <w:rPr>
+          <w:rStyle w:val="SubtleEmphasis"/>
+          <w:lang w:val="en-US"/>
+        </w:rPr>
+      </w:pPr>
+      <w:r>
+        <w:rPr>
+          <w:rStyle w:val="SubtleEmphasis"/>
+          <w:lang w:val="en-US"/>
+        </w:rPr>
+        <w:t xml:space="preserve">                rad[k]&lt;-(r[1,k]^2+r[2,k]^2+r[3,k]^2)^(0.5)</w:t>
+      </w:r>
+    </w:p>
+    <w:p>
+      <w:pPr>
+        <w:rPr>
+          <w:rStyle w:val="SubtleEmphasis"/>
+        </w:rPr>
+      </w:pPr>
+      <w:r>
+        <w:rPr>
+          <w:rStyle w:val="SubtleEmphasis"/>
+          <w:lang w:val="en-US"/>
+        </w:rPr>
+        <w:t xml:space="preserve">        </w:t>
+      </w:r>
+      <w:r>
+        <w:rPr>
+          <w:rStyle w:val="SubtleEmphasis"/>
+        </w:rPr>
+        <w:t>}</w:t>
+      </w:r>
+    </w:p>
+    <w:p>
+      <w:r>
+        <w:rPr>
+          <w:rStyle w:val="SubtleEmphasis"/>
+        </w:rPr>
+        <w:lastRenderedPageBreak/>
+        <w:t xml:space="preserve">        rad </w:t>
+      </w:r>
+      <w:r>
+        <w:t xml:space="preserve">– поэлементно присваиваем каждому элементу вектора </w:t>
+      </w:r>
+      <w:r>
+        <w:rPr>
+          <w:lang w:val="en-US"/>
+        </w:rPr>
+        <w:t>rad</w:t>
+      </w:r>
+      <w:r>
+        <w:t xml:space="preserve"> </w:t>
+      </w:r>
+      <w:r>
+        <w:t>значение расстояния.</w:t>
+      </w:r>
+    </w:p>
+    <w:p>
+      <w:pPr>
+        <w:pStyle w:val="ListParagraph"/>
+        <w:numPr>
+          <w:ilvl w:val="0"/>
+          <w:numId w:val="4"/>
+        </w:numPr>
+        <w:rPr>
+          <w:b/>
+          <w:lang w:val="en-US"/>
+        </w:rPr>
+      </w:pPr>
+      <w:r>
+        <w:rPr>
+          <w:b/>
+        </w:rPr>
+        <w:t xml:space="preserve">Функция </w:t>
+      </w:r>
+      <w:proofErr w:type="spellStart"/>
+      <w:r>
+        <w:rPr>
+          <w:b/>
+          <w:lang w:val="en-US"/>
+        </w:rPr>
+        <w:t>rki</w:t>
+      </w:r>
+      <w:proofErr w:type="spellEnd"/>
+      <w:r>
+        <w:rPr>
+          <w:b/>
+          <w:lang w:val="en-US"/>
+        </w:rPr>
+        <w:t>()</w:t>
+      </w:r>
+    </w:p>
+    <w:p>
+      <w:pPr>
+        <w:rPr>
+          <w:rStyle w:val="SubtleEmphasis"/>
+          <w:lang w:val="en-US"/>
+        </w:rPr>
+      </w:pPr>
+      <w:proofErr w:type="spellStart"/>
+      <w:proofErr w:type="gramStart"/>
+      <w:r>
+        <w:rPr>
+          <w:rStyle w:val="SubtleEmphasis"/>
+          <w:lang w:val="en-US"/>
+        </w:rPr>
+        <w:t>rki</w:t>
+      </w:r>
+      <w:proofErr w:type="spellEnd"/>
+      <w:proofErr w:type="gramEnd"/>
+      <w:r>
+        <w:rPr>
+          <w:rStyle w:val="SubtleEmphasis"/>
+          <w:lang w:val="en-US"/>
+        </w:rPr>
+        <w:t>&lt;-function(</w:t>
+      </w:r>
+      <w:proofErr w:type="spellStart"/>
+      <w:r>
+        <w:rPr>
+          <w:rStyle w:val="SubtleEmphasis"/>
+          <w:lang w:val="en-US"/>
+        </w:rPr>
+        <w:t>r,k,i</w:t>
+      </w:r>
+      <w:proofErr w:type="spellEnd"/>
+      <w:r>
+        <w:rPr>
+          <w:rStyle w:val="SubtleEmphasis"/>
+          <w:lang w:val="en-US"/>
+        </w:rPr>
+        <w:t xml:space="preserve">){##calculates the distance between particle i and particle k; </w:t>
+      </w:r>
+    </w:p>
+    <w:p>
+      <w:pPr>
+        <w:rPr>
+          <w:rStyle w:val="SubtleEmphasis"/>
+          <w:lang w:val="en-US"/>
+        </w:rPr>
+      </w:pPr>
+      <w:r>
+        <w:rPr>
+          <w:rStyle w:val="SubtleEmphasis"/>
+          <w:lang w:val="en-US"/>
+        </w:rPr>
+        <w:t xml:space="preserve">        </w:t>
+      </w:r>
+      <w:proofErr w:type="spellStart"/>
+      <w:proofErr w:type="gramStart"/>
+      <w:r>
+        <w:rPr>
+          <w:rStyle w:val="SubtleEmphasis"/>
+          <w:lang w:val="en-US"/>
+        </w:rPr>
+        <w:t>rki</w:t>
+      </w:r>
+      <w:proofErr w:type="spellEnd"/>
+      <w:proofErr w:type="gramEnd"/>
+      <w:r>
+        <w:rPr>
+          <w:rStyle w:val="SubtleEmphasis"/>
+          <w:lang w:val="en-US"/>
+        </w:rPr>
+        <w:t>&lt;-NULL</w:t>
+      </w:r>
+    </w:p>
+    <w:p>
+      <w:pPr>
+        <w:rPr>
+          <w:rStyle w:val="SubtleEmphasis"/>
+          <w:lang w:val="en-US"/>
+        </w:rPr>
+      </w:pPr>
+      <w:r>
+        <w:rPr>
+          <w:rStyle w:val="SubtleEmphasis"/>
+          <w:lang w:val="en-US"/>
+        </w:rPr>
+        <w:t xml:space="preserve">        </w:t>
+      </w:r>
+      <w:proofErr w:type="gramStart"/>
+      <w:r>
+        <w:rPr>
+          <w:rStyle w:val="SubtleEmphasis"/>
+          <w:lang w:val="en-US"/>
+        </w:rPr>
+        <w:t>if(</w:t>
+      </w:r>
+      <w:proofErr w:type="gramEnd"/>
+      <w:r>
+        <w:rPr>
+          <w:rStyle w:val="SubtleEmphasis"/>
+          <w:lang w:val="en-US"/>
+        </w:rPr>
+        <w:t>k==i){print("</w:t>
+      </w:r>
+      <w:proofErr w:type="spellStart"/>
+      <w:r>
+        <w:rPr>
+          <w:rStyle w:val="SubtleEmphasis"/>
+          <w:lang w:val="en-US"/>
+        </w:rPr>
+        <w:t>rki</w:t>
+      </w:r>
+      <w:proofErr w:type="spellEnd"/>
+      <w:r>
+        <w:rPr>
+          <w:rStyle w:val="SubtleEmphasis"/>
+          <w:lang w:val="en-US"/>
+        </w:rPr>
+        <w:t xml:space="preserve"> error! k=i!")}</w:t>
+      </w:r>
+    </w:p>
+    <w:p>
+      <w:pPr>
+        <w:rPr>
+          <w:rStyle w:val="SubtleEmphasis"/>
+          <w:lang w:val="en-US"/>
+        </w:rPr>
+      </w:pPr>
+      <w:r>
+        <w:rPr>
+          <w:rStyle w:val="SubtleEmphasis"/>
+          <w:lang w:val="en-US"/>
+        </w:rPr>
+        <w:t xml:space="preserve">        </w:t>
+      </w:r>
+      <w:proofErr w:type="gramStart"/>
+      <w:r>
+        <w:rPr>
+          <w:rStyle w:val="SubtleEmphasis"/>
+          <w:lang w:val="en-US"/>
+        </w:rPr>
+        <w:t>else{</w:t>
+      </w:r>
+      <w:proofErr w:type="gramEnd"/>
+    </w:p>
+    <w:p>
+      <w:pPr>
+        <w:rPr>
+          <w:rStyle w:val="SubtleEmphasis"/>
+          <w:lang w:val="en-US"/>
+        </w:rPr>
+      </w:pPr>
+      <w:r>
+        <w:rPr>
+          <w:rStyle w:val="SubtleEmphasis"/>
+          <w:lang w:val="en-US"/>
+        </w:rPr>
+        <w:t xml:space="preserve">                </w:t>
+      </w:r>
+      <w:proofErr w:type="spellStart"/>
+      <w:r>
+        <w:rPr>
+          <w:rStyle w:val="SubtleEmphasis"/>
+          <w:lang w:val="en-US"/>
+        </w:rPr>
+        <w:t>rki</w:t>
+      </w:r>
+      <w:proofErr w:type="spellEnd"/>
+      <w:r>
+        <w:rPr>
+          <w:rStyle w:val="SubtleEmphasis"/>
+          <w:lang w:val="en-US"/>
+        </w:rPr>
+        <w:t>&lt;-((r[1,k]-r[1,i])^2+(r[2,k]-r[2,i])^2+(r[3,k]-r[3,i])^2)^0.5</w:t>
+      </w:r>
+    </w:p>
+    <w:p>
+      <w:pPr>
+        <w:rPr>
+          <w:rStyle w:val="SubtleEmphasis"/>
+          <w:lang w:val="en-US"/>
+        </w:rPr>
+      </w:pPr>
+      <w:r>
+        <w:rPr>
+          <w:rStyle w:val="SubtleEmphasis"/>
+          <w:lang w:val="en-US"/>
+        </w:rPr>
+        <w:t xml:space="preserve">        }</w:t>
+      </w:r>
+    </w:p>
+    <w:p>
+      <w:pPr>
+        <w:rPr>
+          <w:rStyle w:val="SubtleEmphasis"/>
+          <w:lang w:val="en-US"/>
+        </w:rPr>
+      </w:pPr>
+      <w:r>
+        <w:rPr>
+          <w:rStyle w:val="SubtleEmphasis"/>
+          <w:lang w:val="en-US"/>
+        </w:rPr>
+        <w:t xml:space="preserve">        </w:t>
+      </w:r>
+      <w:proofErr w:type="gramStart"/>
+      <w:r>
+        <w:rPr>
+          <w:rStyle w:val="SubtleEmphasis"/>
+          <w:lang w:val="en-US"/>
+        </w:rPr>
+        <w:t>names(</w:t>
+      </w:r>
+      <w:proofErr w:type="spellStart"/>
+      <w:proofErr w:type="gramEnd"/>
+      <w:r>
+        <w:rPr>
+          <w:rStyle w:val="SubtleEmphasis"/>
+          <w:lang w:val="en-US"/>
+        </w:rPr>
+        <w:t>rki</w:t>
+      </w:r>
+      <w:proofErr w:type="spellEnd"/>
+      <w:r>
+        <w:rPr>
+          <w:rStyle w:val="SubtleEmphasis"/>
+          <w:lang w:val="en-US"/>
+        </w:rPr>
+        <w:t>)&lt;-"Distance"</w:t>
+      </w:r>
+    </w:p>
+    <w:p>
+      <w:pPr>
+        <w:rPr>
+          <w:rStyle w:val="SubtleEmphasis"/>
+          <w:lang w:val="en-US"/>
+        </w:rPr>
+      </w:pPr>
+      <w:r>
+        <w:rPr>
+          <w:rStyle w:val="SubtleEmphasis"/>
+          <w:lang w:val="en-US"/>
+        </w:rPr>
+        <w:t xml:space="preserve">        </w:t>
+      </w:r>
+      <w:proofErr w:type="spellStart"/>
+      <w:proofErr w:type="gramStart"/>
+      <w:r>
+        <w:rPr>
+          <w:rStyle w:val="SubtleEmphasis"/>
+          <w:lang w:val="en-US"/>
+        </w:rPr>
+        <w:t>rki</w:t>
+      </w:r>
+      <w:proofErr w:type="spellEnd"/>
+      <w:proofErr w:type="gramEnd"/>
+    </w:p>
+    <w:p>
+      <w:pPr>
+        <w:rPr>
+          <w:rStyle w:val="SubtleEmphasis"/>
+        </w:rPr>
+      </w:pPr>
+      <w:r>
+        <w:rPr>
+          <w:rStyle w:val="SubtleEmphasis"/>
+          <w:lang w:val="en-US"/>
+        </w:rPr>
+        <w:t>}</w:t>
+      </w:r>
+    </w:p>
+    <w:p>
+      <w:r>
+        <w:t xml:space="preserve">Функция </w:t>
+      </w:r>
+      <w:proofErr w:type="spellStart"/>
+      <w:r>
+        <w:rPr>
+          <w:lang w:val="en-US"/>
+        </w:rPr>
+        <w:t>rki</w:t>
+      </w:r>
+      <w:proofErr w:type="spellEnd"/>
+      <w:r>
+        <w:t xml:space="preserve">() </w:t>
+      </w:r>
+      <w:r>
+        <w:t xml:space="preserve">возвращает расстояние между </w:t>
+      </w:r>
+      <w:r>
+        <w:rPr>
+          <w:lang w:val="en-US"/>
+        </w:rPr>
+        <w:t>i</w:t>
+      </w:r>
+      <w:r>
+        <w:t>-</w:t>
+      </w:r>
+      <w:r>
+        <w:t xml:space="preserve">й и </w:t>
+      </w:r>
+      <w:r>
+        <w:rPr>
+          <w:lang w:val="en-US"/>
+        </w:rPr>
+        <w:t>k</w:t>
+      </w:r>
+      <w:r>
+        <w:t>-</w:t>
+      </w:r>
+      <w:r>
+        <w:t xml:space="preserve">й частицей. </w:t>
+      </w:r>
+      <w:r>
+        <w:t>Возвращает вектор длины 1.</w:t>
+      </w:r>
+    </w:p>
+    <w:p>
+      <w:pPr>
+        <w:rPr>
+          <w:ins w:id="8" w:author="Maka" w:date="2014-08-18T23:37:00Z"/>
+        </w:rPr>
+      </w:pPr>
+      <w:proofErr w:type="spellStart"/>
+      <w:proofErr w:type="gramStart"/>
+      <w:r>
+        <w:rPr>
+          <w:rStyle w:val="SubtleEmphasis"/>
+          <w:lang w:val="en-US"/>
+        </w:rPr>
+        <w:t>rki</w:t>
+      </w:r>
+      <w:proofErr w:type="spellEnd"/>
+      <w:proofErr w:type="gramEnd"/>
+      <w:r>
+        <w:rPr>
+          <w:rStyle w:val="SubtleEmphasis"/>
+        </w:rPr>
+        <w:t>&lt;-</w:t>
+      </w:r>
+      <w:r>
+        <w:rPr>
+          <w:rStyle w:val="SubtleEmphasis"/>
+          <w:lang w:val="en-US"/>
+        </w:rPr>
+        <w:t>NULL</w:t>
+      </w:r>
+      <w:r>
+        <w:t xml:space="preserve"> – </w:t>
+      </w:r>
+      <w:ins w:id="9" w:author="Maka" w:date="2014-08-18T23:37:00Z">
+        <w:r>
+          <w:t>эта строка не нужна?</w:t>
+        </w:r>
+      </w:ins>
+    </w:p>
+    <w:p>
+      <w:bookmarkStart w:id="10" w:name="_GoBack"/>
+      <w:bookmarkEnd w:id="10"/>
+    </w:p>
+    <w:p>
+      <w:pPr>
+        <w:pStyle w:val="ListParagraph"/>
+      </w:pPr>
     </w:p>
     <w:p>
       <w:pPr>
@@ -4185,6 +5535,71 @@
       <w:szCs w:val="20"/>
     </w:rPr>
   </w:style>
+  <w:style w:type="character" w:styleId="SubtleEmphasis">
+    <w:name w:val="Subtle Emphasis"/>
+    <w:basedOn w:val="DefaultParagraphFont"/>
+    <w:uiPriority w:val="19"/>
+    <w:qFormat/>
+    <w:rsid w:val="00FC36BE"/>
+    <w:rPr>
+      <w:i/>
+      <w:iCs/>
+      <w:color w:val="808080" w:themeColor="text1" w:themeTint="7F"/>
+    </w:rPr>
+  </w:style>
+  <w:style w:type="character" w:styleId="IntenseEmphasis">
+    <w:name w:val="Intense Emphasis"/>
+    <w:basedOn w:val="DefaultParagraphFont"/>
+    <w:uiPriority w:val="21"/>
+    <w:qFormat/>
+    <w:rsid w:val="00FC36BE"/>
+    <w:rPr>
+      <w:b/>
+      <w:bCs/>
+      <w:i/>
+      <w:iCs/>
+      <w:color w:val="4F81BD" w:themeColor="accent1"/>
+    </w:rPr>
+  </w:style>
+  <w:style w:type="paragraph" w:styleId="Title">
+    <w:name w:val="Title"/>
+    <w:basedOn w:val="Normal"/>
+    <w:next w:val="Normal"/>
+    <w:link w:val="TitleChar"/>
+    <w:uiPriority w:val="10"/>
+    <w:qFormat/>
+    <w:rsid w:val="00F90E8F"/>
+    <w:pPr>
+      <w:pBdr>
+        <w:bottom w:val="single" w:sz="8" w:space="4" w:color="4F81BD" w:themeColor="accent1"/>
+      </w:pBdr>
+      <w:spacing w:after="300" w:line="240" w:lineRule="auto"/>
+      <w:contextualSpacing/>
+    </w:pPr>
+    <w:rPr>
+      <w:rFonts w:asciiTheme="majorHAnsi" w:eastAsiaTheme="majorEastAsia" w:hAnsiTheme="majorHAnsi" w:cstheme="majorBidi"/>
+      <w:color w:val="17365D" w:themeColor="text2" w:themeShade="BF"/>
+      <w:spacing w:val="5"/>
+      <w:kern w:val="28"/>
+      <w:sz w:val="52"/>
+      <w:szCs w:val="52"/>
+    </w:rPr>
+  </w:style>
+  <w:style w:type="character" w:customStyle="1" w:styleId="TitleChar">
+    <w:name w:val="Title Char"/>
+    <w:basedOn w:val="DefaultParagraphFont"/>
+    <w:link w:val="Title"/>
+    <w:uiPriority w:val="10"/>
+    <w:rsid w:val="00F90E8F"/>
+    <w:rPr>
+      <w:rFonts w:asciiTheme="majorHAnsi" w:eastAsiaTheme="majorEastAsia" w:hAnsiTheme="majorHAnsi" w:cstheme="majorBidi"/>
+      <w:color w:val="17365D" w:themeColor="text2" w:themeShade="BF"/>
+      <w:spacing w:val="5"/>
+      <w:kern w:val="28"/>
+      <w:sz w:val="52"/>
+      <w:szCs w:val="52"/>
+    </w:rPr>
+  </w:style>
 </w:styles>
 </file>
 
@@ -4571,6 +5986,71 @@
       <w:szCs w:val="20"/>
     </w:rPr>
   </w:style>
+  <w:style w:type="character" w:styleId="SubtleEmphasis">
+    <w:name w:val="Subtle Emphasis"/>
+    <w:basedOn w:val="DefaultParagraphFont"/>
+    <w:uiPriority w:val="19"/>
+    <w:qFormat/>
+    <w:rsid w:val="00FC36BE"/>
+    <w:rPr>
+      <w:i/>
+      <w:iCs/>
+      <w:color w:val="808080" w:themeColor="text1" w:themeTint="7F"/>
+    </w:rPr>
+  </w:style>
+  <w:style w:type="character" w:styleId="IntenseEmphasis">
+    <w:name w:val="Intense Emphasis"/>
+    <w:basedOn w:val="DefaultParagraphFont"/>
+    <w:uiPriority w:val="21"/>
+    <w:qFormat/>
+    <w:rsid w:val="00FC36BE"/>
+    <w:rPr>
+      <w:b/>
+      <w:bCs/>
+      <w:i/>
+      <w:iCs/>
+      <w:color w:val="4F81BD" w:themeColor="accent1"/>
+    </w:rPr>
+  </w:style>
+  <w:style w:type="paragraph" w:styleId="Title">
+    <w:name w:val="Title"/>
+    <w:basedOn w:val="Normal"/>
+    <w:next w:val="Normal"/>
+    <w:link w:val="TitleChar"/>
+    <w:uiPriority w:val="10"/>
+    <w:qFormat/>
+    <w:rsid w:val="00F90E8F"/>
+    <w:pPr>
+      <w:pBdr>
+        <w:bottom w:val="single" w:sz="8" w:space="4" w:color="4F81BD" w:themeColor="accent1"/>
+      </w:pBdr>
+      <w:spacing w:after="300" w:line="240" w:lineRule="auto"/>
+      <w:contextualSpacing/>
+    </w:pPr>
+    <w:rPr>
+      <w:rFonts w:asciiTheme="majorHAnsi" w:eastAsiaTheme="majorEastAsia" w:hAnsiTheme="majorHAnsi" w:cstheme="majorBidi"/>
+      <w:color w:val="17365D" w:themeColor="text2" w:themeShade="BF"/>
+      <w:spacing w:val="5"/>
+      <w:kern w:val="28"/>
+      <w:sz w:val="52"/>
+      <w:szCs w:val="52"/>
+    </w:rPr>
+  </w:style>
+  <w:style w:type="character" w:customStyle="1" w:styleId="TitleChar">
+    <w:name w:val="Title Char"/>
+    <w:basedOn w:val="DefaultParagraphFont"/>
+    <w:link w:val="Title"/>
+    <w:uiPriority w:val="10"/>
+    <w:rsid w:val="00F90E8F"/>
+    <w:rPr>
+      <w:rFonts w:asciiTheme="majorHAnsi" w:eastAsiaTheme="majorEastAsia" w:hAnsiTheme="majorHAnsi" w:cstheme="majorBidi"/>
+      <w:color w:val="17365D" w:themeColor="text2" w:themeShade="BF"/>
+      <w:spacing w:val="5"/>
+      <w:kern w:val="28"/>
+      <w:sz w:val="52"/>
+      <w:szCs w:val="52"/>
+    </w:rPr>
+  </w:style>
 </w:styles>
 </file>
 
@@ -4864,7 +6344,7 @@
 </file>
 
 <file path=customXml/itemProps1.xml><?xml version="1.0" encoding="utf-8"?>
-<ds:datastoreItem xmlns:ds="http://schemas.openxmlformats.org/officeDocument/2006/customXml" ds:itemID="{0626E41C-E4E8-4D50-B0D2-DDA82CCC0A64}">
+<ds:datastoreItem xmlns:ds="http://schemas.openxmlformats.org/officeDocument/2006/customXml" ds:itemID="{2A00966E-3723-4127-8EFC-7C45BE062180}">
   <ds:schemaRefs>
     <ds:schemaRef ds:uri="http://schemas.openxmlformats.org/officeDocument/2006/bibliography"/>
   </ds:schemaRefs>

</xml_diff>

<commit_message>
Calculated initial data for N=1:10, N=27
</commit_message>
<xml_diff>
--- a/Physics.docx
+++ b/Physics.docx
@@ -2545,7 +2545,7 @@
       <w:r>
         <w:rPr>
           <w:noProof/>
-          <w:lang w:val="en-US"/>
+          <w:lang w:val="de-DE" w:eastAsia="de-DE"/>
         </w:rPr>
         <w:drawing>
           <wp:inline distT="0" distB="0" distL="0" distR="0">
@@ -2619,7 +2619,7 @@
       <w:r>
         <w:rPr>
           <w:noProof/>
-          <w:lang w:val="en-US"/>
+          <w:lang w:val="de-DE" w:eastAsia="de-DE"/>
         </w:rPr>
         <w:drawing>
           <wp:inline distT="0" distB="0" distL="0" distR="0">
@@ -2820,7 +2820,7 @@
     </w:p>
     <w:p>
       <w:pPr>
-        <w:pStyle w:val="ListParagraph"/>
+        <w:pStyle w:val="a6"/>
         <w:numPr>
           <w:ilvl w:val="0"/>
           <w:numId w:val="3"/>
@@ -2865,7 +2865,7 @@
     </w:p>
     <w:p>
       <w:pPr>
-        <w:pStyle w:val="ListParagraph"/>
+        <w:pStyle w:val="a6"/>
         <w:numPr>
           <w:ilvl w:val="0"/>
           <w:numId w:val="3"/>
@@ -2985,7 +2985,7 @@
     </w:p>
     <w:p>
       <w:pPr>
-        <w:pStyle w:val="Subtitle"/>
+        <w:pStyle w:val="a7"/>
         <w:rPr>
           <w:rFonts w:eastAsiaTheme="minorEastAsia"/>
         </w:rPr>
@@ -3012,18 +3012,13 @@
       </w:r>
     </w:p>
     <w:p>
-      <w:pPr>
-        <w:rPr>
-          <w:lang w:val="en-US"/>
-        </w:rPr>
-      </w:pPr>
       <w:r>
         <w:t>Ниже будут приведены описания основных функций (вместе с, собственно, кодом) и процесса получения результатов.</w:t>
       </w:r>
     </w:p>
     <w:p>
       <w:pPr>
-        <w:pStyle w:val="ListParagraph"/>
+        <w:pStyle w:val="a6"/>
         <w:numPr>
           <w:ilvl w:val="0"/>
           <w:numId w:val="4"/>
@@ -3083,32 +3078,47 @@
     <w:p>
       <w:pPr>
         <w:rPr>
-          <w:rStyle w:val="SubtleEmphasis"/>
-          <w:lang w:val="en-US"/>
-        </w:rPr>
-      </w:pPr>
-      <w:r>
-        <w:rPr>
-          <w:rStyle w:val="SubtleEmphasis"/>
-          <w:lang w:val="en-US"/>
-        </w:rPr>
-        <w:t>N&lt;-</w:t>
-      </w:r>
-      <w:proofErr w:type="spellStart"/>
-      <w:r>
-        <w:rPr>
-          <w:rStyle w:val="SubtleEmphasis"/>
+          <w:rStyle w:val="ae"/>
+        </w:rPr>
+      </w:pPr>
+      <w:r>
+        <w:rPr>
+          <w:rStyle w:val="ae"/>
+          <w:lang w:val="en-US"/>
+        </w:rPr>
+        <w:t>N</w:t>
+      </w:r>
+      <w:r>
+        <w:rPr>
+          <w:rStyle w:val="ae"/>
+        </w:rPr>
+        <w:t>&lt;-</w:t>
+      </w:r>
+      <w:r>
+        <w:rPr>
+          <w:rStyle w:val="ae"/>
           <w:lang w:val="en-US"/>
         </w:rPr>
         <w:t>ncol</w:t>
       </w:r>
-      <w:proofErr w:type="spellEnd"/>
-      <w:r>
-        <w:rPr>
-          <w:rStyle w:val="SubtleEmphasis"/>
-          <w:lang w:val="en-US"/>
-        </w:rPr>
-        <w:t>(r)</w:t>
+      <w:r>
+        <w:rPr>
+          <w:rStyle w:val="ae"/>
+        </w:rPr>
+        <w:t>(</w:t>
+      </w:r>
+      <w:r>
+        <w:rPr>
+          <w:rStyle w:val="ae"/>
+          <w:lang w:val="en-US"/>
+        </w:rPr>
+        <w:t>r</w:t>
+      </w:r>
+      <w:r>
+        <w:rPr>
+          <w:rStyle w:val="ae"/>
+        </w:rPr>
+        <w:t>)</w:t>
       </w:r>
     </w:p>
     <w:p>
@@ -3149,7 +3159,7 @@
     <w:p>
       <w:pPr>
         <w:rPr>
-          <w:rStyle w:val="SubtleEmphasis"/>
+          <w:rStyle w:val="ae"/>
         </w:rPr>
       </w:pPr>
       <w:r>
@@ -3216,14 +3226,12 @@
       <w:r>
         <w:t>_</w:t>
       </w:r>
-      <w:proofErr w:type="spellStart"/>
       <w:r>
         <w:rPr>
           <w:lang w:val="en-US"/>
         </w:rPr>
         <w:t>init</w:t>
       </w:r>
-      <w:proofErr w:type="spellEnd"/>
       <w:r>
         <w:t xml:space="preserve">, </w:t>
       </w:r>
@@ -3239,18 +3247,16 @@
       <w:r>
         <w:t>.</w:t>
       </w:r>
-      <w:proofErr w:type="spellStart"/>
       <w:r>
         <w:rPr>
           <w:lang w:val="en-US"/>
         </w:rPr>
         <w:t>csv</w:t>
       </w:r>
-      <w:proofErr w:type="spellEnd"/>
-    </w:p>
-    <w:p>
-      <w:pPr>
-        <w:pStyle w:val="ListParagraph"/>
+    </w:p>
+    <w:p>
+      <w:pPr>
+        <w:pStyle w:val="a6"/>
         <w:numPr>
           <w:ilvl w:val="0"/>
           <w:numId w:val="4"/>
@@ -3265,161 +3271,206 @@
         </w:rPr>
         <w:t xml:space="preserve">Функция </w:t>
       </w:r>
-      <w:proofErr w:type="spellStart"/>
       <w:r>
         <w:rPr>
           <w:b/>
           <w:lang w:val="en-US"/>
         </w:rPr>
-        <w:t>init</w:t>
-      </w:r>
-      <w:proofErr w:type="spellEnd"/>
-      <w:r>
-        <w:rPr>
-          <w:b/>
-          <w:lang w:val="en-US"/>
-        </w:rPr>
-        <w:t>()</w:t>
-      </w:r>
-    </w:p>
-    <w:p>
-      <w:pPr>
-        <w:pStyle w:val="ListParagraph"/>
-        <w:rPr>
-          <w:rStyle w:val="SubtleEmphasis"/>
-          <w:lang w:val="en-US"/>
-        </w:rPr>
-      </w:pPr>
-      <w:proofErr w:type="spellStart"/>
-      <w:proofErr w:type="gramStart"/>
-      <w:r>
-        <w:rPr>
-          <w:rStyle w:val="SubtleEmphasis"/>
-          <w:lang w:val="en-US"/>
-        </w:rPr>
-        <w:t>init</w:t>
-      </w:r>
-      <w:proofErr w:type="spellEnd"/>
-      <w:proofErr w:type="gramEnd"/>
-      <w:r>
-        <w:rPr>
-          <w:rStyle w:val="SubtleEmphasis"/>
-          <w:lang w:val="en-US"/>
-        </w:rPr>
-        <w:t>&lt;-function(N){</w:t>
-      </w:r>
-      <w:r>
-        <w:rPr>
-          <w:rStyle w:val="SubtleEmphasis"/>
+        <w:t>init()</w:t>
+      </w:r>
+    </w:p>
+    <w:p>
+      <w:pPr>
+        <w:pStyle w:val="a6"/>
+        <w:rPr>
+          <w:rStyle w:val="ae"/>
+          <w:lang w:val="en-US"/>
+        </w:rPr>
+      </w:pPr>
+      <w:r>
+        <w:rPr>
+          <w:rStyle w:val="ae"/>
+          <w:lang w:val="en-US"/>
+        </w:rPr>
+        <w:t>init&lt;-function(N){</w:t>
+      </w:r>
+      <w:r>
+        <w:rPr>
+          <w:rStyle w:val="ae"/>
           <w:lang w:val="en-US"/>
         </w:rPr>
         <w:tab/>
       </w:r>
       <w:r>
         <w:rPr>
-          <w:rStyle w:val="SubtleEmphasis"/>
-          <w:lang w:val="en-US"/>
-        </w:rPr>
-        <w:t xml:space="preserve">##initializes matrix 3 times N with correct </w:t>
-      </w:r>
-      <w:proofErr w:type="spellStart"/>
-      <w:r>
-        <w:rPr>
-          <w:rStyle w:val="SubtleEmphasis"/>
-          <w:lang w:val="en-US"/>
-        </w:rPr>
-        <w:t>rownames</w:t>
-      </w:r>
-      <w:proofErr w:type="spellEnd"/>
-      <w:r>
-        <w:rPr>
-          <w:rStyle w:val="SubtleEmphasis"/>
-          <w:lang w:val="en-US"/>
-        </w:rPr>
-        <w:t xml:space="preserve"> and random values</w:t>
-      </w:r>
-    </w:p>
-    <w:p>
-      <w:pPr>
-        <w:pStyle w:val="ListParagraph"/>
-        <w:rPr>
-          <w:rStyle w:val="SubtleEmphasis"/>
-        </w:rPr>
-      </w:pPr>
-      <w:r>
-        <w:rPr>
-          <w:rStyle w:val="SubtleEmphasis"/>
+          <w:rStyle w:val="ae"/>
+          <w:lang w:val="en-US"/>
+        </w:rPr>
+        <w:t>##initializes matrix 3 times N with correct rownames and random values</w:t>
+      </w:r>
+    </w:p>
+    <w:p>
+      <w:pPr>
+        <w:pStyle w:val="a6"/>
+        <w:rPr>
+          <w:rStyle w:val="ae"/>
+          <w:lang w:val="en-US"/>
+        </w:rPr>
+      </w:pPr>
+      <w:r>
+        <w:rPr>
+          <w:rStyle w:val="ae"/>
           <w:lang w:val="en-US"/>
         </w:rPr>
         <w:t xml:space="preserve">        </w:t>
       </w:r>
       <w:r>
         <w:rPr>
-          <w:rStyle w:val="SubtleEmphasis"/>
+          <w:rStyle w:val="ae"/>
+          <w:lang w:val="en-US"/>
         </w:rPr>
         <w:t>r&lt;-rbind(rnorm(N),rnorm(N),rnorm(N))</w:t>
       </w:r>
     </w:p>
     <w:p>
       <w:pPr>
-        <w:pStyle w:val="ListParagraph"/>
-        <w:rPr>
-          <w:rStyle w:val="SubtleEmphasis"/>
-        </w:rPr>
-      </w:pPr>
-      <w:r>
-        <w:rPr>
-          <w:rStyle w:val="SubtleEmphasis"/>
+        <w:pStyle w:val="a6"/>
+        <w:rPr>
+          <w:rStyle w:val="ae"/>
+          <w:lang w:val="en-US"/>
+        </w:rPr>
+      </w:pPr>
+      <w:r>
+        <w:rPr>
+          <w:rStyle w:val="ae"/>
+          <w:lang w:val="en-US"/>
         </w:rPr>
         <w:t xml:space="preserve">        rownames(r)&lt;-(c("x","y","z"))</w:t>
       </w:r>
     </w:p>
     <w:p>
       <w:pPr>
-        <w:pStyle w:val="ListParagraph"/>
-        <w:rPr>
-          <w:rStyle w:val="SubtleEmphasis"/>
-        </w:rPr>
-      </w:pPr>
-      <w:r>
-        <w:rPr>
-          <w:rStyle w:val="SubtleEmphasis"/>
+        <w:pStyle w:val="a6"/>
+        <w:rPr>
+          <w:rStyle w:val="ae"/>
+          <w:lang w:val="en-US"/>
+        </w:rPr>
+      </w:pPr>
+      <w:r>
+        <w:rPr>
+          <w:rStyle w:val="ae"/>
+          <w:lang w:val="en-US"/>
         </w:rPr>
         <w:t xml:space="preserve">        r</w:t>
       </w:r>
     </w:p>
     <w:p>
       <w:pPr>
-        <w:pStyle w:val="ListParagraph"/>
-        <w:rPr>
-          <w:rStyle w:val="SubtleEmphasis"/>
-        </w:rPr>
-      </w:pPr>
-      <w:r>
-        <w:rPr>
-          <w:rStyle w:val="SubtleEmphasis"/>
+        <w:pStyle w:val="a6"/>
+        <w:rPr>
+          <w:rStyle w:val="ae"/>
+          <w:lang w:val="en-US"/>
+        </w:rPr>
+      </w:pPr>
+      <w:r>
+        <w:rPr>
+          <w:rStyle w:val="ae"/>
+          <w:lang w:val="en-US"/>
         </w:rPr>
         <w:t>}</w:t>
       </w:r>
     </w:p>
     <w:p>
       <w:pPr>
-        <w:pStyle w:val="ListParagraph"/>
-      </w:pPr>
-      <w:r>
-        <w:t xml:space="preserve">Функция </w:t>
-      </w:r>
-      <w:r>
-        <w:rPr>
-          <w:rStyle w:val="SubtleEmphasis"/>
+        <w:pStyle w:val="a6"/>
+        <w:rPr>
+          <w:lang w:val="en-US"/>
+        </w:rPr>
+      </w:pPr>
+      <w:r>
+        <w:t>Функция</w:t>
+      </w:r>
+      <w:r>
+        <w:rPr>
+          <w:lang w:val="en-US"/>
+        </w:rPr>
+        <w:t xml:space="preserve"> </w:t>
+      </w:r>
+      <w:r>
+        <w:rPr>
+          <w:rStyle w:val="ae"/>
+          <w:lang w:val="en-US"/>
         </w:rPr>
         <w:t>init()</w:t>
       </w:r>
       <w:r>
+        <w:rPr>
+          <w:lang w:val="en-US"/>
+        </w:rPr>
+        <w:t xml:space="preserve">  </w:t>
+      </w:r>
+      <w:r>
+        <w:t>принимает</w:t>
+      </w:r>
+      <w:r>
+        <w:rPr>
+          <w:lang w:val="en-US"/>
+        </w:rPr>
         <w:t xml:space="preserve"> </w:t>
       </w:r>
       <w:r>
-        <w:t xml:space="preserve"> принимает в качестве аргумента только целое число </w:t>
+        <w:t>в</w:t>
+      </w:r>
+      <w:r>
+        <w:rPr>
+          <w:lang w:val="en-US"/>
+        </w:rPr>
+        <w:t xml:space="preserve"> </w:t>
+      </w:r>
+      <w:r>
+        <w:t>качестве</w:t>
+      </w:r>
+      <w:r>
+        <w:rPr>
+          <w:lang w:val="en-US"/>
+        </w:rPr>
+        <w:t xml:space="preserve"> </w:t>
+      </w:r>
+      <w:r>
+        <w:t>аргумента</w:t>
+      </w:r>
+      <w:r>
+        <w:rPr>
+          <w:lang w:val="en-US"/>
+        </w:rPr>
+        <w:t xml:space="preserve"> </w:t>
+      </w:r>
+      <w:r>
+        <w:t>только</w:t>
+      </w:r>
+      <w:r>
+        <w:rPr>
+          <w:lang w:val="en-US"/>
+        </w:rPr>
+        <w:t xml:space="preserve"> </w:t>
+      </w:r>
+      <w:r>
+        <w:t>целое</w:t>
+      </w:r>
+      <w:r>
+        <w:rPr>
+          <w:lang w:val="en-US"/>
+        </w:rPr>
+        <w:t xml:space="preserve"> </w:t>
+      </w:r>
+      <w:r>
+        <w:t>число</w:t>
+      </w:r>
+      <w:r>
+        <w:rPr>
+          <w:lang w:val="en-US"/>
+        </w:rPr>
+        <w:t xml:space="preserve"> </w:t>
       </w:r>
       <w:r>
         <w:rPr>
@@ -3428,27 +3479,54 @@
         <w:t>N</w:t>
       </w:r>
       <w:r>
+        <w:rPr>
+          <w:lang w:val="en-US"/>
+        </w:rPr>
+        <w:t xml:space="preserve"> – </w:t>
+      </w:r>
+      <w:r>
+        <w:t>количество</w:t>
+      </w:r>
+      <w:r>
+        <w:rPr>
+          <w:lang w:val="en-US"/>
+        </w:rPr>
         <w:t xml:space="preserve"> </w:t>
       </w:r>
       <w:r>
-        <w:t>–</w:t>
+        <w:t>частиц</w:t>
+      </w:r>
+      <w:r>
+        <w:rPr>
+          <w:lang w:val="en-US"/>
+        </w:rPr>
+        <w:t>.</w:t>
+      </w:r>
+    </w:p>
+    <w:p>
+      <w:pPr>
+        <w:pStyle w:val="a6"/>
+      </w:pPr>
+      <w:r>
+        <w:t xml:space="preserve">Функция генерирует рандомный массив из </w:t>
+      </w:r>
+      <w:r>
+        <w:t>3</w:t>
+      </w:r>
+      <w:r>
+        <w:rPr>
+          <w:lang w:val="en-US"/>
+        </w:rPr>
+        <w:t>N</w:t>
       </w:r>
       <w:r>
         <w:t xml:space="preserve"> </w:t>
       </w:r>
       <w:r>
-        <w:t>количество частиц.</w:t>
-      </w:r>
-    </w:p>
-    <w:p>
-      <w:pPr>
-        <w:pStyle w:val="ListParagraph"/>
-      </w:pPr>
-      <w:r>
-        <w:t xml:space="preserve">Функция генерирует рандомный массив из </w:t>
-      </w:r>
-      <w:r>
-        <w:t>3</w:t>
+        <w:t xml:space="preserve">чисел и возвращает их в виде матрицы </w:t>
+      </w:r>
+      <w:r>
+        <w:t>3*</w:t>
       </w:r>
       <w:r>
         <w:rPr>
@@ -3457,19 +3535,45 @@
         <w:t>N</w:t>
       </w:r>
       <w:r>
+        <w:t>.</w:t>
+      </w:r>
+    </w:p>
+    <w:p>
+      <w:pPr>
+        <w:pStyle w:val="a6"/>
+      </w:pPr>
+      <w:r>
+        <w:rPr>
+          <w:rStyle w:val="ae"/>
+        </w:rPr>
+        <w:t>r&lt;-rbind(rnorm(N),rnorm(N),rnorm(N))</w:t>
+      </w:r>
+      <w:r>
+        <w:t xml:space="preserve">: команда </w:t>
+      </w:r>
+      <w:r>
+        <w:rPr>
+          <w:lang w:val="en-US"/>
+        </w:rPr>
+        <w:t>rbind</w:t>
+      </w:r>
+      <w:r>
         <w:t xml:space="preserve"> </w:t>
       </w:r>
       <w:r>
-        <w:t xml:space="preserve">чисел и возвращает их в виде матрицы </w:t>
-      </w:r>
-      <w:r>
-        <w:t>3*</w:t>
-      </w:r>
-      <w:r>
-        <w:rPr>
-          <w:lang w:val="en-US"/>
-        </w:rPr>
-        <w:t>N</w:t>
+        <w:t>связывает несколько векторов в матрицу путём склеивания по горизонтали</w:t>
+      </w:r>
+      <w:r>
+        <w:t xml:space="preserve">, </w:t>
+      </w:r>
+      <w:r>
+        <w:t xml:space="preserve">и записывает в переменную </w:t>
+      </w:r>
+      <w:r>
+        <w:rPr>
+          <w:lang w:val="en-US"/>
+        </w:rPr>
+        <w:t>r</w:t>
       </w:r>
       <w:r>
         <w:t>.</w:t>
@@ -3477,57 +3581,14 @@
     </w:p>
     <w:p>
       <w:pPr>
-        <w:pStyle w:val="ListParagraph"/>
-      </w:pPr>
-      <w:r>
-        <w:rPr>
-          <w:rStyle w:val="SubtleEmphasis"/>
-        </w:rPr>
-        <w:t>r&lt;-rbind(rnorm(N),rnorm(N),rnorm(N))</w:t>
-      </w:r>
-      <w:r>
-        <w:t xml:space="preserve">: команда </w:t>
-      </w:r>
-      <w:proofErr w:type="spellStart"/>
-      <w:r>
-        <w:rPr>
-          <w:lang w:val="en-US"/>
-        </w:rPr>
-        <w:t>rbind</w:t>
-      </w:r>
-      <w:proofErr w:type="spellEnd"/>
-      <w:r>
-        <w:t xml:space="preserve"> </w:t>
-      </w:r>
-      <w:r>
-        <w:t>связывает несколько векторов в матрицу путём склеивания по горизонтали</w:t>
-      </w:r>
-      <w:r>
-        <w:t xml:space="preserve">, </w:t>
-      </w:r>
-      <w:r>
-        <w:t xml:space="preserve">и записывает в переменную </w:t>
-      </w:r>
-      <w:r>
-        <w:rPr>
-          <w:lang w:val="en-US"/>
-        </w:rPr>
-        <w:t>r</w:t>
-      </w:r>
-      <w:r>
-        <w:t>.</w:t>
-      </w:r>
-    </w:p>
-    <w:p>
-      <w:pPr>
-        <w:pStyle w:val="ListParagraph"/>
+        <w:pStyle w:val="a6"/>
         <w:rPr>
           <w:ins w:id="6" w:author="Maka" w:date="2014-08-17T22:43:00Z"/>
         </w:rPr>
       </w:pPr>
       <w:r>
         <w:rPr>
-          <w:rStyle w:val="SubtleEmphasis"/>
+          <w:rStyle w:val="ae"/>
         </w:rPr>
         <w:t>rnorm(N)</w:t>
       </w:r>
@@ -3557,24 +3618,17 @@
     </w:p>
     <w:p>
       <w:pPr>
-        <w:pStyle w:val="ListParagraph"/>
-        <w:rPr>
-          <w:lang w:val="en-US"/>
-        </w:rPr>
-      </w:pPr>
-      <w:proofErr w:type="spellStart"/>
-      <w:proofErr w:type="gramStart"/>
+        <w:pStyle w:val="a6"/>
+      </w:pPr>
       <w:r>
         <w:rPr>
           <w:lang w:val="en-US"/>
         </w:rPr>
         <w:t>rownames</w:t>
       </w:r>
-      <w:proofErr w:type="spellEnd"/>
       <w:r>
         <w:t>(</w:t>
       </w:r>
-      <w:proofErr w:type="gramEnd"/>
       <w:r>
         <w:rPr>
           <w:lang w:val="en-US"/>
@@ -3635,7 +3689,7 @@
     </w:p>
     <w:p>
       <w:pPr>
-        <w:pStyle w:val="ListParagraph"/>
+        <w:pStyle w:val="a6"/>
         <w:numPr>
           <w:ilvl w:val="0"/>
           <w:numId w:val="4"/>
@@ -3662,29 +3716,20 @@
     <w:p>
       <w:pPr>
         <w:rPr>
-          <w:rStyle w:val="SubtleEmphasis"/>
-          <w:lang w:val="en-US"/>
-        </w:rPr>
-      </w:pPr>
-      <w:proofErr w:type="gramStart"/>
-      <w:r>
-        <w:rPr>
-          <w:rStyle w:val="SubtleEmphasis"/>
-          <w:lang w:val="en-US"/>
-        </w:rPr>
-        <w:t>rad</w:t>
-      </w:r>
-      <w:proofErr w:type="gramEnd"/>
-      <w:r>
-        <w:rPr>
-          <w:rStyle w:val="SubtleEmphasis"/>
-          <w:lang w:val="en-US"/>
-        </w:rPr>
-        <w:t>&lt;-function(r){</w:t>
-      </w:r>
-      <w:r>
-        <w:rPr>
-          <w:rStyle w:val="SubtleEmphasis"/>
+          <w:rStyle w:val="ae"/>
+          <w:lang w:val="en-US"/>
+        </w:rPr>
+      </w:pPr>
+      <w:r>
+        <w:rPr>
+          <w:rStyle w:val="ae"/>
+          <w:lang w:val="en-US"/>
+        </w:rPr>
+        <w:t>rad&lt;-function(r){</w:t>
+      </w:r>
+      <w:r>
+        <w:rPr>
+          <w:rStyle w:val="ae"/>
           <w:lang w:val="en-US"/>
         </w:rPr>
         <w:tab/>
@@ -3694,35 +3739,21 @@
     <w:p>
       <w:pPr>
         <w:rPr>
-          <w:rStyle w:val="SubtleEmphasis"/>
-        </w:rPr>
-      </w:pPr>
-      <w:r>
-        <w:rPr>
-          <w:rStyle w:val="SubtleEmphasis"/>
-          <w:lang w:val="en-US"/>
-        </w:rPr>
-        <w:t xml:space="preserve">        N&lt;-</w:t>
-      </w:r>
-      <w:proofErr w:type="spellStart"/>
-      <w:r>
-        <w:rPr>
-          <w:rStyle w:val="SubtleEmphasis"/>
-          <w:lang w:val="en-US"/>
-        </w:rPr>
-        <w:t>ncol</w:t>
-      </w:r>
-      <w:proofErr w:type="spellEnd"/>
-      <w:r>
-        <w:rPr>
-          <w:rStyle w:val="SubtleEmphasis"/>
-          <w:lang w:val="en-US"/>
-        </w:rPr>
-        <w:t>(r)</w:t>
-      </w:r>
-      <w:r>
-        <w:rPr>
-          <w:rStyle w:val="SubtleEmphasis"/>
+          <w:rStyle w:val="ae"/>
+          <w:lang w:val="en-GB"/>
+        </w:rPr>
+      </w:pPr>
+      <w:r>
+        <w:rPr>
+          <w:rStyle w:val="ae"/>
+          <w:lang w:val="en-US"/>
+        </w:rPr>
+        <w:t xml:space="preserve">        N&lt;-ncol(r)</w:t>
+      </w:r>
+      <w:r>
+        <w:rPr>
+          <w:rStyle w:val="ae"/>
+          <w:lang w:val="en-GB"/>
         </w:rPr>
         <w:tab/>
       </w:r>
@@ -3730,140 +3761,103 @@
     <w:p>
       <w:pPr>
         <w:rPr>
-          <w:rStyle w:val="SubtleEmphasis"/>
-          <w:lang w:val="en-US"/>
-        </w:rPr>
-      </w:pPr>
-      <w:r>
-        <w:rPr>
-          <w:rStyle w:val="SubtleEmphasis"/>
+          <w:rStyle w:val="ae"/>
+          <w:lang w:val="en-US"/>
+        </w:rPr>
+      </w:pPr>
+      <w:r>
+        <w:rPr>
+          <w:rStyle w:val="ae"/>
+          <w:lang w:val="en-US"/>
+        </w:rPr>
+        <w:t xml:space="preserve">        rad&lt;-rep(0,times=N)</w:t>
+      </w:r>
+    </w:p>
+    <w:p>
+      <w:pPr>
+        <w:rPr>
+          <w:rStyle w:val="ae"/>
+          <w:lang w:val="en-US"/>
+        </w:rPr>
+      </w:pPr>
+      <w:r>
+        <w:rPr>
+          <w:rStyle w:val="ae"/>
+          <w:lang w:val="en-US"/>
+        </w:rPr>
+        <w:t xml:space="preserve">        for(k in 1:N){</w:t>
+      </w:r>
+    </w:p>
+    <w:p>
+      <w:pPr>
+        <w:rPr>
+          <w:rStyle w:val="ae"/>
+          <w:lang w:val="en-US"/>
+        </w:rPr>
+      </w:pPr>
+      <w:r>
+        <w:rPr>
+          <w:rStyle w:val="ae"/>
+          <w:lang w:val="en-US"/>
+        </w:rPr>
+        <w:t xml:space="preserve">                rad[k]&lt;-(r[1,k]^2+r[2,k]^2+r[3,k]^2)^(0.5)</w:t>
+      </w:r>
+    </w:p>
+    <w:p>
+      <w:pPr>
+        <w:rPr>
+          <w:rStyle w:val="ae"/>
+        </w:rPr>
+      </w:pPr>
+      <w:r>
+        <w:rPr>
+          <w:rStyle w:val="ae"/>
           <w:lang w:val="en-US"/>
         </w:rPr>
         <w:t xml:space="preserve">        </w:t>
       </w:r>
-      <w:proofErr w:type="gramStart"/>
-      <w:r>
-        <w:rPr>
-          <w:rStyle w:val="SubtleEmphasis"/>
+      <w:r>
+        <w:rPr>
+          <w:rStyle w:val="ae"/>
+        </w:rPr>
+        <w:t>}</w:t>
+      </w:r>
+    </w:p>
+    <w:p>
+      <w:pPr>
+        <w:rPr>
+          <w:rStyle w:val="ae"/>
+        </w:rPr>
+      </w:pPr>
+      <w:r>
+        <w:rPr>
+          <w:rStyle w:val="ae"/>
+        </w:rPr>
+        <w:t xml:space="preserve">        rad</w:t>
+      </w:r>
+    </w:p>
+    <w:p>
+      <w:pPr>
+        <w:rPr>
+          <w:rStyle w:val="ae"/>
+        </w:rPr>
+      </w:pPr>
+      <w:r>
+        <w:rPr>
+          <w:rStyle w:val="ae"/>
+        </w:rPr>
+        <w:t>}</w:t>
+      </w:r>
+    </w:p>
+    <w:p>
+      <w:r>
+        <w:rPr>
           <w:lang w:val="en-US"/>
         </w:rPr>
         <w:t>rad</w:t>
       </w:r>
-      <w:proofErr w:type="gramEnd"/>
-      <w:r>
-        <w:rPr>
-          <w:rStyle w:val="SubtleEmphasis"/>
-          <w:lang w:val="en-US"/>
-        </w:rPr>
-        <w:t>&lt;-rep(0,times=N)</w:t>
-      </w:r>
-    </w:p>
-    <w:p>
-      <w:pPr>
-        <w:rPr>
-          <w:rStyle w:val="SubtleEmphasis"/>
-          <w:lang w:val="en-US"/>
-        </w:rPr>
-      </w:pPr>
-      <w:r>
-        <w:rPr>
-          <w:rStyle w:val="SubtleEmphasis"/>
-          <w:lang w:val="en-US"/>
-        </w:rPr>
-        <w:t xml:space="preserve">        </w:t>
-      </w:r>
-      <w:proofErr w:type="gramStart"/>
-      <w:r>
-        <w:rPr>
-          <w:rStyle w:val="SubtleEmphasis"/>
-          <w:lang w:val="en-US"/>
-        </w:rPr>
-        <w:t>for(</w:t>
-      </w:r>
-      <w:proofErr w:type="gramEnd"/>
-      <w:r>
-        <w:rPr>
-          <w:rStyle w:val="SubtleEmphasis"/>
-          <w:lang w:val="en-US"/>
-        </w:rPr>
-        <w:t>k in 1:N){</w:t>
-      </w:r>
-    </w:p>
-    <w:p>
-      <w:pPr>
-        <w:rPr>
-          <w:rStyle w:val="SubtleEmphasis"/>
-          <w:lang w:val="en-US"/>
-        </w:rPr>
-      </w:pPr>
-      <w:r>
-        <w:rPr>
-          <w:rStyle w:val="SubtleEmphasis"/>
-          <w:lang w:val="en-US"/>
-        </w:rPr>
-        <w:t xml:space="preserve">                rad[k]&lt;-(r[1,k]^2+r[2,k]^2+r[3,k]^2)^(0.5)</w:t>
-      </w:r>
-    </w:p>
-    <w:p>
-      <w:pPr>
-        <w:rPr>
-          <w:rStyle w:val="SubtleEmphasis"/>
-        </w:rPr>
-      </w:pPr>
-      <w:r>
-        <w:rPr>
-          <w:rStyle w:val="SubtleEmphasis"/>
-          <w:lang w:val="en-US"/>
-        </w:rPr>
-        <w:t xml:space="preserve">        </w:t>
-      </w:r>
-      <w:r>
-        <w:rPr>
-          <w:rStyle w:val="SubtleEmphasis"/>
-        </w:rPr>
-        <w:t>}</w:t>
-      </w:r>
-    </w:p>
-    <w:p>
-      <w:pPr>
-        <w:rPr>
-          <w:rStyle w:val="SubtleEmphasis"/>
-        </w:rPr>
-      </w:pPr>
-      <w:r>
-        <w:rPr>
-          <w:rStyle w:val="SubtleEmphasis"/>
-        </w:rPr>
-        <w:t xml:space="preserve">        rad</w:t>
-      </w:r>
-    </w:p>
-    <w:p>
-      <w:pPr>
-        <w:rPr>
-          <w:rStyle w:val="SubtleEmphasis"/>
-        </w:rPr>
-      </w:pPr>
-      <w:r>
-        <w:rPr>
-          <w:rStyle w:val="SubtleEmphasis"/>
-        </w:rPr>
-        <w:t>}</w:t>
-      </w:r>
-    </w:p>
-    <w:p>
-      <w:proofErr w:type="gramStart"/>
-      <w:r>
-        <w:rPr>
-          <w:lang w:val="en-US"/>
-        </w:rPr>
-        <w:t>rad</w:t>
-      </w:r>
-      <w:r>
-        <w:t>(</w:t>
-      </w:r>
-      <w:proofErr w:type="gramEnd"/>
-      <w:r>
-        <w:t xml:space="preserve">) </w:t>
+      <w:r>
+        <w:t xml:space="preserve">() </w:t>
       </w:r>
       <w:r>
         <w:t xml:space="preserve">принимает на вход матрицу </w:t>
@@ -4121,42 +4115,40 @@
     <w:p>
       <w:r>
         <w:rPr>
-          <w:rStyle w:val="SubtleEmphasis"/>
+          <w:rStyle w:val="ae"/>
           <w:lang w:val="en-US"/>
         </w:rPr>
         <w:t>N</w:t>
       </w:r>
       <w:r>
         <w:rPr>
-          <w:rStyle w:val="SubtleEmphasis"/>
+          <w:rStyle w:val="ae"/>
         </w:rPr>
         <w:t>&lt;-</w:t>
       </w:r>
-      <w:proofErr w:type="spellStart"/>
-      <w:r>
-        <w:rPr>
-          <w:rStyle w:val="SubtleEmphasis"/>
+      <w:r>
+        <w:rPr>
+          <w:rStyle w:val="ae"/>
           <w:lang w:val="en-US"/>
         </w:rPr>
         <w:t>ncol</w:t>
       </w:r>
-      <w:proofErr w:type="spellEnd"/>
-      <w:r>
-        <w:rPr>
-          <w:rStyle w:val="SubtleEmphasis"/>
+      <w:r>
+        <w:rPr>
+          <w:rStyle w:val="ae"/>
         </w:rPr>
         <w:t>(</w:t>
       </w:r>
       <w:r>
         <w:rPr>
-          <w:rStyle w:val="SubtleEmphasis"/>
+          <w:rStyle w:val="ae"/>
           <w:lang w:val="en-US"/>
         </w:rPr>
         <w:t>r</w:t>
       </w:r>
       <w:r>
         <w:rPr>
-          <w:rStyle w:val="SubtleEmphasis"/>
+          <w:rStyle w:val="ae"/>
         </w:rPr>
         <w:t>)</w:t>
       </w:r>
@@ -4177,57 +4169,55 @@
       </w:r>
     </w:p>
     <w:p>
-      <w:proofErr w:type="gramStart"/>
-      <w:r>
-        <w:rPr>
-          <w:rStyle w:val="SubtleEmphasis"/>
+      <w:r>
+        <w:rPr>
+          <w:rStyle w:val="ae"/>
           <w:lang w:val="en-US"/>
         </w:rPr>
         <w:t>rad</w:t>
       </w:r>
-      <w:proofErr w:type="gramEnd"/>
-      <w:r>
-        <w:rPr>
-          <w:rStyle w:val="SubtleEmphasis"/>
+      <w:r>
+        <w:rPr>
+          <w:rStyle w:val="ae"/>
         </w:rPr>
         <w:t>&lt;-</w:t>
       </w:r>
       <w:r>
         <w:rPr>
-          <w:rStyle w:val="SubtleEmphasis"/>
+          <w:rStyle w:val="ae"/>
           <w:lang w:val="en-US"/>
         </w:rPr>
         <w:t>rep</w:t>
       </w:r>
       <w:r>
         <w:rPr>
-          <w:rStyle w:val="SubtleEmphasis"/>
+          <w:rStyle w:val="ae"/>
         </w:rPr>
         <w:t>(0,</w:t>
       </w:r>
       <w:r>
         <w:rPr>
-          <w:rStyle w:val="SubtleEmphasis"/>
+          <w:rStyle w:val="ae"/>
           <w:lang w:val="en-US"/>
         </w:rPr>
         <w:t>times</w:t>
       </w:r>
       <w:r>
         <w:rPr>
-          <w:rStyle w:val="SubtleEmphasis"/>
+          <w:rStyle w:val="ae"/>
         </w:rPr>
         <w:t>=</w:t>
       </w:r>
       <w:r>
         <w:rPr>
-          <w:rStyle w:val="SubtleEmphasis"/>
+          <w:rStyle w:val="ae"/>
           <w:lang w:val="en-US"/>
         </w:rPr>
         <w:t>N</w:t>
       </w:r>
       <w:r>
         <w:rPr>
-          <w:rStyle w:val="SubtleEmphasis"/>
+          <w:rStyle w:val="ae"/>
         </w:rPr>
         <w:t xml:space="preserve">) </w:t>
       </w:r>
@@ -4262,37 +4252,28 @@
     <w:p>
       <w:pPr>
         <w:rPr>
-          <w:rStyle w:val="SubtleEmphasis"/>
-          <w:lang w:val="en-US"/>
-        </w:rPr>
-      </w:pPr>
-      <w:proofErr w:type="gramStart"/>
-      <w:r>
-        <w:rPr>
-          <w:rStyle w:val="SubtleEmphasis"/>
-          <w:lang w:val="en-US"/>
-        </w:rPr>
-        <w:t>for(</w:t>
-      </w:r>
-      <w:proofErr w:type="gramEnd"/>
-      <w:r>
-        <w:rPr>
-          <w:rStyle w:val="SubtleEmphasis"/>
-          <w:lang w:val="en-US"/>
-        </w:rPr>
-        <w:t>k in 1:N){</w:t>
-      </w:r>
-    </w:p>
-    <w:p>
-      <w:pPr>
-        <w:rPr>
-          <w:rStyle w:val="SubtleEmphasis"/>
-          <w:lang w:val="en-US"/>
-        </w:rPr>
-      </w:pPr>
-      <w:r>
-        <w:rPr>
-          <w:rStyle w:val="SubtleEmphasis"/>
+          <w:rStyle w:val="ae"/>
+          <w:lang w:val="en-US"/>
+        </w:rPr>
+      </w:pPr>
+      <w:r>
+        <w:rPr>
+          <w:rStyle w:val="ae"/>
+          <w:lang w:val="en-US"/>
+        </w:rPr>
+        <w:t>for(k in 1:N){</w:t>
+      </w:r>
+    </w:p>
+    <w:p>
+      <w:pPr>
+        <w:rPr>
+          <w:rStyle w:val="ae"/>
+          <w:lang w:val="en-US"/>
+        </w:rPr>
+      </w:pPr>
+      <w:r>
+        <w:rPr>
+          <w:rStyle w:val="ae"/>
           <w:lang w:val="en-US"/>
         </w:rPr>
         <w:t xml:space="preserve">                rad[k]&lt;-(r[1,k]^2+r[2,k]^2+r[3,k]^2)^(0.5)</w:t>
@@ -4301,19 +4282,19 @@
     <w:p>
       <w:pPr>
         <w:rPr>
-          <w:rStyle w:val="SubtleEmphasis"/>
-        </w:rPr>
-      </w:pPr>
-      <w:r>
-        <w:rPr>
-          <w:rStyle w:val="SubtleEmphasis"/>
+          <w:rStyle w:val="ae"/>
+        </w:rPr>
+      </w:pPr>
+      <w:r>
+        <w:rPr>
+          <w:rStyle w:val="ae"/>
           <w:lang w:val="en-US"/>
         </w:rPr>
         <w:t xml:space="preserve">        </w:t>
       </w:r>
       <w:r>
         <w:rPr>
-          <w:rStyle w:val="SubtleEmphasis"/>
+          <w:rStyle w:val="ae"/>
         </w:rPr>
         <w:t>}</w:t>
       </w:r>
@@ -4321,7 +4302,7 @@
     <w:p>
       <w:r>
         <w:rPr>
-          <w:rStyle w:val="SubtleEmphasis"/>
+          <w:rStyle w:val="ae"/>
         </w:rPr>
         <w:lastRenderedPageBreak/>
         <w:t xml:space="preserve">        rad </w:t>
@@ -4344,7 +4325,7 @@
     </w:p>
     <w:p>
       <w:pPr>
-        <w:pStyle w:val="ListParagraph"/>
+        <w:pStyle w:val="a6"/>
         <w:numPr>
           <w:ilvl w:val="0"/>
           <w:numId w:val="4"/>
@@ -4360,367 +4341,311 @@
         </w:rPr>
         <w:t xml:space="preserve">Функция </w:t>
       </w:r>
-      <w:proofErr w:type="spellStart"/>
       <w:r>
         <w:rPr>
           <w:b/>
           <w:lang w:val="en-US"/>
         </w:rPr>
+        <w:t>rki()</w:t>
+      </w:r>
+    </w:p>
+    <w:p>
+      <w:pPr>
+        <w:pBdr>
+          <w:left w:val="single" w:sz="4" w:space="4" w:color="auto"/>
+        </w:pBdr>
+        <w:rPr>
+          <w:rStyle w:val="ae"/>
+          <w:lang w:val="en-US"/>
+        </w:rPr>
+      </w:pPr>
+      <w:r>
+        <w:rPr>
+          <w:rStyle w:val="ae"/>
+          <w:lang w:val="en-US"/>
+        </w:rPr>
+        <w:t xml:space="preserve">rki&lt;-function(r,k,i){##calculates the distance between particle i and particle k; </w:t>
+      </w:r>
+    </w:p>
+    <w:p>
+      <w:pPr>
+        <w:pBdr>
+          <w:left w:val="single" w:sz="4" w:space="4" w:color="auto"/>
+        </w:pBdr>
+        <w:rPr>
+          <w:rStyle w:val="ae"/>
+          <w:lang w:val="en-US"/>
+        </w:rPr>
+      </w:pPr>
+      <w:r>
+        <w:rPr>
+          <w:rStyle w:val="ae"/>
+          <w:lang w:val="en-US"/>
+        </w:rPr>
+        <w:t xml:space="preserve">        rki&lt;-NULL</w:t>
+      </w:r>
+    </w:p>
+    <w:p>
+      <w:pPr>
+        <w:pBdr>
+          <w:left w:val="single" w:sz="4" w:space="4" w:color="auto"/>
+        </w:pBdr>
+        <w:rPr>
+          <w:rStyle w:val="ae"/>
+          <w:lang w:val="en-US"/>
+        </w:rPr>
+      </w:pPr>
+      <w:r>
+        <w:rPr>
+          <w:rStyle w:val="ae"/>
+          <w:lang w:val="en-US"/>
+        </w:rPr>
+        <w:t xml:space="preserve">        if(k==i){print("rki error! k=i!")}</w:t>
+      </w:r>
+    </w:p>
+    <w:p>
+      <w:pPr>
+        <w:pBdr>
+          <w:left w:val="single" w:sz="4" w:space="4" w:color="auto"/>
+        </w:pBdr>
+        <w:rPr>
+          <w:rStyle w:val="ae"/>
+          <w:lang w:val="en-US"/>
+        </w:rPr>
+      </w:pPr>
+      <w:r>
+        <w:rPr>
+          <w:rStyle w:val="ae"/>
+          <w:lang w:val="en-US"/>
+        </w:rPr>
+        <w:t xml:space="preserve">        else{</w:t>
+      </w:r>
+    </w:p>
+    <w:p>
+      <w:pPr>
+        <w:pBdr>
+          <w:left w:val="single" w:sz="4" w:space="4" w:color="auto"/>
+        </w:pBdr>
+        <w:rPr>
+          <w:rStyle w:val="ae"/>
+          <w:lang w:val="en-US"/>
+        </w:rPr>
+      </w:pPr>
+      <w:r>
+        <w:rPr>
+          <w:rStyle w:val="ae"/>
+          <w:lang w:val="en-US"/>
+        </w:rPr>
+        <w:t xml:space="preserve">                rki&lt;-((r[1,k]-r[1,i])^2+(r[2,k]-r[2,i])^2+(r[3,k]-r[3,i])^2)^0.5</w:t>
+      </w:r>
+    </w:p>
+    <w:p>
+      <w:pPr>
+        <w:pBdr>
+          <w:left w:val="single" w:sz="4" w:space="4" w:color="auto"/>
+        </w:pBdr>
+        <w:rPr>
+          <w:rStyle w:val="ae"/>
+          <w:lang w:val="en-US"/>
+        </w:rPr>
+      </w:pPr>
+      <w:r>
+        <w:rPr>
+          <w:rStyle w:val="ae"/>
+          <w:lang w:val="en-US"/>
+        </w:rPr>
+        <w:t xml:space="preserve">        }</w:t>
+      </w:r>
+    </w:p>
+    <w:p>
+      <w:pPr>
+        <w:pBdr>
+          <w:left w:val="single" w:sz="4" w:space="4" w:color="auto"/>
+        </w:pBdr>
+        <w:rPr>
+          <w:rStyle w:val="ae"/>
+          <w:lang w:val="en-US"/>
+        </w:rPr>
+      </w:pPr>
+      <w:r>
+        <w:rPr>
+          <w:rStyle w:val="ae"/>
+          <w:lang w:val="en-US"/>
+        </w:rPr>
+        <w:t xml:space="preserve">        names(rki)&lt;-"Distance"</w:t>
+      </w:r>
+    </w:p>
+    <w:p>
+      <w:pPr>
+        <w:pBdr>
+          <w:left w:val="single" w:sz="4" w:space="4" w:color="auto"/>
+        </w:pBdr>
+        <w:rPr>
+          <w:rStyle w:val="ae"/>
+          <w:lang w:val="en-US"/>
+        </w:rPr>
+      </w:pPr>
+      <w:r>
+        <w:rPr>
+          <w:rStyle w:val="ae"/>
+          <w:lang w:val="en-US"/>
+        </w:rPr>
+        <w:t xml:space="preserve">        rki</w:t>
+      </w:r>
+    </w:p>
+    <w:p>
+      <w:pPr>
+        <w:pBdr>
+          <w:left w:val="single" w:sz="4" w:space="4" w:color="auto"/>
+        </w:pBdr>
+        <w:rPr>
+          <w:rStyle w:val="ae"/>
+          <w:lang w:val="en-US"/>
+        </w:rPr>
+      </w:pPr>
+      <w:r>
+        <w:rPr>
+          <w:rStyle w:val="ae"/>
+          <w:lang w:val="en-US"/>
+        </w:rPr>
+        <w:t>}</w:t>
+      </w:r>
+    </w:p>
+    <w:p>
+      <w:r>
+        <w:t>Функция</w:t>
+      </w:r>
+      <w:r>
+        <w:rPr>
+          <w:lang w:val="en-US"/>
+        </w:rPr>
+        <w:t xml:space="preserve"> </w:t>
+      </w:r>
+      <w:r>
+        <w:rPr>
+          <w:lang w:val="en-US"/>
+        </w:rPr>
         <w:t>rki</w:t>
       </w:r>
-      <w:proofErr w:type="spellEnd"/>
-      <w:r>
-        <w:rPr>
-          <w:b/>
-          <w:lang w:val="en-US"/>
-        </w:rPr>
-        <w:t>()</w:t>
-      </w:r>
-    </w:p>
-    <w:p>
-      <w:pPr>
-        <w:rPr>
-          <w:rStyle w:val="SubtleEmphasis"/>
-          <w:lang w:val="en-US"/>
-        </w:rPr>
-      </w:pPr>
-      <w:proofErr w:type="spellStart"/>
-      <w:proofErr w:type="gramStart"/>
-      <w:r>
-        <w:rPr>
-          <w:rStyle w:val="SubtleEmphasis"/>
+      <w:r>
+        <w:rPr>
+          <w:lang w:val="en-US"/>
+        </w:rPr>
+        <w:t xml:space="preserve">() </w:t>
+      </w:r>
+      <w:r>
+        <w:t>возвращает</w:t>
+      </w:r>
+      <w:r>
+        <w:rPr>
+          <w:lang w:val="en-US"/>
+        </w:rPr>
+        <w:t xml:space="preserve"> </w:t>
+      </w:r>
+      <w:r>
+        <w:t>расстояние</w:t>
+      </w:r>
+      <w:r>
+        <w:rPr>
+          <w:lang w:val="en-US"/>
+        </w:rPr>
+        <w:t xml:space="preserve"> </w:t>
+      </w:r>
+      <w:r>
+        <w:t>между</w:t>
+      </w:r>
+      <w:r>
+        <w:rPr>
+          <w:lang w:val="en-US"/>
+        </w:rPr>
+        <w:t xml:space="preserve"> </w:t>
+      </w:r>
+      <w:r>
+        <w:rPr>
+          <w:lang w:val="en-US"/>
+        </w:rPr>
+        <w:t>i</w:t>
+      </w:r>
+      <w:r>
+        <w:rPr>
+          <w:lang w:val="en-US"/>
+        </w:rPr>
+        <w:t>-</w:t>
+      </w:r>
+      <w:r>
+        <w:t>й</w:t>
+      </w:r>
+      <w:r>
+        <w:rPr>
+          <w:lang w:val="en-US"/>
+        </w:rPr>
+        <w:t xml:space="preserve"> </w:t>
+      </w:r>
+      <w:r>
+        <w:t>и</w:t>
+      </w:r>
+      <w:r>
+        <w:rPr>
+          <w:lang w:val="en-US"/>
+        </w:rPr>
+        <w:t xml:space="preserve"> </w:t>
+      </w:r>
+      <w:r>
+        <w:rPr>
+          <w:lang w:val="en-US"/>
+        </w:rPr>
+        <w:t>k</w:t>
+      </w:r>
+      <w:r>
+        <w:rPr>
+          <w:lang w:val="en-US"/>
+        </w:rPr>
+        <w:t>-</w:t>
+      </w:r>
+      <w:r>
+        <w:t>й</w:t>
+      </w:r>
+      <w:r>
+        <w:rPr>
+          <w:lang w:val="en-US"/>
+        </w:rPr>
+        <w:t xml:space="preserve"> </w:t>
+      </w:r>
+      <w:r>
+        <w:t>частицей</w:t>
+      </w:r>
+      <w:r>
+        <w:rPr>
+          <w:lang w:val="en-US"/>
+        </w:rPr>
+        <w:t xml:space="preserve">. </w:t>
+      </w:r>
+      <w:r>
+        <w:t>Возвращает вектор длины 1.</w:t>
+      </w:r>
+    </w:p>
+    <w:p>
+      <w:pPr>
+        <w:rPr>
+          <w:ins w:id="8" w:author="Maka" w:date="2014-08-18T23:37:00Z"/>
+        </w:rPr>
+      </w:pPr>
+      <w:r>
+        <w:rPr>
+          <w:rStyle w:val="ae"/>
           <w:lang w:val="en-US"/>
         </w:rPr>
         <w:t>rki</w:t>
       </w:r>
-      <w:proofErr w:type="spellEnd"/>
-      <w:proofErr w:type="gramEnd"/>
-      <w:r>
-        <w:rPr>
-          <w:rStyle w:val="SubtleEmphasis"/>
-          <w:lang w:val="en-US"/>
-        </w:rPr>
-        <w:t>&lt;-function(</w:t>
-      </w:r>
-      <w:proofErr w:type="spellStart"/>
-      <w:r>
-        <w:rPr>
-          <w:rStyle w:val="SubtleEmphasis"/>
-          <w:lang w:val="en-US"/>
-        </w:rPr>
-        <w:t>r,k,i</w:t>
-      </w:r>
-      <w:proofErr w:type="spellEnd"/>
-      <w:r>
-        <w:rPr>
-          <w:rStyle w:val="SubtleEmphasis"/>
-          <w:lang w:val="en-US"/>
-        </w:rPr>
-        <w:t xml:space="preserve">){##calculates the distance between particle i and particle k; </w:t>
-      </w:r>
-    </w:p>
-    <w:p>
-      <w:pPr>
-        <w:rPr>
-          <w:rStyle w:val="SubtleEmphasis"/>
-          <w:lang w:val="en-US"/>
-        </w:rPr>
-      </w:pPr>
-      <w:r>
-        <w:rPr>
-          <w:rStyle w:val="SubtleEmphasis"/>
-          <w:lang w:val="en-US"/>
-        </w:rPr>
-        <w:t xml:space="preserve">        </w:t>
-      </w:r>
-      <w:proofErr w:type="spellStart"/>
-      <w:proofErr w:type="gramStart"/>
-      <w:r>
-        <w:rPr>
-          <w:rStyle w:val="SubtleEmphasis"/>
-          <w:lang w:val="en-US"/>
-        </w:rPr>
-        <w:t>rki</w:t>
-      </w:r>
-      <w:proofErr w:type="spellEnd"/>
-      <w:proofErr w:type="gramEnd"/>
-      <w:r>
-        <w:rPr>
-          <w:rStyle w:val="SubtleEmphasis"/>
-          <w:lang w:val="en-US"/>
-        </w:rPr>
-        <w:t>&lt;-NULL</w:t>
-      </w:r>
-    </w:p>
-    <w:p>
-      <w:pPr>
-        <w:rPr>
-          <w:rStyle w:val="SubtleEmphasis"/>
-          <w:lang w:val="en-US"/>
-        </w:rPr>
-      </w:pPr>
-      <w:r>
-        <w:rPr>
-          <w:rStyle w:val="SubtleEmphasis"/>
-          <w:lang w:val="en-US"/>
-        </w:rPr>
-        <w:t xml:space="preserve">        </w:t>
-      </w:r>
-      <w:proofErr w:type="gramStart"/>
-      <w:r>
-        <w:rPr>
-          <w:rStyle w:val="SubtleEmphasis"/>
-          <w:lang w:val="en-US"/>
-        </w:rPr>
-        <w:t>if(</w:t>
-      </w:r>
-      <w:proofErr w:type="gramEnd"/>
-      <w:r>
-        <w:rPr>
-          <w:rStyle w:val="SubtleEmphasis"/>
-          <w:lang w:val="en-US"/>
-        </w:rPr>
-        <w:t>k==i){print("</w:t>
-      </w:r>
-      <w:proofErr w:type="spellStart"/>
-      <w:r>
-        <w:rPr>
-          <w:rStyle w:val="SubtleEmphasis"/>
-          <w:lang w:val="en-US"/>
-        </w:rPr>
-        <w:t>rki</w:t>
-      </w:r>
-      <w:proofErr w:type="spellEnd"/>
-      <w:r>
-        <w:rPr>
-          <w:rStyle w:val="SubtleEmphasis"/>
-          <w:lang w:val="en-US"/>
-        </w:rPr>
-        <w:t xml:space="preserve"> error! k=i!")}</w:t>
-      </w:r>
-    </w:p>
-    <w:p>
-      <w:pPr>
-        <w:rPr>
-          <w:rStyle w:val="SubtleEmphasis"/>
-          <w:lang w:val="en-US"/>
-        </w:rPr>
-      </w:pPr>
-      <w:r>
-        <w:rPr>
-          <w:rStyle w:val="SubtleEmphasis"/>
-          <w:lang w:val="en-US"/>
-        </w:rPr>
-        <w:t xml:space="preserve">        </w:t>
-      </w:r>
-      <w:proofErr w:type="gramStart"/>
-      <w:r>
-        <w:rPr>
-          <w:rStyle w:val="SubtleEmphasis"/>
-          <w:lang w:val="en-US"/>
-        </w:rPr>
-        <w:t>else{</w:t>
-      </w:r>
-      <w:proofErr w:type="gramEnd"/>
-    </w:p>
-    <w:p>
-      <w:pPr>
-        <w:rPr>
-          <w:rStyle w:val="SubtleEmphasis"/>
-          <w:lang w:val="en-US"/>
-        </w:rPr>
-      </w:pPr>
-      <w:r>
-        <w:rPr>
-          <w:rStyle w:val="SubtleEmphasis"/>
-          <w:lang w:val="en-US"/>
-        </w:rPr>
-        <w:t xml:space="preserve">                </w:t>
-      </w:r>
-      <w:proofErr w:type="spellStart"/>
-      <w:r>
-        <w:rPr>
-          <w:rStyle w:val="SubtleEmphasis"/>
-          <w:lang w:val="en-US"/>
-        </w:rPr>
-        <w:t>rki</w:t>
-      </w:r>
-      <w:proofErr w:type="spellEnd"/>
-      <w:r>
-        <w:rPr>
-          <w:rStyle w:val="SubtleEmphasis"/>
-          <w:lang w:val="en-US"/>
-        </w:rPr>
-        <w:t>&lt;-((r[1,k]-r[1,i])^2+(r[2,k]-r[2,i])^2+(r[3,k]-r[3,i])^2)^0.5</w:t>
-      </w:r>
-    </w:p>
-    <w:p>
-      <w:pPr>
-        <w:rPr>
-          <w:rStyle w:val="SubtleEmphasis"/>
-          <w:lang w:val="en-US"/>
-        </w:rPr>
-      </w:pPr>
-      <w:r>
-        <w:rPr>
-          <w:rStyle w:val="SubtleEmphasis"/>
-          <w:lang w:val="en-US"/>
-        </w:rPr>
-        <w:t xml:space="preserve">        }</w:t>
-      </w:r>
-    </w:p>
-    <w:p>
-      <w:pPr>
-        <w:rPr>
-          <w:rStyle w:val="SubtleEmphasis"/>
-          <w:lang w:val="en-US"/>
-        </w:rPr>
-      </w:pPr>
-      <w:r>
-        <w:rPr>
-          <w:rStyle w:val="SubtleEmphasis"/>
-          <w:lang w:val="en-US"/>
-        </w:rPr>
-        <w:t xml:space="preserve">        </w:t>
-      </w:r>
-      <w:proofErr w:type="gramStart"/>
-      <w:r>
-        <w:rPr>
-          <w:rStyle w:val="SubtleEmphasis"/>
-          <w:lang w:val="en-US"/>
-        </w:rPr>
-        <w:t>names(</w:t>
-      </w:r>
-      <w:proofErr w:type="spellStart"/>
-      <w:proofErr w:type="gramEnd"/>
-      <w:r>
-        <w:rPr>
-          <w:rStyle w:val="SubtleEmphasis"/>
-          <w:lang w:val="en-US"/>
-        </w:rPr>
-        <w:t>rki</w:t>
-      </w:r>
-      <w:proofErr w:type="spellEnd"/>
-      <w:r>
-        <w:rPr>
-          <w:rStyle w:val="SubtleEmphasis"/>
-          <w:lang w:val="en-US"/>
-        </w:rPr>
-        <w:t>)&lt;-"Distance"</w:t>
-      </w:r>
-    </w:p>
-    <w:p>
-      <w:pPr>
-        <w:rPr>
-          <w:rStyle w:val="SubtleEmphasis"/>
-          <w:lang w:val="en-US"/>
-        </w:rPr>
-      </w:pPr>
-      <w:r>
-        <w:rPr>
-          <w:rStyle w:val="SubtleEmphasis"/>
-          <w:lang w:val="en-US"/>
-        </w:rPr>
-        <w:t xml:space="preserve">        </w:t>
-      </w:r>
-      <w:proofErr w:type="spellStart"/>
-      <w:proofErr w:type="gramStart"/>
-      <w:r>
-        <w:rPr>
-          <w:rStyle w:val="SubtleEmphasis"/>
-          <w:lang w:val="en-US"/>
-        </w:rPr>
-        <w:t>rki</w:t>
-      </w:r>
-      <w:proofErr w:type="spellEnd"/>
-      <w:proofErr w:type="gramEnd"/>
-    </w:p>
-    <w:p>
-      <w:pPr>
-        <w:rPr>
-          <w:rStyle w:val="SubtleEmphasis"/>
-        </w:rPr>
-      </w:pPr>
-      <w:r>
-        <w:rPr>
-          <w:rStyle w:val="SubtleEmphasis"/>
-          <w:lang w:val="en-US"/>
-        </w:rPr>
-        <w:t>}</w:t>
-      </w:r>
-    </w:p>
-    <w:p>
-      <w:r>
-        <w:t xml:space="preserve">Функция </w:t>
-      </w:r>
-      <w:proofErr w:type="spellStart"/>
-      <w:r>
-        <w:rPr>
-          <w:lang w:val="en-US"/>
-        </w:rPr>
-        <w:t>rki</w:t>
-      </w:r>
-      <w:proofErr w:type="spellEnd"/>
-      <w:r>
-        <w:t xml:space="preserve">() </w:t>
-      </w:r>
-      <w:r>
-        <w:t xml:space="preserve">возвращает расстояние между </w:t>
-      </w:r>
-      <w:r>
-        <w:rPr>
-          <w:lang w:val="en-US"/>
-        </w:rPr>
-        <w:t>i</w:t>
-      </w:r>
-      <w:r>
-        <w:t>-</w:t>
-      </w:r>
-      <w:r>
-        <w:t xml:space="preserve">й и </w:t>
-      </w:r>
-      <w:r>
-        <w:rPr>
-          <w:lang w:val="en-US"/>
-        </w:rPr>
-        <w:t>k</w:t>
-      </w:r>
-      <w:r>
-        <w:t>-</w:t>
-      </w:r>
-      <w:r>
-        <w:t xml:space="preserve">й частицей. </w:t>
-      </w:r>
-      <w:r>
-        <w:t>Возвращает вектор длины 1.</w:t>
-      </w:r>
-    </w:p>
-    <w:p>
-      <w:pPr>
-        <w:rPr>
-          <w:ins w:id="8" w:author="Maka" w:date="2014-08-18T23:37:00Z"/>
-        </w:rPr>
-      </w:pPr>
-      <w:proofErr w:type="spellStart"/>
-      <w:proofErr w:type="gramStart"/>
-      <w:r>
-        <w:rPr>
-          <w:rStyle w:val="SubtleEmphasis"/>
-          <w:lang w:val="en-US"/>
-        </w:rPr>
-        <w:t>rki</w:t>
-      </w:r>
-      <w:proofErr w:type="spellEnd"/>
-      <w:proofErr w:type="gramEnd"/>
-      <w:r>
-        <w:rPr>
-          <w:rStyle w:val="SubtleEmphasis"/>
+      <w:r>
+        <w:rPr>
+          <w:rStyle w:val="ae"/>
         </w:rPr>
         <w:t>&lt;-</w:t>
       </w:r>
       <w:r>
         <w:rPr>
-          <w:rStyle w:val="SubtleEmphasis"/>
+          <w:rStyle w:val="ae"/>
           <w:lang w:val="en-US"/>
         </w:rPr>
         <w:t>NULL</w:t>
@@ -4735,17 +4660,624 @@
       </w:ins>
     </w:p>
     <w:p>
+      <w:r>
+        <w:rPr>
+          <w:rStyle w:val="ae"/>
+          <w:bdr w:val="single" w:sz="4" w:space="0" w:color="auto"/>
+          <w:lang w:val="en-US"/>
+        </w:rPr>
+        <w:t xml:space="preserve">        if(k==i){print("rki error! k=i!")}</w:t>
+      </w:r>
+      <w:r>
+        <w:rPr>
+          <w:rStyle w:val="ae"/>
+          <w:lang w:val="en-US"/>
+        </w:rPr>
+        <w:t xml:space="preserve"> –</w:t>
+      </w:r>
+      <w:r>
+        <w:t>Проверяет</w:t>
+      </w:r>
+      <w:r>
+        <w:rPr>
+          <w:lang w:val="en-GB"/>
+        </w:rPr>
+        <w:t xml:space="preserve">, </w:t>
+      </w:r>
+      <w:r>
+        <w:t>чтобы</w:t>
+      </w:r>
+      <w:r>
+        <w:rPr>
+          <w:lang w:val="en-GB"/>
+        </w:rPr>
+        <w:t xml:space="preserve"> </w:t>
+      </w:r>
+      <w:r>
+        <w:rPr>
+          <w:lang w:val="en-GB"/>
+        </w:rPr>
+        <w:t xml:space="preserve">i </w:t>
+      </w:r>
+      <w:r>
+        <w:t>и</w:t>
+      </w:r>
+      <w:r>
+        <w:rPr>
+          <w:lang w:val="en-GB"/>
+        </w:rPr>
+        <w:t xml:space="preserve"> </w:t>
+      </w:r>
+      <w:r>
+        <w:rPr>
+          <w:lang w:val="en-GB"/>
+        </w:rPr>
+        <w:t xml:space="preserve">k </w:t>
+      </w:r>
+      <w:r>
+        <w:t>были</w:t>
+      </w:r>
+      <w:r>
+        <w:rPr>
+          <w:lang w:val="en-US"/>
+        </w:rPr>
+        <w:t xml:space="preserve"> </w:t>
+      </w:r>
+      <w:r>
+        <w:t>различны</w:t>
+      </w:r>
+      <w:r>
+        <w:rPr>
+          <w:lang w:val="en-US"/>
+        </w:rPr>
+        <w:t xml:space="preserve">. </w:t>
+      </w:r>
+      <w:r>
+        <w:t>В противном случае выводит ошибку.</w:t>
+      </w:r>
+    </w:p>
+    <w:p>
+      <w:pPr>
+        <w:pBdr>
+          <w:left w:val="single" w:sz="4" w:space="4" w:color="auto"/>
+        </w:pBdr>
+        <w:rPr>
+          <w:b/>
+          <w:lang w:val="en-GB"/>
+        </w:rPr>
+      </w:pPr>
+      <w:r>
+        <w:rPr>
+          <w:b/>
+          <w:lang w:val="en-GB"/>
+        </w:rPr>
+        <w:t>else{</w:t>
+      </w:r>
+    </w:p>
+    <w:p>
+      <w:pPr>
+        <w:pBdr>
+          <w:left w:val="single" w:sz="4" w:space="4" w:color="auto"/>
+        </w:pBdr>
+        <w:rPr>
+          <w:b/>
+          <w:lang w:val="en-GB"/>
+        </w:rPr>
+      </w:pPr>
+      <w:r>
+        <w:rPr>
+          <w:b/>
+          <w:lang w:val="en-GB"/>
+        </w:rPr>
+        <w:t xml:space="preserve">                rki&lt;-((r[1,k]-r[1,i])^2+(r[2,k]-r[2,i])^2+(r[3,k]-r[3,i])^2)^0.5</w:t>
+      </w:r>
+    </w:p>
+    <w:p>
+      <w:pPr>
+        <w:pBdr>
+          <w:left w:val="single" w:sz="4" w:space="4" w:color="auto"/>
+        </w:pBdr>
+        <w:rPr>
+          <w:b/>
+        </w:rPr>
+      </w:pPr>
+      <w:r>
+        <w:rPr>
+          <w:b/>
+          <w:lang w:val="en-GB"/>
+        </w:rPr>
+        <w:t xml:space="preserve">        </w:t>
+      </w:r>
+      <w:r>
+        <w:rPr>
+          <w:b/>
+        </w:rPr>
+        <w:t>}</w:t>
+      </w:r>
+    </w:p>
+    <w:p>
+      <w:r>
+        <w:t xml:space="preserve">В случае же, если </w:t>
+      </w:r>
+      <w:r>
+        <w:rPr>
+          <w:lang w:val="en-US"/>
+        </w:rPr>
+        <w:t>k</w:t>
+      </w:r>
+      <w:r>
+        <w:t xml:space="preserve"> </w:t>
+      </w:r>
+      <w:r>
+        <w:t xml:space="preserve">и </w:t>
+      </w:r>
+      <w:r>
+        <w:rPr>
+          <w:lang w:val="en-US"/>
+        </w:rPr>
+        <w:t>i</w:t>
+      </w:r>
+      <w:r>
+        <w:t xml:space="preserve"> </w:t>
+      </w:r>
+      <w:r>
+        <w:t xml:space="preserve">различны, присваевает в </w:t>
+      </w:r>
+      <w:r>
+        <w:rPr>
+          <w:lang w:val="en-US"/>
+        </w:rPr>
+        <w:t>rki</w:t>
+      </w:r>
+      <w:r>
+        <w:t xml:space="preserve"> </w:t>
+      </w:r>
+      <w:r>
+        <w:t>расстояние между частицами:</w:t>
+      </w:r>
+    </w:p>
+    <w:p>
+      <w:pPr>
+        <w:rPr>
+          <w:rFonts w:eastAsiaTheme="minorEastAsia"/>
+        </w:rPr>
+      </w:pPr>
+      <m:oMathPara>
+        <m:oMath>
+          <m:sSub>
+            <m:sSubPr>
+              <m:ctrlPr>
+                <w:rPr>
+                  <w:rFonts w:ascii="Cambria Math" w:eastAsiaTheme="minorEastAsia" w:hAnsi="Cambria Math"/>
+                  <w:i/>
+                </w:rPr>
+              </m:ctrlPr>
+            </m:sSubPr>
+            <m:e>
+              <m:r>
+                <w:rPr>
+                  <w:rFonts w:ascii="Cambria Math" w:eastAsiaTheme="minorEastAsia" w:hAnsi="Cambria Math"/>
+                </w:rPr>
+                <m:t>r</m:t>
+              </m:r>
+            </m:e>
+            <m:sub>
+              <m:r>
+                <w:rPr>
+                  <w:rFonts w:ascii="Cambria Math" w:eastAsiaTheme="minorEastAsia" w:hAnsi="Cambria Math"/>
+                </w:rPr>
+                <m:t>i</m:t>
+              </m:r>
+              <m:r>
+                <w:rPr>
+                  <w:rFonts w:ascii="Cambria Math" w:eastAsiaTheme="minorEastAsia" w:hAnsi="Cambria Math"/>
+                  <w:lang w:val="en-US"/>
+                </w:rPr>
+                <m:t>k</m:t>
+              </m:r>
+            </m:sub>
+          </m:sSub>
+          <m:r>
+            <w:rPr>
+              <w:rFonts w:ascii="Cambria Math" w:eastAsiaTheme="minorEastAsia" w:hAnsi="Cambria Math"/>
+            </w:rPr>
+            <m:t>=</m:t>
+          </m:r>
+          <m:rad>
+            <m:radPr>
+              <m:degHide m:val="1"/>
+              <m:ctrlPr>
+                <w:rPr>
+                  <w:rFonts w:ascii="Cambria Math" w:eastAsiaTheme="minorEastAsia" w:hAnsi="Cambria Math"/>
+                  <w:i/>
+                </w:rPr>
+              </m:ctrlPr>
+            </m:radPr>
+            <m:deg/>
+            <m:e>
+              <m:sSup>
+                <m:sSupPr>
+                  <m:ctrlPr>
+                    <w:rPr>
+                      <w:rFonts w:ascii="Cambria Math" w:eastAsiaTheme="minorEastAsia" w:hAnsi="Cambria Math"/>
+                      <w:i/>
+                    </w:rPr>
+                  </m:ctrlPr>
+                </m:sSupPr>
+                <m:e>
+                  <m:r>
+                    <w:rPr>
+                      <w:rFonts w:ascii="Cambria Math" w:eastAsiaTheme="minorEastAsia" w:hAnsi="Cambria Math"/>
+                    </w:rPr>
+                    <m:t>(</m:t>
+                  </m:r>
+                  <m:sSub>
+                    <m:sSubPr>
+                      <m:ctrlPr>
+                        <w:rPr>
+                          <w:rFonts w:ascii="Cambria Math" w:eastAsiaTheme="minorEastAsia" w:hAnsi="Cambria Math"/>
+                          <w:i/>
+                        </w:rPr>
+                      </m:ctrlPr>
+                    </m:sSubPr>
+                    <m:e>
+                      <m:r>
+                        <w:rPr>
+                          <w:rFonts w:ascii="Cambria Math" w:eastAsiaTheme="minorEastAsia" w:hAnsi="Cambria Math"/>
+                        </w:rPr>
+                        <m:t>x</m:t>
+                      </m:r>
+                    </m:e>
+                    <m:sub>
+                      <m:r>
+                        <w:rPr>
+                          <w:rFonts w:ascii="Cambria Math" w:eastAsiaTheme="minorEastAsia" w:hAnsi="Cambria Math"/>
+                        </w:rPr>
+                        <m:t>i</m:t>
+                      </m:r>
+                    </m:sub>
+                  </m:sSub>
+                  <m:r>
+                    <w:rPr>
+                      <w:rFonts w:ascii="Cambria Math" w:eastAsiaTheme="minorEastAsia" w:hAnsi="Cambria Math"/>
+                    </w:rPr>
+                    <m:t>-</m:t>
+                  </m:r>
+                  <m:sSub>
+                    <m:sSubPr>
+                      <m:ctrlPr>
+                        <w:rPr>
+                          <w:rFonts w:ascii="Cambria Math" w:eastAsiaTheme="minorEastAsia" w:hAnsi="Cambria Math"/>
+                          <w:i/>
+                        </w:rPr>
+                      </m:ctrlPr>
+                    </m:sSubPr>
+                    <m:e>
+                      <m:r>
+                        <w:rPr>
+                          <w:rFonts w:ascii="Cambria Math" w:eastAsiaTheme="minorEastAsia" w:hAnsi="Cambria Math"/>
+                        </w:rPr>
+                        <m:t>x</m:t>
+                      </m:r>
+                    </m:e>
+                    <m:sub>
+                      <m:r>
+                        <w:rPr>
+                          <w:rFonts w:ascii="Cambria Math" w:eastAsiaTheme="minorEastAsia" w:hAnsi="Cambria Math"/>
+                        </w:rPr>
+                        <m:t>k</m:t>
+                      </m:r>
+                    </m:sub>
+                  </m:sSub>
+                  <m:r>
+                    <w:rPr>
+                      <w:rFonts w:ascii="Cambria Math" w:eastAsiaTheme="minorEastAsia" w:hAnsi="Cambria Math"/>
+                    </w:rPr>
+                    <m:t>)</m:t>
+                  </m:r>
+                </m:e>
+                <m:sup>
+                  <m:r>
+                    <w:rPr>
+                      <w:rFonts w:ascii="Cambria Math" w:eastAsiaTheme="minorEastAsia" w:hAnsi="Cambria Math"/>
+                    </w:rPr>
+                    <m:t>2</m:t>
+                  </m:r>
+                </m:sup>
+              </m:sSup>
+              <m:r>
+                <w:rPr>
+                  <w:rFonts w:ascii="Cambria Math" w:eastAsiaTheme="minorEastAsia" w:hAnsi="Cambria Math"/>
+                </w:rPr>
+                <m:t>+</m:t>
+              </m:r>
+              <m:sSup>
+                <m:sSupPr>
+                  <m:ctrlPr>
+                    <w:rPr>
+                      <w:rFonts w:ascii="Cambria Math" w:eastAsiaTheme="minorEastAsia" w:hAnsi="Cambria Math"/>
+                      <w:i/>
+                    </w:rPr>
+                  </m:ctrlPr>
+                </m:sSupPr>
+                <m:e>
+                  <m:r>
+                    <w:rPr>
+                      <w:rFonts w:ascii="Cambria Math" w:eastAsiaTheme="minorEastAsia" w:hAnsi="Cambria Math"/>
+                    </w:rPr>
+                    <m:t>(</m:t>
+                  </m:r>
+                  <m:sSub>
+                    <m:sSubPr>
+                      <m:ctrlPr>
+                        <w:rPr>
+                          <w:rFonts w:ascii="Cambria Math" w:eastAsiaTheme="minorEastAsia" w:hAnsi="Cambria Math"/>
+                          <w:i/>
+                        </w:rPr>
+                      </m:ctrlPr>
+                    </m:sSubPr>
+                    <m:e>
+                      <m:r>
+                        <w:rPr>
+                          <w:rFonts w:ascii="Cambria Math" w:eastAsiaTheme="minorEastAsia" w:hAnsi="Cambria Math"/>
+                        </w:rPr>
+                        <m:t>y</m:t>
+                      </m:r>
+                    </m:e>
+                    <m:sub>
+                      <m:r>
+                        <w:rPr>
+                          <w:rFonts w:ascii="Cambria Math" w:eastAsiaTheme="minorEastAsia" w:hAnsi="Cambria Math"/>
+                        </w:rPr>
+                        <m:t>i</m:t>
+                      </m:r>
+                    </m:sub>
+                  </m:sSub>
+                  <m:r>
+                    <w:rPr>
+                      <w:rFonts w:ascii="Cambria Math" w:eastAsiaTheme="minorEastAsia" w:hAnsi="Cambria Math"/>
+                    </w:rPr>
+                    <m:t>-</m:t>
+                  </m:r>
+                  <m:sSub>
+                    <m:sSubPr>
+                      <m:ctrlPr>
+                        <w:rPr>
+                          <w:rFonts w:ascii="Cambria Math" w:eastAsiaTheme="minorEastAsia" w:hAnsi="Cambria Math"/>
+                          <w:i/>
+                        </w:rPr>
+                      </m:ctrlPr>
+                    </m:sSubPr>
+                    <m:e>
+                      <m:r>
+                        <w:rPr>
+                          <w:rFonts w:ascii="Cambria Math" w:eastAsiaTheme="minorEastAsia" w:hAnsi="Cambria Math"/>
+                        </w:rPr>
+                        <m:t>y</m:t>
+                      </m:r>
+                    </m:e>
+                    <m:sub>
+                      <m:r>
+                        <w:rPr>
+                          <w:rFonts w:ascii="Cambria Math" w:eastAsiaTheme="minorEastAsia" w:hAnsi="Cambria Math"/>
+                        </w:rPr>
+                        <m:t>k</m:t>
+                      </m:r>
+                    </m:sub>
+                  </m:sSub>
+                  <m:r>
+                    <w:rPr>
+                      <w:rFonts w:ascii="Cambria Math" w:eastAsiaTheme="minorEastAsia" w:hAnsi="Cambria Math"/>
+                    </w:rPr>
+                    <m:t>)</m:t>
+                  </m:r>
+                </m:e>
+                <m:sup>
+                  <m:r>
+                    <w:rPr>
+                      <w:rFonts w:ascii="Cambria Math" w:eastAsiaTheme="minorEastAsia" w:hAnsi="Cambria Math"/>
+                    </w:rPr>
+                    <m:t>2</m:t>
+                  </m:r>
+                </m:sup>
+              </m:sSup>
+              <m:r>
+                <w:rPr>
+                  <w:rFonts w:ascii="Cambria Math" w:eastAsiaTheme="minorEastAsia" w:hAnsi="Cambria Math"/>
+                </w:rPr>
+                <m:t>+</m:t>
+              </m:r>
+              <m:sSup>
+                <m:sSupPr>
+                  <m:ctrlPr>
+                    <w:rPr>
+                      <w:rFonts w:ascii="Cambria Math" w:eastAsiaTheme="minorEastAsia" w:hAnsi="Cambria Math"/>
+                      <w:i/>
+                    </w:rPr>
+                  </m:ctrlPr>
+                </m:sSupPr>
+                <m:e>
+                  <m:r>
+                    <w:rPr>
+                      <w:rFonts w:ascii="Cambria Math" w:eastAsiaTheme="minorEastAsia" w:hAnsi="Cambria Math"/>
+                    </w:rPr>
+                    <m:t>(</m:t>
+                  </m:r>
+                  <m:sSub>
+                    <m:sSubPr>
+                      <m:ctrlPr>
+                        <w:rPr>
+                          <w:rFonts w:ascii="Cambria Math" w:eastAsiaTheme="minorEastAsia" w:hAnsi="Cambria Math"/>
+                          <w:i/>
+                        </w:rPr>
+                      </m:ctrlPr>
+                    </m:sSubPr>
+                    <m:e>
+                      <m:r>
+                        <w:rPr>
+                          <w:rFonts w:ascii="Cambria Math" w:eastAsiaTheme="minorEastAsia" w:hAnsi="Cambria Math"/>
+                        </w:rPr>
+                        <m:t>z</m:t>
+                      </m:r>
+                    </m:e>
+                    <m:sub>
+                      <m:r>
+                        <w:rPr>
+                          <w:rFonts w:ascii="Cambria Math" w:eastAsiaTheme="minorEastAsia" w:hAnsi="Cambria Math"/>
+                        </w:rPr>
+                        <m:t>i</m:t>
+                      </m:r>
+                    </m:sub>
+                  </m:sSub>
+                  <m:r>
+                    <w:rPr>
+                      <w:rFonts w:ascii="Cambria Math" w:eastAsiaTheme="minorEastAsia" w:hAnsi="Cambria Math"/>
+                    </w:rPr>
+                    <m:t>-</m:t>
+                  </m:r>
+                  <m:sSub>
+                    <m:sSubPr>
+                      <m:ctrlPr>
+                        <w:rPr>
+                          <w:rFonts w:ascii="Cambria Math" w:eastAsiaTheme="minorEastAsia" w:hAnsi="Cambria Math"/>
+                          <w:i/>
+                        </w:rPr>
+                      </m:ctrlPr>
+                    </m:sSubPr>
+                    <m:e>
+                      <m:r>
+                        <w:rPr>
+                          <w:rFonts w:ascii="Cambria Math" w:eastAsiaTheme="minorEastAsia" w:hAnsi="Cambria Math"/>
+                        </w:rPr>
+                        <m:t>z</m:t>
+                      </m:r>
+                    </m:e>
+                    <m:sub>
+                      <m:r>
+                        <w:rPr>
+                          <w:rFonts w:ascii="Cambria Math" w:eastAsiaTheme="minorEastAsia" w:hAnsi="Cambria Math"/>
+                        </w:rPr>
+                        <m:t>k</m:t>
+                      </m:r>
+                    </m:sub>
+                  </m:sSub>
+                  <m:r>
+                    <w:rPr>
+                      <w:rFonts w:ascii="Cambria Math" w:eastAsiaTheme="minorEastAsia" w:hAnsi="Cambria Math"/>
+                    </w:rPr>
+                    <m:t>)</m:t>
+                  </m:r>
+                </m:e>
+                <m:sup>
+                  <m:r>
+                    <w:rPr>
+                      <w:rFonts w:ascii="Cambria Math" w:eastAsiaTheme="minorEastAsia" w:hAnsi="Cambria Math"/>
+                    </w:rPr>
+                    <m:t>2</m:t>
+                  </m:r>
+                </m:sup>
+              </m:sSup>
+            </m:e>
+          </m:rad>
+        </m:oMath>
+      </m:oMathPara>
+    </w:p>
+    <w:p>
+      <w:pPr>
+        <w:pBdr>
+          <w:left w:val="single" w:sz="4" w:space="4" w:color="auto"/>
+        </w:pBdr>
+        <w:rPr>
+          <w:b/>
+        </w:rPr>
+      </w:pPr>
+      <w:r>
+        <w:rPr>
+          <w:b/>
+        </w:rPr>
+        <w:t>names(rki)&lt;-"Distance"</w:t>
+      </w:r>
+    </w:p>
+    <w:p>
+      <w:pPr>
+        <w:pBdr>
+          <w:left w:val="single" w:sz="4" w:space="4" w:color="auto"/>
+        </w:pBdr>
+        <w:rPr>
+          <w:b/>
+        </w:rPr>
+      </w:pPr>
+      <w:r>
+        <w:rPr>
+          <w:b/>
+        </w:rPr>
+        <w:t xml:space="preserve">        rki</w:t>
+      </w:r>
+    </w:p>
+    <w:p>
+      <w:r>
+        <w:t xml:space="preserve">Присваивает имя в </w:t>
+      </w:r>
+      <w:r>
+        <w:rPr>
+          <w:lang w:val="en-US"/>
+        </w:rPr>
+        <w:t>rki</w:t>
+      </w:r>
+      <w:r>
+        <w:t xml:space="preserve"> (</w:t>
+      </w:r>
+      <w:r>
+        <w:t xml:space="preserve">исключительно для удобства пользования) имя </w:t>
+      </w:r>
+      <w:r>
+        <w:rPr>
+          <w:lang w:val="en-US"/>
+        </w:rPr>
+        <w:t>distance</w:t>
+      </w:r>
+      <w:r>
+        <w:t xml:space="preserve">, </w:t>
+      </w:r>
+      <w:r>
+        <w:t xml:space="preserve">и возвращает сам </w:t>
+      </w:r>
+      <w:r>
+        <w:rPr>
+          <w:lang w:val="en-US"/>
+        </w:rPr>
+        <w:t>rki</w:t>
+      </w:r>
+      <w:r>
+        <w:t>.</w:t>
+      </w:r>
+    </w:p>
+    <w:p>
+      <w:pPr>
+        <w:ind w:firstLine="708"/>
+        <w:rPr>
+          <w:b/>
+          <w:lang w:val="en-US"/>
+        </w:rPr>
+      </w:pPr>
+      <w:r>
+        <w:rPr>
+          <w:b/>
+          <w:lang w:val="en-US"/>
+        </w:rPr>
+        <w:t xml:space="preserve">5. </w:t>
+      </w:r>
       <w:bookmarkStart w:id="10" w:name="_GoBack"/>
       <w:bookmarkEnd w:id="10"/>
     </w:p>
     <w:p>
       <w:pPr>
-        <w:pStyle w:val="ListParagraph"/>
-      </w:pPr>
-    </w:p>
-    <w:p>
-      <w:pPr>
-        <w:pStyle w:val="ListParagraph"/>
+        <w:pStyle w:val="a6"/>
+      </w:pPr>
+    </w:p>
+    <w:p>
+      <w:pPr>
+        <w:pStyle w:val="a6"/>
       </w:pPr>
       <w:r>
         <w:t xml:space="preserve"> </w:t>
@@ -5137,6 +5669,118 @@
       </w:rPr>
     </w:lvl>
   </w:abstractNum>
+  <w:abstractNum w:abstractNumId="4">
+    <w:nsid w:val="7CE11880"/>
+    <w:multiLevelType w:val="hybridMultilevel"/>
+    <w:tmpl w:val="B552AFFE"/>
+    <w:lvl w:ilvl="0" w:tplc="9D2AE39E">
+      <w:numFmt w:val="bullet"/>
+      <w:lvlText w:val="-"/>
+      <w:lvlJc w:val="left"/>
+      <w:pPr>
+        <w:ind w:left="405" w:hanging="360"/>
+      </w:pPr>
+      <w:rPr>
+        <w:rFonts w:ascii="Calibri" w:eastAsiaTheme="minorHAnsi" w:hAnsi="Calibri" w:cstheme="minorBidi" w:hint="default"/>
+      </w:rPr>
+    </w:lvl>
+    <w:lvl w:ilvl="1" w:tplc="04070003" w:tentative="1">
+      <w:start w:val="1"/>
+      <w:numFmt w:val="bullet"/>
+      <w:lvlText w:val="o"/>
+      <w:lvlJc w:val="left"/>
+      <w:pPr>
+        <w:ind w:left="1125" w:hanging="360"/>
+      </w:pPr>
+      <w:rPr>
+        <w:rFonts w:ascii="Courier New" w:hAnsi="Courier New" w:cs="Courier New" w:hint="default"/>
+      </w:rPr>
+    </w:lvl>
+    <w:lvl w:ilvl="2" w:tplc="04070005" w:tentative="1">
+      <w:start w:val="1"/>
+      <w:numFmt w:val="bullet"/>
+      <w:lvlText w:val=""/>
+      <w:lvlJc w:val="left"/>
+      <w:pPr>
+        <w:ind w:left="1845" w:hanging="360"/>
+      </w:pPr>
+      <w:rPr>
+        <w:rFonts w:ascii="Wingdings" w:hAnsi="Wingdings" w:hint="default"/>
+      </w:rPr>
+    </w:lvl>
+    <w:lvl w:ilvl="3" w:tplc="04070001" w:tentative="1">
+      <w:start w:val="1"/>
+      <w:numFmt w:val="bullet"/>
+      <w:lvlText w:val=""/>
+      <w:lvlJc w:val="left"/>
+      <w:pPr>
+        <w:ind w:left="2565" w:hanging="360"/>
+      </w:pPr>
+      <w:rPr>
+        <w:rFonts w:ascii="Symbol" w:hAnsi="Symbol" w:hint="default"/>
+      </w:rPr>
+    </w:lvl>
+    <w:lvl w:ilvl="4" w:tplc="04070003" w:tentative="1">
+      <w:start w:val="1"/>
+      <w:numFmt w:val="bullet"/>
+      <w:lvlText w:val="o"/>
+      <w:lvlJc w:val="left"/>
+      <w:pPr>
+        <w:ind w:left="3285" w:hanging="360"/>
+      </w:pPr>
+      <w:rPr>
+        <w:rFonts w:ascii="Courier New" w:hAnsi="Courier New" w:cs="Courier New" w:hint="default"/>
+      </w:rPr>
+    </w:lvl>
+    <w:lvl w:ilvl="5" w:tplc="04070005" w:tentative="1">
+      <w:start w:val="1"/>
+      <w:numFmt w:val="bullet"/>
+      <w:lvlText w:val=""/>
+      <w:lvlJc w:val="left"/>
+      <w:pPr>
+        <w:ind w:left="4005" w:hanging="360"/>
+      </w:pPr>
+      <w:rPr>
+        <w:rFonts w:ascii="Wingdings" w:hAnsi="Wingdings" w:hint="default"/>
+      </w:rPr>
+    </w:lvl>
+    <w:lvl w:ilvl="6" w:tplc="04070001" w:tentative="1">
+      <w:start w:val="1"/>
+      <w:numFmt w:val="bullet"/>
+      <w:lvlText w:val=""/>
+      <w:lvlJc w:val="left"/>
+      <w:pPr>
+        <w:ind w:left="4725" w:hanging="360"/>
+      </w:pPr>
+      <w:rPr>
+        <w:rFonts w:ascii="Symbol" w:hAnsi="Symbol" w:hint="default"/>
+      </w:rPr>
+    </w:lvl>
+    <w:lvl w:ilvl="7" w:tplc="04070003" w:tentative="1">
+      <w:start w:val="1"/>
+      <w:numFmt w:val="bullet"/>
+      <w:lvlText w:val="o"/>
+      <w:lvlJc w:val="left"/>
+      <w:pPr>
+        <w:ind w:left="5445" w:hanging="360"/>
+      </w:pPr>
+      <w:rPr>
+        <w:rFonts w:ascii="Courier New" w:hAnsi="Courier New" w:cs="Courier New" w:hint="default"/>
+      </w:rPr>
+    </w:lvl>
+    <w:lvl w:ilvl="8" w:tplc="04070005" w:tentative="1">
+      <w:start w:val="1"/>
+      <w:numFmt w:val="bullet"/>
+      <w:lvlText w:val=""/>
+      <w:lvlJc w:val="left"/>
+      <w:pPr>
+        <w:ind w:left="6165" w:hanging="360"/>
+      </w:pPr>
+      <w:rPr>
+        <w:rFonts w:ascii="Wingdings" w:hAnsi="Wingdings" w:hint="default"/>
+      </w:rPr>
+    </w:lvl>
+  </w:abstractNum>
   <w:num w:numId="1">
     <w:abstractNumId w:val="3"/>
   </w:num>
@@ -5148,6 +5792,9 @@
   </w:num>
   <w:num w:numId="4">
     <w:abstractNumId w:val="0"/>
+  </w:num>
+  <w:num w:numId="5">
+    <w:abstractNumId w:val="4"/>
   </w:num>
 </w:numbering>
 </file>
@@ -5308,15 +5955,15 @@
     <w:lsdException w:name="Bibliography" w:uiPriority="37"/>
     <w:lsdException w:name="TOC Heading" w:uiPriority="39" w:qFormat="1"/>
   </w:latentStyles>
-  <w:style w:type="paragraph" w:default="1" w:styleId="Normal">
+  <w:style w:type="paragraph" w:default="1" w:styleId="a">
     <w:name w:val="Normal"/>
     <w:qFormat/>
   </w:style>
-  <w:style w:type="paragraph" w:styleId="Heading1">
+  <w:style w:type="paragraph" w:styleId="1">
     <w:name w:val="heading 1"/>
-    <w:basedOn w:val="Normal"/>
-    <w:next w:val="Normal"/>
-    <w:link w:val="Heading1Char"/>
+    <w:basedOn w:val="a"/>
+    <w:next w:val="a"/>
+    <w:link w:val="10"/>
     <w:uiPriority w:val="9"/>
     <w:qFormat/>
     <w:rsid w:val="00EA12B2"/>
@@ -5335,13 +5982,13 @@
       <w:szCs w:val="28"/>
     </w:rPr>
   </w:style>
-  <w:style w:type="character" w:default="1" w:styleId="DefaultParagraphFont">
+  <w:style w:type="character" w:default="1" w:styleId="a0">
     <w:name w:val="Default Paragraph Font"/>
     <w:uiPriority w:val="1"/>
     <w:semiHidden/>
     <w:unhideWhenUsed/>
   </w:style>
-  <w:style w:type="table" w:default="1" w:styleId="TableNormal">
+  <w:style w:type="table" w:default="1" w:styleId="a1">
     <w:name w:val="Normal Table"/>
     <w:uiPriority w:val="99"/>
     <w:semiHidden/>
@@ -5356,15 +6003,15 @@
       </w:tblCellMar>
     </w:tblPr>
   </w:style>
-  <w:style w:type="numbering" w:default="1" w:styleId="NoList">
+  <w:style w:type="numbering" w:default="1" w:styleId="a2">
     <w:name w:val="No List"/>
     <w:uiPriority w:val="99"/>
     <w:semiHidden/>
     <w:unhideWhenUsed/>
   </w:style>
-  <w:style w:type="character" w:styleId="PlaceholderText">
+  <w:style w:type="character" w:styleId="a3">
     <w:name w:val="Placeholder Text"/>
-    <w:basedOn w:val="DefaultParagraphFont"/>
+    <w:basedOn w:val="a0"/>
     <w:uiPriority w:val="99"/>
     <w:semiHidden/>
     <w:rsid w:val="005662E0"/>
@@ -5372,10 +6019,10 @@
       <w:color w:val="808080"/>
     </w:rPr>
   </w:style>
-  <w:style w:type="paragraph" w:styleId="BalloonText">
+  <w:style w:type="paragraph" w:styleId="a4">
     <w:name w:val="Balloon Text"/>
-    <w:basedOn w:val="Normal"/>
-    <w:link w:val="BalloonTextChar"/>
+    <w:basedOn w:val="a"/>
+    <w:link w:val="a5"/>
     <w:uiPriority w:val="99"/>
     <w:semiHidden/>
     <w:unhideWhenUsed/>
@@ -5389,10 +6036,10 @@
       <w:szCs w:val="16"/>
     </w:rPr>
   </w:style>
-  <w:style w:type="character" w:customStyle="1" w:styleId="BalloonTextChar">
-    <w:name w:val="Balloon Text Char"/>
-    <w:basedOn w:val="DefaultParagraphFont"/>
-    <w:link w:val="BalloonText"/>
+  <w:style w:type="character" w:customStyle="1" w:styleId="a5">
+    <w:name w:val="Текст выноски Знак"/>
+    <w:basedOn w:val="a0"/>
+    <w:link w:val="a4"/>
     <w:uiPriority w:val="99"/>
     <w:semiHidden/>
     <w:rsid w:val="005662E0"/>
@@ -5402,9 +6049,9 @@
       <w:szCs w:val="16"/>
     </w:rPr>
   </w:style>
-  <w:style w:type="paragraph" w:styleId="ListParagraph">
+  <w:style w:type="paragraph" w:styleId="a6">
     <w:name w:val="List Paragraph"/>
-    <w:basedOn w:val="Normal"/>
+    <w:basedOn w:val="a"/>
     <w:uiPriority w:val="34"/>
     <w:qFormat/>
     <w:rsid w:val="00A745E7"/>
@@ -5413,10 +6060,10 @@
       <w:contextualSpacing/>
     </w:pPr>
   </w:style>
-  <w:style w:type="character" w:customStyle="1" w:styleId="Heading1Char">
-    <w:name w:val="Heading 1 Char"/>
-    <w:basedOn w:val="DefaultParagraphFont"/>
-    <w:link w:val="Heading1"/>
+  <w:style w:type="character" w:customStyle="1" w:styleId="10">
+    <w:name w:val="Заголовок 1 Знак"/>
+    <w:basedOn w:val="a0"/>
+    <w:link w:val="1"/>
     <w:uiPriority w:val="9"/>
     <w:rsid w:val="00EA12B2"/>
     <w:rPr>
@@ -5428,11 +6075,11 @@
       <w:szCs w:val="28"/>
     </w:rPr>
   </w:style>
-  <w:style w:type="paragraph" w:styleId="Subtitle">
+  <w:style w:type="paragraph" w:styleId="a7">
     <w:name w:val="Subtitle"/>
-    <w:basedOn w:val="Normal"/>
-    <w:next w:val="Normal"/>
-    <w:link w:val="SubtitleChar"/>
+    <w:basedOn w:val="a"/>
+    <w:next w:val="a"/>
+    <w:link w:val="a8"/>
     <w:uiPriority w:val="11"/>
     <w:qFormat/>
     <w:rsid w:val="00EA12B2"/>
@@ -5451,10 +6098,10 @@
       <w:szCs w:val="24"/>
     </w:rPr>
   </w:style>
-  <w:style w:type="character" w:customStyle="1" w:styleId="SubtitleChar">
-    <w:name w:val="Subtitle Char"/>
-    <w:basedOn w:val="DefaultParagraphFont"/>
-    <w:link w:val="Subtitle"/>
+  <w:style w:type="character" w:customStyle="1" w:styleId="a8">
+    <w:name w:val="Подзаголовок Знак"/>
+    <w:basedOn w:val="a0"/>
+    <w:link w:val="a7"/>
     <w:uiPriority w:val="11"/>
     <w:rsid w:val="00EA12B2"/>
     <w:rPr>
@@ -5467,9 +6114,9 @@
       <w:szCs w:val="24"/>
     </w:rPr>
   </w:style>
-  <w:style w:type="character" w:styleId="CommentReference">
+  <w:style w:type="character" w:styleId="a9">
     <w:name w:val="annotation reference"/>
-    <w:basedOn w:val="DefaultParagraphFont"/>
+    <w:basedOn w:val="a0"/>
     <w:uiPriority w:val="99"/>
     <w:semiHidden/>
     <w:unhideWhenUsed/>
@@ -5479,10 +6126,10 @@
       <w:szCs w:val="16"/>
     </w:rPr>
   </w:style>
-  <w:style w:type="paragraph" w:styleId="CommentText">
+  <w:style w:type="paragraph" w:styleId="aa">
     <w:name w:val="annotation text"/>
-    <w:basedOn w:val="Normal"/>
-    <w:link w:val="CommentTextChar"/>
+    <w:basedOn w:val="a"/>
+    <w:link w:val="ab"/>
     <w:uiPriority w:val="99"/>
     <w:semiHidden/>
     <w:unhideWhenUsed/>
@@ -5495,10 +6142,10 @@
       <w:szCs w:val="20"/>
     </w:rPr>
   </w:style>
-  <w:style w:type="character" w:customStyle="1" w:styleId="CommentTextChar">
-    <w:name w:val="Comment Text Char"/>
-    <w:basedOn w:val="DefaultParagraphFont"/>
-    <w:link w:val="CommentText"/>
+  <w:style w:type="character" w:customStyle="1" w:styleId="ab">
+    <w:name w:val="Текст примечания Знак"/>
+    <w:basedOn w:val="a0"/>
+    <w:link w:val="aa"/>
     <w:uiPriority w:val="99"/>
     <w:semiHidden/>
     <w:rsid w:val="007C392D"/>
@@ -5507,11 +6154,11 @@
       <w:szCs w:val="20"/>
     </w:rPr>
   </w:style>
-  <w:style w:type="paragraph" w:styleId="CommentSubject">
+  <w:style w:type="paragraph" w:styleId="ac">
     <w:name w:val="annotation subject"/>
-    <w:basedOn w:val="CommentText"/>
-    <w:next w:val="CommentText"/>
-    <w:link w:val="CommentSubjectChar"/>
+    <w:basedOn w:val="aa"/>
+    <w:next w:val="aa"/>
+    <w:link w:val="ad"/>
     <w:uiPriority w:val="99"/>
     <w:semiHidden/>
     <w:unhideWhenUsed/>
@@ -5521,10 +6168,10 @@
       <w:bCs/>
     </w:rPr>
   </w:style>
-  <w:style w:type="character" w:customStyle="1" w:styleId="CommentSubjectChar">
-    <w:name w:val="Comment Subject Char"/>
-    <w:basedOn w:val="CommentTextChar"/>
-    <w:link w:val="CommentSubject"/>
+  <w:style w:type="character" w:customStyle="1" w:styleId="ad">
+    <w:name w:val="Тема примечания Знак"/>
+    <w:basedOn w:val="ab"/>
+    <w:link w:val="ac"/>
     <w:uiPriority w:val="99"/>
     <w:semiHidden/>
     <w:rsid w:val="007C392D"/>
@@ -5535,9 +6182,9 @@
       <w:szCs w:val="20"/>
     </w:rPr>
   </w:style>
-  <w:style w:type="character" w:styleId="SubtleEmphasis">
+  <w:style w:type="character" w:styleId="ae">
     <w:name w:val="Subtle Emphasis"/>
-    <w:basedOn w:val="DefaultParagraphFont"/>
+    <w:basedOn w:val="a0"/>
     <w:uiPriority w:val="19"/>
     <w:qFormat/>
     <w:rsid w:val="00FC36BE"/>
@@ -5547,9 +6194,9 @@
       <w:color w:val="808080" w:themeColor="text1" w:themeTint="7F"/>
     </w:rPr>
   </w:style>
-  <w:style w:type="character" w:styleId="IntenseEmphasis">
+  <w:style w:type="character" w:styleId="af">
     <w:name w:val="Intense Emphasis"/>
-    <w:basedOn w:val="DefaultParagraphFont"/>
+    <w:basedOn w:val="a0"/>
     <w:uiPriority w:val="21"/>
     <w:qFormat/>
     <w:rsid w:val="00FC36BE"/>
@@ -5561,11 +6208,11 @@
       <w:color w:val="4F81BD" w:themeColor="accent1"/>
     </w:rPr>
   </w:style>
-  <w:style w:type="paragraph" w:styleId="Title">
+  <w:style w:type="paragraph" w:styleId="af0">
     <w:name w:val="Title"/>
-    <w:basedOn w:val="Normal"/>
-    <w:next w:val="Normal"/>
-    <w:link w:val="TitleChar"/>
+    <w:basedOn w:val="a"/>
+    <w:next w:val="a"/>
+    <w:link w:val="af1"/>
     <w:uiPriority w:val="10"/>
     <w:qFormat/>
     <w:rsid w:val="00F90E8F"/>
@@ -5585,10 +6232,10 @@
       <w:szCs w:val="52"/>
     </w:rPr>
   </w:style>
-  <w:style w:type="character" w:customStyle="1" w:styleId="TitleChar">
-    <w:name w:val="Title Char"/>
-    <w:basedOn w:val="DefaultParagraphFont"/>
-    <w:link w:val="Title"/>
+  <w:style w:type="character" w:customStyle="1" w:styleId="af1">
+    <w:name w:val="Название Знак"/>
+    <w:basedOn w:val="a0"/>
+    <w:link w:val="af0"/>
     <w:uiPriority w:val="10"/>
     <w:rsid w:val="00F90E8F"/>
     <w:rPr>
@@ -5759,15 +6406,15 @@
     <w:lsdException w:name="Bibliography" w:uiPriority="37"/>
     <w:lsdException w:name="TOC Heading" w:uiPriority="39" w:qFormat="1"/>
   </w:latentStyles>
-  <w:style w:type="paragraph" w:default="1" w:styleId="Normal">
+  <w:style w:type="paragraph" w:default="1" w:styleId="a">
     <w:name w:val="Normal"/>
     <w:qFormat/>
   </w:style>
-  <w:style w:type="paragraph" w:styleId="Heading1">
+  <w:style w:type="paragraph" w:styleId="1">
     <w:name w:val="heading 1"/>
-    <w:basedOn w:val="Normal"/>
-    <w:next w:val="Normal"/>
-    <w:link w:val="Heading1Char"/>
+    <w:basedOn w:val="a"/>
+    <w:next w:val="a"/>
+    <w:link w:val="10"/>
     <w:uiPriority w:val="9"/>
     <w:qFormat/>
     <w:rsid w:val="00EA12B2"/>
@@ -5786,13 +6433,13 @@
       <w:szCs w:val="28"/>
     </w:rPr>
   </w:style>
-  <w:style w:type="character" w:default="1" w:styleId="DefaultParagraphFont">
+  <w:style w:type="character" w:default="1" w:styleId="a0">
     <w:name w:val="Default Paragraph Font"/>
     <w:uiPriority w:val="1"/>
     <w:semiHidden/>
     <w:unhideWhenUsed/>
   </w:style>
-  <w:style w:type="table" w:default="1" w:styleId="TableNormal">
+  <w:style w:type="table" w:default="1" w:styleId="a1">
     <w:name w:val="Normal Table"/>
     <w:uiPriority w:val="99"/>
     <w:semiHidden/>
@@ -5807,15 +6454,15 @@
       </w:tblCellMar>
     </w:tblPr>
   </w:style>
-  <w:style w:type="numbering" w:default="1" w:styleId="NoList">
+  <w:style w:type="numbering" w:default="1" w:styleId="a2">
     <w:name w:val="No List"/>
     <w:uiPriority w:val="99"/>
     <w:semiHidden/>
     <w:unhideWhenUsed/>
   </w:style>
-  <w:style w:type="character" w:styleId="PlaceholderText">
+  <w:style w:type="character" w:styleId="a3">
     <w:name w:val="Placeholder Text"/>
-    <w:basedOn w:val="DefaultParagraphFont"/>
+    <w:basedOn w:val="a0"/>
     <w:uiPriority w:val="99"/>
     <w:semiHidden/>
     <w:rsid w:val="005662E0"/>
@@ -5823,10 +6470,10 @@
       <w:color w:val="808080"/>
     </w:rPr>
   </w:style>
-  <w:style w:type="paragraph" w:styleId="BalloonText">
+  <w:style w:type="paragraph" w:styleId="a4">
     <w:name w:val="Balloon Text"/>
-    <w:basedOn w:val="Normal"/>
-    <w:link w:val="BalloonTextChar"/>
+    <w:basedOn w:val="a"/>
+    <w:link w:val="a5"/>
     <w:uiPriority w:val="99"/>
     <w:semiHidden/>
     <w:unhideWhenUsed/>
@@ -5840,10 +6487,10 @@
       <w:szCs w:val="16"/>
     </w:rPr>
   </w:style>
-  <w:style w:type="character" w:customStyle="1" w:styleId="BalloonTextChar">
-    <w:name w:val="Balloon Text Char"/>
-    <w:basedOn w:val="DefaultParagraphFont"/>
-    <w:link w:val="BalloonText"/>
+  <w:style w:type="character" w:customStyle="1" w:styleId="a5">
+    <w:name w:val="Текст выноски Знак"/>
+    <w:basedOn w:val="a0"/>
+    <w:link w:val="a4"/>
     <w:uiPriority w:val="99"/>
     <w:semiHidden/>
     <w:rsid w:val="005662E0"/>
@@ -5853,9 +6500,9 @@
       <w:szCs w:val="16"/>
     </w:rPr>
   </w:style>
-  <w:style w:type="paragraph" w:styleId="ListParagraph">
+  <w:style w:type="paragraph" w:styleId="a6">
     <w:name w:val="List Paragraph"/>
-    <w:basedOn w:val="Normal"/>
+    <w:basedOn w:val="a"/>
     <w:uiPriority w:val="34"/>
     <w:qFormat/>
     <w:rsid w:val="00A745E7"/>
@@ -5864,10 +6511,10 @@
       <w:contextualSpacing/>
     </w:pPr>
   </w:style>
-  <w:style w:type="character" w:customStyle="1" w:styleId="Heading1Char">
-    <w:name w:val="Heading 1 Char"/>
-    <w:basedOn w:val="DefaultParagraphFont"/>
-    <w:link w:val="Heading1"/>
+  <w:style w:type="character" w:customStyle="1" w:styleId="10">
+    <w:name w:val="Заголовок 1 Знак"/>
+    <w:basedOn w:val="a0"/>
+    <w:link w:val="1"/>
     <w:uiPriority w:val="9"/>
     <w:rsid w:val="00EA12B2"/>
     <w:rPr>
@@ -5879,11 +6526,11 @@
       <w:szCs w:val="28"/>
     </w:rPr>
   </w:style>
-  <w:style w:type="paragraph" w:styleId="Subtitle">
+  <w:style w:type="paragraph" w:styleId="a7">
     <w:name w:val="Subtitle"/>
-    <w:basedOn w:val="Normal"/>
-    <w:next w:val="Normal"/>
-    <w:link w:val="SubtitleChar"/>
+    <w:basedOn w:val="a"/>
+    <w:next w:val="a"/>
+    <w:link w:val="a8"/>
     <w:uiPriority w:val="11"/>
     <w:qFormat/>
     <w:rsid w:val="00EA12B2"/>
@@ -5902,10 +6549,10 @@
       <w:szCs w:val="24"/>
     </w:rPr>
   </w:style>
-  <w:style w:type="character" w:customStyle="1" w:styleId="SubtitleChar">
-    <w:name w:val="Subtitle Char"/>
-    <w:basedOn w:val="DefaultParagraphFont"/>
-    <w:link w:val="Subtitle"/>
+  <w:style w:type="character" w:customStyle="1" w:styleId="a8">
+    <w:name w:val="Подзаголовок Знак"/>
+    <w:basedOn w:val="a0"/>
+    <w:link w:val="a7"/>
     <w:uiPriority w:val="11"/>
     <w:rsid w:val="00EA12B2"/>
     <w:rPr>
@@ -5918,9 +6565,9 @@
       <w:szCs w:val="24"/>
     </w:rPr>
   </w:style>
-  <w:style w:type="character" w:styleId="CommentReference">
+  <w:style w:type="character" w:styleId="a9">
     <w:name w:val="annotation reference"/>
-    <w:basedOn w:val="DefaultParagraphFont"/>
+    <w:basedOn w:val="a0"/>
     <w:uiPriority w:val="99"/>
     <w:semiHidden/>
     <w:unhideWhenUsed/>
@@ -5930,10 +6577,10 @@
       <w:szCs w:val="16"/>
     </w:rPr>
   </w:style>
-  <w:style w:type="paragraph" w:styleId="CommentText">
+  <w:style w:type="paragraph" w:styleId="aa">
     <w:name w:val="annotation text"/>
-    <w:basedOn w:val="Normal"/>
-    <w:link w:val="CommentTextChar"/>
+    <w:basedOn w:val="a"/>
+    <w:link w:val="ab"/>
     <w:uiPriority w:val="99"/>
     <w:semiHidden/>
     <w:unhideWhenUsed/>
@@ -5946,10 +6593,10 @@
       <w:szCs w:val="20"/>
     </w:rPr>
   </w:style>
-  <w:style w:type="character" w:customStyle="1" w:styleId="CommentTextChar">
-    <w:name w:val="Comment Text Char"/>
-    <w:basedOn w:val="DefaultParagraphFont"/>
-    <w:link w:val="CommentText"/>
+  <w:style w:type="character" w:customStyle="1" w:styleId="ab">
+    <w:name w:val="Текст примечания Знак"/>
+    <w:basedOn w:val="a0"/>
+    <w:link w:val="aa"/>
     <w:uiPriority w:val="99"/>
     <w:semiHidden/>
     <w:rsid w:val="007C392D"/>
@@ -5958,11 +6605,11 @@
       <w:szCs w:val="20"/>
     </w:rPr>
   </w:style>
-  <w:style w:type="paragraph" w:styleId="CommentSubject">
+  <w:style w:type="paragraph" w:styleId="ac">
     <w:name w:val="annotation subject"/>
-    <w:basedOn w:val="CommentText"/>
-    <w:next w:val="CommentText"/>
-    <w:link w:val="CommentSubjectChar"/>
+    <w:basedOn w:val="aa"/>
+    <w:next w:val="aa"/>
+    <w:link w:val="ad"/>
     <w:uiPriority w:val="99"/>
     <w:semiHidden/>
     <w:unhideWhenUsed/>
@@ -5972,10 +6619,10 @@
       <w:bCs/>
     </w:rPr>
   </w:style>
-  <w:style w:type="character" w:customStyle="1" w:styleId="CommentSubjectChar">
-    <w:name w:val="Comment Subject Char"/>
-    <w:basedOn w:val="CommentTextChar"/>
-    <w:link w:val="CommentSubject"/>
+  <w:style w:type="character" w:customStyle="1" w:styleId="ad">
+    <w:name w:val="Тема примечания Знак"/>
+    <w:basedOn w:val="ab"/>
+    <w:link w:val="ac"/>
     <w:uiPriority w:val="99"/>
     <w:semiHidden/>
     <w:rsid w:val="007C392D"/>
@@ -5986,9 +6633,9 @@
       <w:szCs w:val="20"/>
     </w:rPr>
   </w:style>
-  <w:style w:type="character" w:styleId="SubtleEmphasis">
+  <w:style w:type="character" w:styleId="ae">
     <w:name w:val="Subtle Emphasis"/>
-    <w:basedOn w:val="DefaultParagraphFont"/>
+    <w:basedOn w:val="a0"/>
     <w:uiPriority w:val="19"/>
     <w:qFormat/>
     <w:rsid w:val="00FC36BE"/>
@@ -5998,9 +6645,9 @@
       <w:color w:val="808080" w:themeColor="text1" w:themeTint="7F"/>
     </w:rPr>
   </w:style>
-  <w:style w:type="character" w:styleId="IntenseEmphasis">
+  <w:style w:type="character" w:styleId="af">
     <w:name w:val="Intense Emphasis"/>
-    <w:basedOn w:val="DefaultParagraphFont"/>
+    <w:basedOn w:val="a0"/>
     <w:uiPriority w:val="21"/>
     <w:qFormat/>
     <w:rsid w:val="00FC36BE"/>
@@ -6012,11 +6659,11 @@
       <w:color w:val="4F81BD" w:themeColor="accent1"/>
     </w:rPr>
   </w:style>
-  <w:style w:type="paragraph" w:styleId="Title">
+  <w:style w:type="paragraph" w:styleId="af0">
     <w:name w:val="Title"/>
-    <w:basedOn w:val="Normal"/>
-    <w:next w:val="Normal"/>
-    <w:link w:val="TitleChar"/>
+    <w:basedOn w:val="a"/>
+    <w:next w:val="a"/>
+    <w:link w:val="af1"/>
     <w:uiPriority w:val="10"/>
     <w:qFormat/>
     <w:rsid w:val="00F90E8F"/>
@@ -6036,10 +6683,10 @@
       <w:szCs w:val="52"/>
     </w:rPr>
   </w:style>
-  <w:style w:type="character" w:customStyle="1" w:styleId="TitleChar">
-    <w:name w:val="Title Char"/>
-    <w:basedOn w:val="DefaultParagraphFont"/>
-    <w:link w:val="Title"/>
+  <w:style w:type="character" w:customStyle="1" w:styleId="af1">
+    <w:name w:val="Название Знак"/>
+    <w:basedOn w:val="a0"/>
+    <w:link w:val="af0"/>
     <w:uiPriority w:val="10"/>
     <w:rsid w:val="00F90E8F"/>
     <w:rPr>
@@ -6344,7 +6991,7 @@
 </file>
 
 <file path=customXml/itemProps1.xml><?xml version="1.0" encoding="utf-8"?>
-<ds:datastoreItem xmlns:ds="http://schemas.openxmlformats.org/officeDocument/2006/customXml" ds:itemID="{2A00966E-3723-4127-8EFC-7C45BE062180}">
+<ds:datastoreItem xmlns:ds="http://schemas.openxmlformats.org/officeDocument/2006/customXml" ds:itemID="{E7DB07EE-C40F-4B4F-84CF-F243CD6A9459}">
   <ds:schemaRefs>
     <ds:schemaRef ds:uri="http://schemas.openxmlformats.org/officeDocument/2006/bibliography"/>
   </ds:schemaRefs>

</xml_diff>

<commit_message>
i wrote a WORKING version for molecular dynamics that shows actual ANIMATION in 3D
</commit_message>
<xml_diff>
--- a/Physics.docx
+++ b/Physics.docx
@@ -340,14 +340,7 @@
                 <w:rFonts w:ascii="Cambria Math" w:hAnsi="Cambria Math"/>
                 <w:sz w:val="32"/>
               </w:rPr>
-              <m:t>i</m:t>
-            </m:r>
-            <m:r>
-              <w:rPr>
-                <w:rFonts w:ascii="Cambria Math" w:hAnsi="Cambria Math"/>
-                <w:sz w:val="32"/>
-              </w:rPr>
-              <m:t>=1</m:t>
+              <m:t>i=1</m:t>
             </m:r>
           </m:sub>
           <m:sup>
@@ -918,19 +911,7 @@
                 <w:rPr>
                   <w:rFonts w:ascii="Cambria Math" w:eastAsiaTheme="minorEastAsia" w:hAnsi="Cambria Math"/>
                 </w:rPr>
-                <m:t>k</m:t>
-              </m:r>
-              <m:r>
-                <w:rPr>
-                  <w:rFonts w:ascii="Cambria Math" w:eastAsiaTheme="minorEastAsia" w:hAnsi="Cambria Math"/>
-                </w:rPr>
-                <m:t>&gt;</m:t>
-              </m:r>
-              <m:r>
-                <w:rPr>
-                  <w:rFonts w:ascii="Cambria Math" w:eastAsiaTheme="minorEastAsia" w:hAnsi="Cambria Math"/>
-                </w:rPr>
-                <m:t>i</m:t>
+                <m:t>k&gt;i</m:t>
               </m:r>
             </m:sub>
             <m:sup/>
@@ -4496,11 +4477,23 @@
         </w:pBdr>
         <w:rPr>
           <w:rStyle w:val="ae"/>
+          <w:lang w:val="en-US"/>
+          <w:rPrChange w:id="8" w:author="Максим Гайдук" w:date="2014-08-26T14:25:00Z">
+            <w:rPr>
+              <w:rStyle w:val="ae"/>
+            </w:rPr>
+          </w:rPrChange>
         </w:rPr>
       </w:pPr>
       <w:r>
         <w:rPr>
           <w:rStyle w:val="ae"/>
+          <w:lang w:val="en-US"/>
+          <w:rPrChange w:id="9" w:author="Максим Гайдук" w:date="2014-08-26T14:25:00Z">
+            <w:rPr>
+              <w:rStyle w:val="ae"/>
+            </w:rPr>
+          </w:rPrChange>
         </w:rPr>
         <w:t xml:space="preserve">        </w:t>
       </w:r>
@@ -4514,6 +4507,12 @@
       <w:r>
         <w:rPr>
           <w:rStyle w:val="ae"/>
+          <w:lang w:val="en-US"/>
+          <w:rPrChange w:id="10" w:author="Максим Гайдук" w:date="2014-08-26T14:25:00Z">
+            <w:rPr>
+              <w:rStyle w:val="ae"/>
+            </w:rPr>
+          </w:rPrChange>
         </w:rPr>
         <w:t>(</w:t>
       </w:r>
@@ -4527,6 +4526,12 @@
       <w:r>
         <w:rPr>
           <w:rStyle w:val="ae"/>
+          <w:lang w:val="en-US"/>
+          <w:rPrChange w:id="11" w:author="Максим Гайдук" w:date="2014-08-26T14:25:00Z">
+            <w:rPr>
+              <w:rStyle w:val="ae"/>
+            </w:rPr>
+          </w:rPrChange>
         </w:rPr>
         <w:t>)&lt;-"</w:t>
       </w:r>
@@ -4540,6 +4545,12 @@
       <w:r>
         <w:rPr>
           <w:rStyle w:val="ae"/>
+          <w:lang w:val="en-US"/>
+          <w:rPrChange w:id="12" w:author="Максим Гайдук" w:date="2014-08-26T14:25:00Z">
+            <w:rPr>
+              <w:rStyle w:val="ae"/>
+            </w:rPr>
+          </w:rPrChange>
         </w:rPr>
         <w:t>"</w:t>
       </w:r>
@@ -4551,11 +4562,23 @@
         </w:pBdr>
         <w:rPr>
           <w:rStyle w:val="ae"/>
+          <w:lang w:val="en-US"/>
+          <w:rPrChange w:id="13" w:author="Максим Гайдук" w:date="2014-08-26T14:25:00Z">
+            <w:rPr>
+              <w:rStyle w:val="ae"/>
+            </w:rPr>
+          </w:rPrChange>
         </w:rPr>
       </w:pPr>
       <w:r>
         <w:rPr>
           <w:rStyle w:val="ae"/>
+          <w:lang w:val="en-US"/>
+          <w:rPrChange w:id="14" w:author="Максим Гайдук" w:date="2014-08-26T14:25:00Z">
+            <w:rPr>
+              <w:rStyle w:val="ae"/>
+            </w:rPr>
+          </w:rPrChange>
         </w:rPr>
         <w:t xml:space="preserve">        </w:t>
       </w:r>
@@ -4574,11 +4597,23 @@
         </w:pBdr>
         <w:rPr>
           <w:rStyle w:val="ae"/>
+          <w:lang w:val="en-US"/>
+          <w:rPrChange w:id="15" w:author="Максим Гайдук" w:date="2014-08-26T14:25:00Z">
+            <w:rPr>
+              <w:rStyle w:val="ae"/>
+            </w:rPr>
+          </w:rPrChange>
         </w:rPr>
       </w:pPr>
       <w:r>
         <w:rPr>
           <w:rStyle w:val="ae"/>
+          <w:lang w:val="en-US"/>
+          <w:rPrChange w:id="16" w:author="Максим Гайдук" w:date="2014-08-26T14:25:00Z">
+            <w:rPr>
+              <w:rStyle w:val="ae"/>
+            </w:rPr>
+          </w:rPrChange>
         </w:rPr>
         <w:t>}</w:t>
       </w:r>
@@ -4588,6 +4623,12 @@
         <w:t>Функция</w:t>
       </w:r>
       <w:r>
+        <w:rPr>
+          <w:lang w:val="en-US"/>
+          <w:rPrChange w:id="17" w:author="Максим Гайдук" w:date="2014-08-26T14:25:00Z">
+            <w:rPr/>
+          </w:rPrChange>
+        </w:rPr>
         <w:t xml:space="preserve"> </w:t>
       </w:r>
       <w:r>
@@ -4597,24 +4638,48 @@
         <w:t>rki</w:t>
       </w:r>
       <w:r>
+        <w:rPr>
+          <w:lang w:val="en-US"/>
+          <w:rPrChange w:id="18" w:author="Максим Гайдук" w:date="2014-08-26T14:25:00Z">
+            <w:rPr/>
+          </w:rPrChange>
+        </w:rPr>
         <w:t xml:space="preserve">() </w:t>
       </w:r>
       <w:r>
         <w:t>возвращает</w:t>
       </w:r>
       <w:r>
+        <w:rPr>
+          <w:lang w:val="en-US"/>
+          <w:rPrChange w:id="19" w:author="Максим Гайдук" w:date="2014-08-26T14:25:00Z">
+            <w:rPr/>
+          </w:rPrChange>
+        </w:rPr>
         <w:t xml:space="preserve"> </w:t>
       </w:r>
       <w:r>
         <w:t>расстояние</w:t>
       </w:r>
       <w:r>
+        <w:rPr>
+          <w:lang w:val="en-US"/>
+          <w:rPrChange w:id="20" w:author="Максим Гайдук" w:date="2014-08-26T14:25:00Z">
+            <w:rPr/>
+          </w:rPrChange>
+        </w:rPr>
         <w:t xml:space="preserve"> </w:t>
       </w:r>
       <w:r>
         <w:t>между</w:t>
       </w:r>
       <w:r>
+        <w:rPr>
+          <w:lang w:val="en-US"/>
+          <w:rPrChange w:id="21" w:author="Максим Гайдук" w:date="2014-08-26T14:25:00Z">
+            <w:rPr/>
+          </w:rPrChange>
+        </w:rPr>
         <w:t xml:space="preserve"> </w:t>
       </w:r>
       <w:r>
@@ -4624,18 +4689,36 @@
         <w:t>i</w:t>
       </w:r>
       <w:r>
+        <w:rPr>
+          <w:lang w:val="en-US"/>
+          <w:rPrChange w:id="22" w:author="Максим Гайдук" w:date="2014-08-26T14:25:00Z">
+            <w:rPr/>
+          </w:rPrChange>
+        </w:rPr>
         <w:t>-</w:t>
       </w:r>
       <w:r>
         <w:t>й</w:t>
       </w:r>
       <w:r>
+        <w:rPr>
+          <w:lang w:val="en-US"/>
+          <w:rPrChange w:id="23" w:author="Максим Гайдук" w:date="2014-08-26T14:25:00Z">
+            <w:rPr/>
+          </w:rPrChange>
+        </w:rPr>
         <w:t xml:space="preserve"> </w:t>
       </w:r>
       <w:r>
         <w:t>и</w:t>
       </w:r>
       <w:r>
+        <w:rPr>
+          <w:lang w:val="en-US"/>
+          <w:rPrChange w:id="24" w:author="Максим Гайдук" w:date="2014-08-26T14:25:00Z">
+            <w:rPr/>
+          </w:rPrChange>
+        </w:rPr>
         <w:t xml:space="preserve"> </w:t>
       </w:r>
       <w:r>
@@ -4645,18 +4728,36 @@
         <w:t>k</w:t>
       </w:r>
       <w:r>
+        <w:rPr>
+          <w:lang w:val="en-US"/>
+          <w:rPrChange w:id="25" w:author="Максим Гайдук" w:date="2014-08-26T14:25:00Z">
+            <w:rPr/>
+          </w:rPrChange>
+        </w:rPr>
         <w:t>-</w:t>
       </w:r>
       <w:r>
         <w:t>й</w:t>
       </w:r>
       <w:r>
+        <w:rPr>
+          <w:lang w:val="en-US"/>
+          <w:rPrChange w:id="26" w:author="Максим Гайдук" w:date="2014-08-26T14:25:00Z">
+            <w:rPr/>
+          </w:rPrChange>
+        </w:rPr>
         <w:t xml:space="preserve"> </w:t>
       </w:r>
       <w:r>
         <w:t>частицей</w:t>
       </w:r>
       <w:r>
+        <w:rPr>
+          <w:lang w:val="en-US"/>
+          <w:rPrChange w:id="27" w:author="Максим Гайдук" w:date="2014-08-26T14:25:00Z">
+            <w:rPr/>
+          </w:rPrChange>
+        </w:rPr>
         <w:t xml:space="preserve">. </w:t>
       </w:r>
       <w:r>
@@ -4666,7 +4767,7 @@
     <w:p>
       <w:pPr>
         <w:rPr>
-          <w:ins w:id="8" w:author="Maka" w:date="2014-08-18T23:37:00Z"/>
+          <w:ins w:id="28" w:author="Maka" w:date="2014-08-18T23:37:00Z"/>
         </w:rPr>
       </w:pPr>
       <w:r>
@@ -4692,7 +4793,7 @@
       <w:r>
         <w:t xml:space="preserve"> – </w:t>
       </w:r>
-      <w:ins w:id="9" w:author="Maka" w:date="2014-08-18T23:37:00Z">
+      <w:ins w:id="29" w:author="Maka" w:date="2014-08-18T23:37:00Z">
         <w:r>
           <w:t>эта строка не нужна?</w:t>
         </w:r>
@@ -6456,14 +6557,7 @@
                 <w:rFonts w:ascii="Cambria Math" w:hAnsi="Cambria Math"/>
                 <w:sz w:val="28"/>
               </w:rPr>
-              <m:t>i</m:t>
-            </m:r>
-            <m:r>
-              <w:rPr>
-                <w:rFonts w:ascii="Cambria Math" w:hAnsi="Cambria Math"/>
-                <w:sz w:val="28"/>
-              </w:rPr>
-              <m:t>=1</m:t>
+              <m:t>i=1</m:t>
             </m:r>
           </m:sub>
           <m:sup>
@@ -6560,14 +6654,7 @@
                     <w:rFonts w:ascii="Cambria Math" w:hAnsi="Cambria Math"/>
                     <w:sz w:val="28"/>
                   </w:rPr>
-                  <m:t>k</m:t>
-                </m:r>
-                <m:r>
-                  <w:rPr>
-                    <w:rFonts w:ascii="Cambria Math" w:hAnsi="Cambria Math"/>
-                    <w:sz w:val="28"/>
-                  </w:rPr>
-                  <m:t>=i+1</m:t>
+                  <m:t>k=i+1</m:t>
                 </m:r>
               </m:sub>
               <m:sup>
@@ -6702,7 +6789,12 @@
       <w:pPr>
         <w:rPr>
           <w:rFonts w:eastAsiaTheme="minorEastAsia"/>
-          <w:lang w:val="en-US"/>
+          <w:rPrChange w:id="30" w:author="Максим Гайдук" w:date="2014-08-26T14:25:00Z">
+            <w:rPr>
+              <w:rFonts w:eastAsiaTheme="minorEastAsia"/>
+              <w:lang w:val="en-US"/>
+            </w:rPr>
+          </w:rPrChange>
         </w:rPr>
       </w:pPr>
       <w:r>
@@ -6946,6 +7038,12 @@
           <w:left w:val="single" w:sz="4" w:space="4" w:color="auto"/>
         </w:pBdr>
         <w:ind w:firstLine="708"/>
+        <w:rPr>
+          <w:lang w:val="en-GB"/>
+          <w:rPrChange w:id="31" w:author="Максим Гайдук" w:date="2014-08-26T14:25:00Z">
+            <w:rPr/>
+          </w:rPrChange>
+        </w:rPr>
       </w:pPr>
       <w:r>
         <w:rPr>
@@ -6954,6 +7052,12 @@
         <w:t>for</w:t>
       </w:r>
       <w:r>
+        <w:rPr>
+          <w:lang w:val="en-GB"/>
+          <w:rPrChange w:id="32" w:author="Максим Гайдук" w:date="2014-08-26T14:25:00Z">
+            <w:rPr/>
+          </w:rPrChange>
+        </w:rPr>
         <w:t>(</w:t>
       </w:r>
       <w:r>
@@ -6963,6 +7067,12 @@
         <w:t>k</w:t>
       </w:r>
       <w:r>
+        <w:rPr>
+          <w:lang w:val="en-GB"/>
+          <w:rPrChange w:id="33" w:author="Максим Гайдук" w:date="2014-08-26T14:25:00Z">
+            <w:rPr/>
+          </w:rPrChange>
+        </w:rPr>
         <w:t xml:space="preserve"> </w:t>
       </w:r>
       <w:r>
@@ -6972,6 +7082,12 @@
         <w:t>in</w:t>
       </w:r>
       <w:r>
+        <w:rPr>
+          <w:lang w:val="en-GB"/>
+          <w:rPrChange w:id="34" w:author="Максим Гайдук" w:date="2014-08-26T14:25:00Z">
+            <w:rPr/>
+          </w:rPrChange>
+        </w:rPr>
         <w:t xml:space="preserve"> (</w:t>
       </w:r>
       <w:r>
@@ -6981,6 +7097,12 @@
         <w:t>i</w:t>
       </w:r>
       <w:r>
+        <w:rPr>
+          <w:lang w:val="en-GB"/>
+          <w:rPrChange w:id="35" w:author="Максим Гайдук" w:date="2014-08-26T14:25:00Z">
+            <w:rPr/>
+          </w:rPrChange>
+        </w:rPr>
         <w:t>+1):</w:t>
       </w:r>
       <w:r>
@@ -6990,6 +7112,12 @@
         <w:t>N</w:t>
       </w:r>
       <w:r>
+        <w:rPr>
+          <w:lang w:val="en-GB"/>
+          <w:rPrChange w:id="36" w:author="Максим Гайдук" w:date="2014-08-26T14:25:00Z">
+            <w:rPr/>
+          </w:rPrChange>
+        </w:rPr>
         <w:t>){</w:t>
       </w:r>
     </w:p>
@@ -6999,8 +7127,20 @@
           <w:left w:val="single" w:sz="4" w:space="4" w:color="auto"/>
         </w:pBdr>
         <w:ind w:firstLine="708"/>
-      </w:pPr>
-      <w:r>
+        <w:rPr>
+          <w:lang w:val="en-GB"/>
+          <w:rPrChange w:id="37" w:author="Максим Гайдук" w:date="2014-08-26T14:25:00Z">
+            <w:rPr/>
+          </w:rPrChange>
+        </w:rPr>
+      </w:pPr>
+      <w:r>
+        <w:rPr>
+          <w:lang w:val="en-GB"/>
+          <w:rPrChange w:id="38" w:author="Максим Гайдук" w:date="2014-08-26T14:25:00Z">
+            <w:rPr/>
+          </w:rPrChange>
+        </w:rPr>
         <w:t xml:space="preserve">                                </w:t>
       </w:r>
       <w:r>
@@ -7010,6 +7150,12 @@
         <w:t>sum</w:t>
       </w:r>
       <w:r>
+        <w:rPr>
+          <w:lang w:val="en-GB"/>
+          <w:rPrChange w:id="39" w:author="Максим Гайдук" w:date="2014-08-26T14:25:00Z">
+            <w:rPr/>
+          </w:rPrChange>
+        </w:rPr>
         <w:t>&lt;-</w:t>
       </w:r>
       <w:r>
@@ -7019,6 +7165,12 @@
         <w:t>sum</w:t>
       </w:r>
       <w:r>
+        <w:rPr>
+          <w:lang w:val="en-GB"/>
+          <w:rPrChange w:id="40" w:author="Максим Гайдук" w:date="2014-08-26T14:25:00Z">
+            <w:rPr/>
+          </w:rPrChange>
+        </w:rPr>
         <w:t>+</w:t>
       </w:r>
       <w:r>
@@ -7028,6 +7180,12 @@
         <w:t>rki</w:t>
       </w:r>
       <w:r>
+        <w:rPr>
+          <w:lang w:val="en-GB"/>
+          <w:rPrChange w:id="41" w:author="Максим Гайдук" w:date="2014-08-26T14:25:00Z">
+            <w:rPr/>
+          </w:rPrChange>
+        </w:rPr>
         <w:t>(</w:t>
       </w:r>
       <w:r>
@@ -7037,6 +7195,12 @@
         <w:t>r</w:t>
       </w:r>
       <w:r>
+        <w:rPr>
+          <w:lang w:val="en-GB"/>
+          <w:rPrChange w:id="42" w:author="Максим Гайдук" w:date="2014-08-26T14:25:00Z">
+            <w:rPr/>
+          </w:rPrChange>
+        </w:rPr>
         <w:t>,</w:t>
       </w:r>
       <w:r>
@@ -7046,6 +7210,12 @@
         <w:t>k</w:t>
       </w:r>
       <w:r>
+        <w:rPr>
+          <w:lang w:val="en-GB"/>
+          <w:rPrChange w:id="43" w:author="Максим Гайдук" w:date="2014-08-26T14:25:00Z">
+            <w:rPr/>
+          </w:rPrChange>
+        </w:rPr>
         <w:t>,</w:t>
       </w:r>
       <w:r>
@@ -7055,6 +7225,12 @@
         <w:t>i</w:t>
       </w:r>
       <w:r>
+        <w:rPr>
+          <w:lang w:val="en-GB"/>
+          <w:rPrChange w:id="44" w:author="Максим Гайдук" w:date="2014-08-26T14:25:00Z">
+            <w:rPr/>
+          </w:rPrChange>
+        </w:rPr>
         <w:t>)^(-6)</w:t>
       </w:r>
     </w:p>
@@ -7066,7 +7242,16 @@
         <w:ind w:firstLine="708"/>
       </w:pPr>
       <w:r>
-        <w:t xml:space="preserve">                        }</w:t>
+        <w:rPr>
+          <w:lang w:val="en-GB"/>
+          <w:rPrChange w:id="45" w:author="Максим Гайдук" w:date="2014-08-26T14:25:00Z">
+            <w:rPr/>
+          </w:rPrChange>
+        </w:rPr>
+        <w:t xml:space="preserve">                        </w:t>
+      </w:r>
+      <w:r>
+        <w:t>}</w:t>
       </w:r>
     </w:p>
     <w:p>
@@ -7389,7 +7574,19 @@
           <w:rFonts w:eastAsiaTheme="minorEastAsia"/>
           <w:lang w:val="en-US"/>
         </w:rPr>
-        <w:t xml:space="preserve">i. </w:t>
+        <w:t>i</w:t>
+      </w:r>
+      <w:r>
+        <w:rPr>
+          <w:rFonts w:eastAsiaTheme="minorEastAsia"/>
+          <w:rPrChange w:id="46" w:author="Максим Гайдук" w:date="2014-08-26T14:25:00Z">
+            <w:rPr>
+              <w:rFonts w:eastAsiaTheme="minorEastAsia"/>
+              <w:lang w:val="en-US"/>
+            </w:rPr>
+          </w:rPrChange>
+        </w:rPr>
+        <w:t xml:space="preserve">. </w:t>
       </w:r>
     </w:p>
     <w:p>
@@ -7776,7 +7973,13 @@
                   <w:rPr>
                     <w:rFonts w:ascii="Cambria Math" w:hAnsi="Cambria Math"/>
                     <w:sz w:val="28"/>
-                    <w:lang w:val="en-US"/>
+                    <w:rPrChange w:id="47" w:author="Максим Гайдук" w:date="2014-08-26T14:25:00Z">
+                      <w:rPr>
+                        <w:rFonts w:ascii="Cambria Math" w:hAnsi="Cambria Math"/>
+                        <w:sz w:val="28"/>
+                        <w:lang w:val="en-US"/>
+                      </w:rPr>
+                    </w:rPrChange>
                   </w:rPr>
                   <m:t>(</m:t>
                 </m:r>
@@ -9395,7 +9598,13 @@
         <w:rPr>
           <w:rFonts w:eastAsiaTheme="minorEastAsia"/>
           <w:szCs w:val="24"/>
-          <w:lang w:val="en-US"/>
+          <w:rPrChange w:id="48" w:author="Максим Гайдук" w:date="2014-08-26T14:25:00Z">
+            <w:rPr>
+              <w:rFonts w:eastAsiaTheme="minorEastAsia"/>
+              <w:szCs w:val="24"/>
+              <w:lang w:val="en-US"/>
+            </w:rPr>
+          </w:rPrChange>
         </w:rPr>
       </w:pPr>
       <w:r>
@@ -9412,7 +9621,14 @@
           <w:rFonts w:eastAsiaTheme="minorEastAsia"/>
           <w:b/>
           <w:szCs w:val="24"/>
-          <w:lang w:val="en-US"/>
+          <w:rPrChange w:id="49" w:author="Максим Гайдук" w:date="2014-08-26T14:25:00Z">
+            <w:rPr>
+              <w:rFonts w:eastAsiaTheme="minorEastAsia"/>
+              <w:b/>
+              <w:szCs w:val="24"/>
+              <w:lang w:val="en-US"/>
+            </w:rPr>
+          </w:rPrChange>
         </w:rPr>
       </w:pPr>
       <w:r>
@@ -9420,7 +9636,14 @@
           <w:rFonts w:eastAsiaTheme="minorEastAsia"/>
           <w:b/>
           <w:szCs w:val="24"/>
-          <w:lang w:val="en-US"/>
+          <w:rPrChange w:id="50" w:author="Максим Гайдук" w:date="2014-08-26T14:25:00Z">
+            <w:rPr>
+              <w:rFonts w:eastAsiaTheme="minorEastAsia"/>
+              <w:b/>
+              <w:szCs w:val="24"/>
+              <w:lang w:val="en-US"/>
+            </w:rPr>
+          </w:rPrChange>
         </w:rPr>
         <w:t xml:space="preserve">7. </w:t>
       </w:r>
@@ -9437,7 +9660,14 @@
           <w:rFonts w:eastAsiaTheme="minorEastAsia"/>
           <w:b/>
           <w:szCs w:val="24"/>
-          <w:lang w:val="en-GB"/>
+          <w:rPrChange w:id="51" w:author="Максим Гайдук" w:date="2014-08-26T14:25:00Z">
+            <w:rPr>
+              <w:rFonts w:eastAsiaTheme="minorEastAsia"/>
+              <w:b/>
+              <w:szCs w:val="24"/>
+              <w:lang w:val="en-GB"/>
+            </w:rPr>
+          </w:rPrChange>
         </w:rPr>
         <w:t xml:space="preserve"> </w:t>
       </w:r>
@@ -9448,7 +9678,23 @@
           <w:szCs w:val="24"/>
           <w:lang w:val="en-US"/>
         </w:rPr>
-        <w:t>delta()</w:t>
+        <w:t>delta</w:t>
+      </w:r>
+      <w:r>
+        <w:rPr>
+          <w:rFonts w:eastAsiaTheme="minorEastAsia"/>
+          <w:b/>
+          <w:szCs w:val="24"/>
+          <w:rPrChange w:id="52" w:author="Максим Гайдук" w:date="2014-08-26T14:25:00Z">
+            <w:rPr>
+              <w:rFonts w:eastAsiaTheme="minorEastAsia"/>
+              <w:b/>
+              <w:szCs w:val="24"/>
+              <w:lang w:val="en-US"/>
+            </w:rPr>
+          </w:rPrChange>
+        </w:rPr>
+        <w:t>()</w:t>
       </w:r>
     </w:p>
     <w:p>
@@ -9713,6 +9959,13 @@
         <w:rPr>
           <w:rFonts w:eastAsiaTheme="minorEastAsia"/>
           <w:szCs w:val="24"/>
+          <w:lang w:val="en-GB"/>
+          <w:rPrChange w:id="53" w:author="Максим Гайдук" w:date="2014-08-26T14:25:00Z">
+            <w:rPr>
+              <w:rFonts w:eastAsiaTheme="minorEastAsia"/>
+              <w:szCs w:val="24"/>
+            </w:rPr>
+          </w:rPrChange>
         </w:rPr>
       </w:pPr>
       <w:r>
@@ -9727,6 +9980,13 @@
         <w:rPr>
           <w:rFonts w:eastAsiaTheme="minorEastAsia"/>
           <w:szCs w:val="24"/>
+          <w:lang w:val="en-GB"/>
+          <w:rPrChange w:id="54" w:author="Максим Гайдук" w:date="2014-08-26T14:25:00Z">
+            <w:rPr>
+              <w:rFonts w:eastAsiaTheme="minorEastAsia"/>
+              <w:szCs w:val="24"/>
+            </w:rPr>
+          </w:rPrChange>
         </w:rPr>
         <w:t>}</w:t>
       </w:r>
@@ -9739,12 +9999,26 @@
         <w:rPr>
           <w:rFonts w:eastAsiaTheme="minorEastAsia"/>
           <w:szCs w:val="24"/>
-        </w:rPr>
-      </w:pPr>
-      <w:r>
-        <w:rPr>
-          <w:rFonts w:eastAsiaTheme="minorEastAsia"/>
-          <w:szCs w:val="24"/>
+          <w:lang w:val="en-GB"/>
+          <w:rPrChange w:id="55" w:author="Максим Гайдук" w:date="2014-08-26T14:25:00Z">
+            <w:rPr>
+              <w:rFonts w:eastAsiaTheme="minorEastAsia"/>
+              <w:szCs w:val="24"/>
+            </w:rPr>
+          </w:rPrChange>
+        </w:rPr>
+      </w:pPr>
+      <w:r>
+        <w:rPr>
+          <w:rFonts w:eastAsiaTheme="minorEastAsia"/>
+          <w:szCs w:val="24"/>
+          <w:lang w:val="en-GB"/>
+          <w:rPrChange w:id="56" w:author="Максим Гайдук" w:date="2014-08-26T14:25:00Z">
+            <w:rPr>
+              <w:rFonts w:eastAsiaTheme="minorEastAsia"/>
+              <w:szCs w:val="24"/>
+            </w:rPr>
+          </w:rPrChange>
         </w:rPr>
         <w:t xml:space="preserve">        }</w:t>
       </w:r>
@@ -9757,12 +10031,26 @@
         <w:rPr>
           <w:rFonts w:eastAsiaTheme="minorEastAsia"/>
           <w:szCs w:val="24"/>
-        </w:rPr>
-      </w:pPr>
-      <w:r>
-        <w:rPr>
-          <w:rFonts w:eastAsiaTheme="minorEastAsia"/>
-          <w:szCs w:val="24"/>
+          <w:lang w:val="en-GB"/>
+          <w:rPrChange w:id="57" w:author="Максим Гайдук" w:date="2014-08-26T14:25:00Z">
+            <w:rPr>
+              <w:rFonts w:eastAsiaTheme="minorEastAsia"/>
+              <w:szCs w:val="24"/>
+            </w:rPr>
+          </w:rPrChange>
+        </w:rPr>
+      </w:pPr>
+      <w:r>
+        <w:rPr>
+          <w:rFonts w:eastAsiaTheme="minorEastAsia"/>
+          <w:szCs w:val="24"/>
+          <w:lang w:val="en-GB"/>
+          <w:rPrChange w:id="58" w:author="Максим Гайдук" w:date="2014-08-26T14:25:00Z">
+            <w:rPr>
+              <w:rFonts w:eastAsiaTheme="minorEastAsia"/>
+              <w:szCs w:val="24"/>
+            </w:rPr>
+          </w:rPrChange>
         </w:rPr>
         <w:t xml:space="preserve">        r2</w:t>
       </w:r>
@@ -9775,12 +10063,26 @@
         <w:rPr>
           <w:rFonts w:eastAsiaTheme="minorEastAsia"/>
           <w:szCs w:val="24"/>
-        </w:rPr>
-      </w:pPr>
-      <w:r>
-        <w:rPr>
-          <w:rFonts w:eastAsiaTheme="minorEastAsia"/>
-          <w:szCs w:val="24"/>
+          <w:lang w:val="en-GB"/>
+          <w:rPrChange w:id="59" w:author="Максим Гайдук" w:date="2014-08-26T14:25:00Z">
+            <w:rPr>
+              <w:rFonts w:eastAsiaTheme="minorEastAsia"/>
+              <w:szCs w:val="24"/>
+            </w:rPr>
+          </w:rPrChange>
+        </w:rPr>
+      </w:pPr>
+      <w:r>
+        <w:rPr>
+          <w:rFonts w:eastAsiaTheme="minorEastAsia"/>
+          <w:szCs w:val="24"/>
+          <w:lang w:val="en-GB"/>
+          <w:rPrChange w:id="60" w:author="Максим Гайдук" w:date="2014-08-26T14:25:00Z">
+            <w:rPr>
+              <w:rFonts w:eastAsiaTheme="minorEastAsia"/>
+              <w:szCs w:val="24"/>
+            </w:rPr>
+          </w:rPrChange>
         </w:rPr>
         <w:t>}</w:t>
       </w:r>
@@ -9790,14 +10092,35 @@
         <w:rPr>
           <w:rFonts w:eastAsiaTheme="minorEastAsia"/>
           <w:szCs w:val="24"/>
-        </w:rPr>
-      </w:pPr>
-      <w:r>
-        <w:rPr>
-          <w:rFonts w:eastAsiaTheme="minorEastAsia"/>
-          <w:szCs w:val="24"/>
-        </w:rPr>
-        <w:t xml:space="preserve">Здесь </w:t>
+          <w:lang w:val="en-GB"/>
+          <w:rPrChange w:id="61" w:author="Максим Гайдук" w:date="2014-08-26T14:25:00Z">
+            <w:rPr>
+              <w:rFonts w:eastAsiaTheme="minorEastAsia"/>
+              <w:szCs w:val="24"/>
+            </w:rPr>
+          </w:rPrChange>
+        </w:rPr>
+      </w:pPr>
+      <w:r>
+        <w:rPr>
+          <w:rFonts w:eastAsiaTheme="minorEastAsia"/>
+          <w:szCs w:val="24"/>
+        </w:rPr>
+        <w:t>Здесь</w:t>
+      </w:r>
+      <w:r>
+        <w:rPr>
+          <w:rFonts w:eastAsiaTheme="minorEastAsia"/>
+          <w:szCs w:val="24"/>
+          <w:lang w:val="en-GB"/>
+          <w:rPrChange w:id="62" w:author="Максим Гайдук" w:date="2014-08-26T14:25:00Z">
+            <w:rPr>
+              <w:rFonts w:eastAsiaTheme="minorEastAsia"/>
+              <w:szCs w:val="24"/>
+            </w:rPr>
+          </w:rPrChange>
+        </w:rPr>
+        <w:t xml:space="preserve"> </w:t>
       </w:r>
       <w:r>
         <w:rPr>
@@ -9811,6 +10134,13 @@
         <w:rPr>
           <w:rFonts w:eastAsiaTheme="minorEastAsia"/>
           <w:szCs w:val="24"/>
+          <w:lang w:val="en-GB"/>
+          <w:rPrChange w:id="63" w:author="Максим Гайдук" w:date="2014-08-26T14:25:00Z">
+            <w:rPr>
+              <w:rFonts w:eastAsiaTheme="minorEastAsia"/>
+              <w:szCs w:val="24"/>
+            </w:rPr>
+          </w:rPrChange>
         </w:rPr>
         <w:t xml:space="preserve"> </w:t>
       </w:r>
@@ -9819,7 +10149,63 @@
           <w:rFonts w:eastAsiaTheme="minorEastAsia"/>
           <w:szCs w:val="24"/>
         </w:rPr>
-        <w:t xml:space="preserve">обозначает номер частицы, </w:t>
+        <w:t>обозначает</w:t>
+      </w:r>
+      <w:r>
+        <w:rPr>
+          <w:rFonts w:eastAsiaTheme="minorEastAsia"/>
+          <w:szCs w:val="24"/>
+          <w:lang w:val="en-GB"/>
+          <w:rPrChange w:id="64" w:author="Максим Гайдук" w:date="2014-08-26T14:25:00Z">
+            <w:rPr>
+              <w:rFonts w:eastAsiaTheme="minorEastAsia"/>
+              <w:szCs w:val="24"/>
+            </w:rPr>
+          </w:rPrChange>
+        </w:rPr>
+        <w:t xml:space="preserve"> </w:t>
+      </w:r>
+      <w:r>
+        <w:rPr>
+          <w:rFonts w:eastAsiaTheme="minorEastAsia"/>
+          <w:szCs w:val="24"/>
+        </w:rPr>
+        <w:t>номер</w:t>
+      </w:r>
+      <w:r>
+        <w:rPr>
+          <w:rFonts w:eastAsiaTheme="minorEastAsia"/>
+          <w:szCs w:val="24"/>
+          <w:lang w:val="en-GB"/>
+          <w:rPrChange w:id="65" w:author="Максим Гайдук" w:date="2014-08-26T14:25:00Z">
+            <w:rPr>
+              <w:rFonts w:eastAsiaTheme="minorEastAsia"/>
+              <w:szCs w:val="24"/>
+            </w:rPr>
+          </w:rPrChange>
+        </w:rPr>
+        <w:t xml:space="preserve"> </w:t>
+      </w:r>
+      <w:r>
+        <w:rPr>
+          <w:rFonts w:eastAsiaTheme="minorEastAsia"/>
+          <w:szCs w:val="24"/>
+        </w:rPr>
+        <w:t>частицы</w:t>
+      </w:r>
+      <w:r>
+        <w:rPr>
+          <w:rFonts w:eastAsiaTheme="minorEastAsia"/>
+          <w:szCs w:val="24"/>
+          <w:lang w:val="en-GB"/>
+          <w:rPrChange w:id="66" w:author="Максим Гайдук" w:date="2014-08-26T14:25:00Z">
+            <w:rPr>
+              <w:rFonts w:eastAsiaTheme="minorEastAsia"/>
+              <w:szCs w:val="24"/>
+            </w:rPr>
+          </w:rPrChange>
+        </w:rPr>
+        <w:t xml:space="preserve">, </w:t>
       </w:r>
       <w:r>
         <w:rPr>
@@ -9833,6 +10219,13 @@
         <w:rPr>
           <w:rFonts w:eastAsiaTheme="minorEastAsia"/>
           <w:szCs w:val="24"/>
+          <w:lang w:val="en-GB"/>
+          <w:rPrChange w:id="67" w:author="Максим Гайдук" w:date="2014-08-26T14:25:00Z">
+            <w:rPr>
+              <w:rFonts w:eastAsiaTheme="minorEastAsia"/>
+              <w:szCs w:val="24"/>
+            </w:rPr>
+          </w:rPrChange>
         </w:rPr>
         <w:t xml:space="preserve"> </w:t>
       </w:r>
@@ -9841,7 +10234,21 @@
           <w:rFonts w:eastAsiaTheme="minorEastAsia"/>
           <w:szCs w:val="24"/>
         </w:rPr>
-        <w:t>координату (</w:t>
+        <w:t>координату</w:t>
+      </w:r>
+      <w:r>
+        <w:rPr>
+          <w:rFonts w:eastAsiaTheme="minorEastAsia"/>
+          <w:szCs w:val="24"/>
+          <w:lang w:val="en-GB"/>
+          <w:rPrChange w:id="68" w:author="Максим Гайдук" w:date="2014-08-26T14:25:00Z">
+            <w:rPr>
+              <w:rFonts w:eastAsiaTheme="minorEastAsia"/>
+              <w:szCs w:val="24"/>
+            </w:rPr>
+          </w:rPrChange>
+        </w:rPr>
+        <w:t xml:space="preserve"> (</w:t>
       </w:r>
       <w:r>
         <w:rPr>
@@ -9855,6 +10262,13 @@
         <w:rPr>
           <w:rFonts w:eastAsiaTheme="minorEastAsia"/>
           <w:szCs w:val="24"/>
+          <w:lang w:val="en-GB"/>
+          <w:rPrChange w:id="69" w:author="Максим Гайдук" w:date="2014-08-26T14:25:00Z">
+            <w:rPr>
+              <w:rFonts w:eastAsiaTheme="minorEastAsia"/>
+              <w:szCs w:val="24"/>
+            </w:rPr>
+          </w:rPrChange>
         </w:rPr>
         <w:t xml:space="preserve">=1 </w:t>
       </w:r>
@@ -9863,7 +10277,21 @@
           <w:rFonts w:eastAsiaTheme="minorEastAsia"/>
           <w:szCs w:val="24"/>
         </w:rPr>
-        <w:t xml:space="preserve">соответствует </w:t>
+        <w:t>соответствует</w:t>
+      </w:r>
+      <w:r>
+        <w:rPr>
+          <w:rFonts w:eastAsiaTheme="minorEastAsia"/>
+          <w:szCs w:val="24"/>
+          <w:lang w:val="en-GB"/>
+          <w:rPrChange w:id="70" w:author="Максим Гайдук" w:date="2014-08-26T14:25:00Z">
+            <w:rPr>
+              <w:rFonts w:eastAsiaTheme="minorEastAsia"/>
+              <w:szCs w:val="24"/>
+            </w:rPr>
+          </w:rPrChange>
+        </w:rPr>
+        <w:t xml:space="preserve"> </w:t>
       </w:r>
       <w:r>
         <w:rPr>
@@ -9877,6 +10305,13 @@
         <w:rPr>
           <w:rFonts w:eastAsiaTheme="minorEastAsia"/>
           <w:szCs w:val="24"/>
+          <w:lang w:val="en-GB"/>
+          <w:rPrChange w:id="71" w:author="Максим Гайдук" w:date="2014-08-26T14:25:00Z">
+            <w:rPr>
+              <w:rFonts w:eastAsiaTheme="minorEastAsia"/>
+              <w:szCs w:val="24"/>
+            </w:rPr>
+          </w:rPrChange>
         </w:rPr>
         <w:t xml:space="preserve">, </w:t>
       </w:r>
@@ -9892,15 +10327,15 @@
         <w:rPr>
           <w:rFonts w:eastAsiaTheme="minorEastAsia"/>
           <w:szCs w:val="24"/>
-        </w:rPr>
-        <w:t xml:space="preserve">=2 </w:t>
-      </w:r>
-      <w:r>
-        <w:rPr>
-          <w:rFonts w:eastAsiaTheme="minorEastAsia"/>
-          <w:szCs w:val="24"/>
-        </w:rPr>
-        <w:t xml:space="preserve">– </w:t>
+          <w:lang w:val="en-GB"/>
+          <w:rPrChange w:id="72" w:author="Максим Гайдук" w:date="2014-08-26T14:25:00Z">
+            <w:rPr>
+              <w:rFonts w:eastAsiaTheme="minorEastAsia"/>
+              <w:szCs w:val="24"/>
+            </w:rPr>
+          </w:rPrChange>
+        </w:rPr>
+        <w:t xml:space="preserve">=2 – </w:t>
       </w:r>
       <w:r>
         <w:rPr>
@@ -9914,6 +10349,13 @@
         <w:rPr>
           <w:rFonts w:eastAsiaTheme="minorEastAsia"/>
           <w:szCs w:val="24"/>
+          <w:lang w:val="en-GB"/>
+          <w:rPrChange w:id="73" w:author="Максим Гайдук" w:date="2014-08-26T14:25:00Z">
+            <w:rPr>
+              <w:rFonts w:eastAsiaTheme="minorEastAsia"/>
+              <w:szCs w:val="24"/>
+            </w:rPr>
+          </w:rPrChange>
         </w:rPr>
         <w:t xml:space="preserve">, </w:t>
       </w:r>
@@ -9929,6 +10371,13 @@
         <w:rPr>
           <w:rFonts w:eastAsiaTheme="minorEastAsia"/>
           <w:szCs w:val="24"/>
+          <w:lang w:val="en-GB"/>
+          <w:rPrChange w:id="74" w:author="Максим Гайдук" w:date="2014-08-26T14:25:00Z">
+            <w:rPr>
+              <w:rFonts w:eastAsiaTheme="minorEastAsia"/>
+              <w:szCs w:val="24"/>
+            </w:rPr>
+          </w:rPrChange>
         </w:rPr>
         <w:t xml:space="preserve">=3 – </w:t>
       </w:r>
@@ -9944,6 +10393,13 @@
         <w:rPr>
           <w:rFonts w:eastAsiaTheme="minorEastAsia"/>
           <w:szCs w:val="24"/>
+          <w:lang w:val="en-GB"/>
+          <w:rPrChange w:id="75" w:author="Максим Гайдук" w:date="2014-08-26T14:25:00Z">
+            <w:rPr>
+              <w:rFonts w:eastAsiaTheme="minorEastAsia"/>
+              <w:szCs w:val="24"/>
+            </w:rPr>
+          </w:rPrChange>
         </w:rPr>
         <w:t>)</w:t>
       </w:r>
@@ -9954,6 +10410,14 @@
           <w:rFonts w:eastAsiaTheme="minorEastAsia"/>
           <w:b/>
           <w:szCs w:val="24"/>
+          <w:lang w:val="en-GB"/>
+          <w:rPrChange w:id="76" w:author="Максим Гайдук" w:date="2014-08-26T14:25:00Z">
+            <w:rPr>
+              <w:rFonts w:eastAsiaTheme="minorEastAsia"/>
+              <w:b/>
+              <w:szCs w:val="24"/>
+            </w:rPr>
+          </w:rPrChange>
         </w:rPr>
       </w:pPr>
       <w:r>
@@ -9971,7 +10435,23 @@
           <w:b/>
           <w:szCs w:val="24"/>
         </w:rPr>
-        <w:t xml:space="preserve">Функция </w:t>
+        <w:t>Функция</w:t>
+      </w:r>
+      <w:r>
+        <w:rPr>
+          <w:rFonts w:eastAsiaTheme="minorEastAsia"/>
+          <w:b/>
+          <w:szCs w:val="24"/>
+          <w:lang w:val="en-GB"/>
+          <w:rPrChange w:id="77" w:author="Максим Гайдук" w:date="2014-08-26T14:25:00Z">
+            <w:rPr>
+              <w:rFonts w:eastAsiaTheme="minorEastAsia"/>
+              <w:b/>
+              <w:szCs w:val="24"/>
+            </w:rPr>
+          </w:rPrChange>
+        </w:rPr>
+        <w:t xml:space="preserve"> </w:t>
       </w:r>
       <w:r>
         <w:rPr>
@@ -10174,6 +10654,211 @@
       <w:pPr>
         <w:rPr>
           <w:rFonts w:eastAsiaTheme="minorEastAsia"/>
+          <w:b/>
+          <w:szCs w:val="24"/>
+          <w:lang w:val="en-US"/>
+        </w:rPr>
+      </w:pPr>
+      <w:r>
+        <w:rPr>
+          <w:rFonts w:eastAsiaTheme="minorEastAsia"/>
+          <w:b/>
+          <w:szCs w:val="24"/>
+          <w:lang w:val="en-GB"/>
+        </w:rPr>
+        <w:t xml:space="preserve">9. </w:t>
+      </w:r>
+      <w:r>
+        <w:rPr>
+          <w:rFonts w:eastAsiaTheme="minorEastAsia"/>
+          <w:b/>
+          <w:szCs w:val="24"/>
+        </w:rPr>
+        <w:t>Функция</w:t>
+      </w:r>
+      <w:r>
+        <w:rPr>
+          <w:rFonts w:eastAsiaTheme="minorEastAsia"/>
+          <w:b/>
+          <w:szCs w:val="24"/>
+          <w:lang w:val="en-GB"/>
+        </w:rPr>
+        <w:t xml:space="preserve"> </w:t>
+      </w:r>
+      <w:r>
+        <w:rPr>
+          <w:rFonts w:eastAsiaTheme="minorEastAsia"/>
+          <w:b/>
+          <w:szCs w:val="24"/>
+          <w:lang w:val="en-US"/>
+        </w:rPr>
+        <w:t>myplot2()</w:t>
+      </w:r>
+    </w:p>
+    <w:p>
+      <w:pPr>
+        <w:rPr>
+          <w:rFonts w:eastAsiaTheme="minorEastAsia"/>
+          <w:b/>
+          <w:szCs w:val="24"/>
+          <w:lang w:val="en-US"/>
+        </w:rPr>
+      </w:pPr>
+      <w:r>
+        <w:rPr>
+          <w:rFonts w:eastAsiaTheme="minorEastAsia"/>
+          <w:b/>
+          <w:szCs w:val="24"/>
+          <w:lang w:val="en-US"/>
+        </w:rPr>
+        <w:t>myplot2&lt;-function(r,neightbours=5,...){</w:t>
+      </w:r>
+    </w:p>
+    <w:p>
+      <w:pPr>
+        <w:rPr>
+          <w:rFonts w:eastAsiaTheme="minorEastAsia"/>
+          <w:szCs w:val="24"/>
+        </w:rPr>
+      </w:pPr>
+      <w:r>
+        <w:rPr>
+          <w:rFonts w:eastAsiaTheme="minorEastAsia"/>
+          <w:szCs w:val="24"/>
+        </w:rPr>
+        <w:t xml:space="preserve">Эта функция – аналог </w:t>
+      </w:r>
+      <w:r>
+        <w:rPr>
+          <w:rFonts w:eastAsiaTheme="minorEastAsia"/>
+          <w:szCs w:val="24"/>
+          <w:lang w:val="en-US"/>
+        </w:rPr>
+        <w:t>myplot</w:t>
+      </w:r>
+      <w:r>
+        <w:rPr>
+          <w:rFonts w:eastAsiaTheme="minorEastAsia"/>
+          <w:szCs w:val="24"/>
+        </w:rPr>
+        <w:t>(), которая рисует в 3</w:t>
+      </w:r>
+      <w:r>
+        <w:rPr>
+          <w:rFonts w:eastAsiaTheme="minorEastAsia"/>
+          <w:szCs w:val="24"/>
+          <w:lang w:val="en-US"/>
+        </w:rPr>
+        <w:t>D</w:t>
+      </w:r>
+      <w:r>
+        <w:rPr>
+          <w:rFonts w:eastAsiaTheme="minorEastAsia"/>
+          <w:szCs w:val="24"/>
+        </w:rPr>
+        <w:t xml:space="preserve"> </w:t>
+      </w:r>
+      <w:r>
+        <w:rPr>
+          <w:rFonts w:eastAsiaTheme="minorEastAsia"/>
+          <w:szCs w:val="24"/>
+        </w:rPr>
+        <w:t xml:space="preserve">содержимое вектора 5. Однако, в отличие от </w:t>
+      </w:r>
+      <w:r>
+        <w:rPr>
+          <w:rFonts w:eastAsiaTheme="minorEastAsia"/>
+          <w:szCs w:val="24"/>
+          <w:lang w:val="en-US"/>
+        </w:rPr>
+        <w:t>myplot</w:t>
+      </w:r>
+      <w:r>
+        <w:rPr>
+          <w:rFonts w:eastAsiaTheme="minorEastAsia"/>
+          <w:szCs w:val="24"/>
+        </w:rPr>
+        <w:t xml:space="preserve">(), </w:t>
+      </w:r>
+      <w:r>
+        <w:rPr>
+          <w:rFonts w:eastAsiaTheme="minorEastAsia"/>
+          <w:szCs w:val="24"/>
+        </w:rPr>
+        <w:t xml:space="preserve">она рисует не только точки, но и линии между точками, причём линии рисуются только между ближайшими соседями </w:t>
+      </w:r>
+    </w:p>
+    <w:p>
+      <w:pPr>
+        <w:rPr>
+          <w:rFonts w:eastAsiaTheme="minorEastAsia"/>
+          <w:szCs w:val="24"/>
+        </w:rPr>
+      </w:pPr>
+      <w:r>
+        <w:rPr>
+          <w:rFonts w:eastAsiaTheme="minorEastAsia"/>
+          <w:szCs w:val="24"/>
+        </w:rPr>
+        <w:t xml:space="preserve">Для этого работает алгоритм, который в двух вложенных циклах </w:t>
+      </w:r>
+      <w:r>
+        <w:rPr>
+          <w:rFonts w:eastAsiaTheme="minorEastAsia"/>
+          <w:szCs w:val="24"/>
+          <w:lang w:val="en-US"/>
+        </w:rPr>
+        <w:t>for</w:t>
+      </w:r>
+      <w:r>
+        <w:rPr>
+          <w:rFonts w:eastAsiaTheme="minorEastAsia"/>
+          <w:szCs w:val="24"/>
+        </w:rPr>
+        <w:t xml:space="preserve">() </w:t>
+      </w:r>
+      <w:r>
+        <w:rPr>
+          <w:rFonts w:eastAsiaTheme="minorEastAsia"/>
+          <w:szCs w:val="24"/>
+        </w:rPr>
+        <w:t>рисует линии к соседям от каждой точки. «Близость» соседей определяется по углу между векторами, т.е. данный метод хорошо подходит только для рисования рёбер между точками, находящимися примерно на одной оболочке.</w:t>
+      </w:r>
+    </w:p>
+    <w:p>
+      <w:pPr>
+        <w:rPr>
+          <w:rFonts w:eastAsiaTheme="minorEastAsia"/>
+          <w:szCs w:val="24"/>
+        </w:rPr>
+      </w:pPr>
+      <w:r>
+        <w:rPr>
+          <w:rFonts w:eastAsiaTheme="minorEastAsia"/>
+          <w:szCs w:val="24"/>
+        </w:rPr>
+        <w:t xml:space="preserve">Количество соседей, рёбра к которым рисуются, определяется переменной </w:t>
+      </w:r>
+      <w:r>
+        <w:rPr>
+          <w:rFonts w:eastAsiaTheme="minorEastAsia"/>
+          <w:szCs w:val="24"/>
+          <w:lang w:val="en-US"/>
+        </w:rPr>
+        <w:t>neightbours</w:t>
+      </w:r>
+      <w:r>
+        <w:rPr>
+          <w:rFonts w:eastAsiaTheme="minorEastAsia"/>
+          <w:szCs w:val="24"/>
+        </w:rPr>
+        <w:t>.</w:t>
+      </w:r>
+    </w:p>
+    <w:p>
+      <w:pPr>
+        <w:rPr>
+          <w:rFonts w:eastAsiaTheme="minorEastAsia"/>
           <w:szCs w:val="24"/>
         </w:rPr>
       </w:pPr>
@@ -10219,7 +10904,11 @@
     <w:p>
       <w:pPr>
         <w:rPr>
-          <w:lang w:val="en-US"/>
+          <w:rPrChange w:id="78" w:author="Максим Гайдук" w:date="2014-08-26T14:25:00Z">
+            <w:rPr>
+              <w:lang w:val="en-US"/>
+            </w:rPr>
+          </w:rPrChange>
         </w:rPr>
       </w:pPr>
       <w:r>
@@ -10238,7 +10927,7 @@
     <w:p>
       <w:pPr>
         <w:rPr>
-          <w:ins w:id="10" w:author="Максим Гайдук" w:date="2014-08-25T19:14:00Z"/>
+          <w:ins w:id="79" w:author="Максим Гайдук" w:date="2014-08-25T19:14:00Z"/>
         </w:rPr>
       </w:pPr>
       <w:r>
@@ -10247,7 +10936,7 @@
       <w:r>
         <w:t>Придумать, как охарактеризовать, насколько близко мы находимся к локальному минимуму.</w:t>
       </w:r>
-      <w:ins w:id="11" w:author="Максим Гайдук" w:date="2014-08-25T19:08:00Z">
+      <w:ins w:id="80" w:author="Максим Гайдук" w:date="2014-08-25T19:08:00Z">
         <w:r>
           <w:t>Например, разность потенциальных энергий за последние 5000 итераций</w:t>
         </w:r>
@@ -10276,16 +10965,27 @@
         <w:wordWrap w:val="0"/>
         <w:spacing w:after="0" w:line="240" w:lineRule="auto"/>
         <w:rPr>
-          <w:ins w:id="12" w:author="Максим Гайдук" w:date="2014-08-25T19:14:00Z"/>
+          <w:ins w:id="81" w:author="Максим Гайдук" w:date="2014-08-25T19:14:00Z"/>
           <w:rFonts w:ascii="Lucida Console" w:eastAsia="Times New Roman" w:hAnsi="Lucida Console" w:cs="Courier New"/>
           <w:color w:val="000000"/>
           <w:sz w:val="20"/>
           <w:szCs w:val="20"/>
           <w:shd w:val="clear" w:color="auto" w:fill="E1E2E5"/>
-          <w:lang w:val="de-DE" w:eastAsia="de-DE"/>
-        </w:rPr>
-      </w:pPr>
-      <w:ins w:id="13" w:author="Максим Гайдук" w:date="2014-08-25T19:14:00Z">
+          <w:lang w:eastAsia="de-DE"/>
+          <w:rPrChange w:id="82" w:author="Максим Гайдук" w:date="2014-08-26T14:25:00Z">
+            <w:rPr>
+              <w:ins w:id="83" w:author="Максим Гайдук" w:date="2014-08-25T19:14:00Z"/>
+              <w:rFonts w:ascii="Lucida Console" w:eastAsia="Times New Roman" w:hAnsi="Lucida Console" w:cs="Courier New"/>
+              <w:color w:val="000000"/>
+              <w:sz w:val="20"/>
+              <w:szCs w:val="20"/>
+              <w:shd w:val="clear" w:color="auto" w:fill="E1E2E5"/>
+              <w:lang w:val="de-DE" w:eastAsia="de-DE"/>
+            </w:rPr>
+          </w:rPrChange>
+        </w:rPr>
+      </w:pPr>
+      <w:ins w:id="84" w:author="Максим Гайдук" w:date="2014-08-25T19:14:00Z">
         <w:r>
           <w:rPr>
             <w:rFonts w:ascii="Lucida Console" w:eastAsia="Times New Roman" w:hAnsi="Lucida Console" w:cs="Courier New"/>
@@ -10295,7 +10995,60 @@
             <w:shd w:val="clear" w:color="auto" w:fill="E1E2E5"/>
             <w:lang w:val="de-DE" w:eastAsia="de-DE"/>
           </w:rPr>
-          <w:t xml:space="preserve">Potential energy </w:t>
+          <w:t>Potential</w:t>
+        </w:r>
+        <w:r>
+          <w:rPr>
+            <w:rFonts w:ascii="Lucida Console" w:eastAsia="Times New Roman" w:hAnsi="Lucida Console" w:cs="Courier New"/>
+            <w:color w:val="000000"/>
+            <w:sz w:val="20"/>
+            <w:szCs w:val="20"/>
+            <w:shd w:val="clear" w:color="auto" w:fill="E1E2E5"/>
+            <w:lang w:eastAsia="de-DE"/>
+            <w:rPrChange w:id="85" w:author="Максим Гайдук" w:date="2014-08-26T14:25:00Z">
+              <w:rPr>
+                <w:rFonts w:ascii="Lucida Console" w:eastAsia="Times New Roman" w:hAnsi="Lucida Console" w:cs="Courier New"/>
+                <w:color w:val="000000"/>
+                <w:sz w:val="20"/>
+                <w:szCs w:val="20"/>
+                <w:shd w:val="clear" w:color="auto" w:fill="E1E2E5"/>
+                <w:lang w:val="de-DE" w:eastAsia="de-DE"/>
+              </w:rPr>
+            </w:rPrChange>
+          </w:rPr>
+          <w:t xml:space="preserve"> </w:t>
+        </w:r>
+        <w:r>
+          <w:rPr>
+            <w:rFonts w:ascii="Lucida Console" w:eastAsia="Times New Roman" w:hAnsi="Lucida Console" w:cs="Courier New"/>
+            <w:color w:val="000000"/>
+            <w:sz w:val="20"/>
+            <w:szCs w:val="20"/>
+            <w:shd w:val="clear" w:color="auto" w:fill="E1E2E5"/>
+            <w:lang w:val="de-DE" w:eastAsia="de-DE"/>
+          </w:rPr>
+          <w:t>energy</w:t>
+        </w:r>
+        <w:r>
+          <w:rPr>
+            <w:rFonts w:ascii="Lucida Console" w:eastAsia="Times New Roman" w:hAnsi="Lucida Console" w:cs="Courier New"/>
+            <w:color w:val="000000"/>
+            <w:sz w:val="20"/>
+            <w:szCs w:val="20"/>
+            <w:shd w:val="clear" w:color="auto" w:fill="E1E2E5"/>
+            <w:lang w:eastAsia="de-DE"/>
+            <w:rPrChange w:id="86" w:author="Максим Гайдук" w:date="2014-08-26T14:25:00Z">
+              <w:rPr>
+                <w:rFonts w:ascii="Lucida Console" w:eastAsia="Times New Roman" w:hAnsi="Lucida Console" w:cs="Courier New"/>
+                <w:color w:val="000000"/>
+                <w:sz w:val="20"/>
+                <w:szCs w:val="20"/>
+                <w:shd w:val="clear" w:color="auto" w:fill="E1E2E5"/>
+                <w:lang w:val="de-DE" w:eastAsia="de-DE"/>
+              </w:rPr>
+            </w:rPrChange>
+          </w:rPr>
+          <w:t xml:space="preserve"> </w:t>
         </w:r>
       </w:ins>
     </w:p>
@@ -10322,16 +11075,48 @@
         <w:wordWrap w:val="0"/>
         <w:spacing w:after="0" w:line="240" w:lineRule="auto"/>
         <w:rPr>
-          <w:ins w:id="14" w:author="Максим Гайдук" w:date="2014-08-25T19:14:00Z"/>
+          <w:ins w:id="87" w:author="Максим Гайдук" w:date="2014-08-25T19:14:00Z"/>
           <w:rFonts w:ascii="Lucida Console" w:eastAsia="Times New Roman" w:hAnsi="Lucida Console" w:cs="Courier New"/>
           <w:color w:val="000000"/>
           <w:sz w:val="20"/>
           <w:szCs w:val="20"/>
           <w:shd w:val="clear" w:color="auto" w:fill="E1E2E5"/>
-          <w:lang w:val="de-DE" w:eastAsia="de-DE"/>
-        </w:rPr>
-      </w:pPr>
-      <w:ins w:id="15" w:author="Максим Гайдук" w:date="2014-08-25T19:14:00Z">
+          <w:lang w:eastAsia="de-DE"/>
+          <w:rPrChange w:id="88" w:author="Максим Гайдук" w:date="2014-08-26T14:25:00Z">
+            <w:rPr>
+              <w:ins w:id="89" w:author="Максим Гайдук" w:date="2014-08-25T19:14:00Z"/>
+              <w:rFonts w:ascii="Lucida Console" w:eastAsia="Times New Roman" w:hAnsi="Lucida Console" w:cs="Courier New"/>
+              <w:color w:val="000000"/>
+              <w:sz w:val="20"/>
+              <w:szCs w:val="20"/>
+              <w:shd w:val="clear" w:color="auto" w:fill="E1E2E5"/>
+              <w:lang w:val="de-DE" w:eastAsia="de-DE"/>
+            </w:rPr>
+          </w:rPrChange>
+        </w:rPr>
+      </w:pPr>
+      <w:ins w:id="90" w:author="Максим Гайдук" w:date="2014-08-25T19:14:00Z">
+        <w:r>
+          <w:rPr>
+            <w:rFonts w:ascii="Lucida Console" w:eastAsia="Times New Roman" w:hAnsi="Lucida Console" w:cs="Courier New"/>
+            <w:color w:val="000000"/>
+            <w:sz w:val="20"/>
+            <w:szCs w:val="20"/>
+            <w:shd w:val="clear" w:color="auto" w:fill="E1E2E5"/>
+            <w:lang w:eastAsia="de-DE"/>
+            <w:rPrChange w:id="91" w:author="Максим Гайдук" w:date="2014-08-26T14:25:00Z">
+              <w:rPr>
+                <w:rFonts w:ascii="Lucida Console" w:eastAsia="Times New Roman" w:hAnsi="Lucida Console" w:cs="Courier New"/>
+                <w:color w:val="000000"/>
+                <w:sz w:val="20"/>
+                <w:szCs w:val="20"/>
+                <w:shd w:val="clear" w:color="auto" w:fill="E1E2E5"/>
+                <w:lang w:val="de-DE" w:eastAsia="de-DE"/>
+              </w:rPr>
+            </w:rPrChange>
+          </w:rPr>
+          <w:t xml:space="preserve">   -4.462208</w:t>
+        </w:r>
         <w:r>
           <w:rPr>
             <w:rFonts w:ascii="Lucida Console" w:eastAsia="Times New Roman" w:hAnsi="Lucida Console" w:cs="Courier New"/>
@@ -10341,15 +11126,44 @@
             <w:shd w:val="clear" w:color="auto" w:fill="E1E2E5"/>
             <w:lang w:val="de-DE" w:eastAsia="de-DE"/>
           </w:rPr>
-          <w:t xml:space="preserve">   -4.462208e-12 </w:t>
+          <w:t>e</w:t>
+        </w:r>
+        <w:r>
+          <w:rPr>
+            <w:rFonts w:ascii="Lucida Console" w:eastAsia="Times New Roman" w:hAnsi="Lucida Console" w:cs="Courier New"/>
+            <w:color w:val="000000"/>
+            <w:sz w:val="20"/>
+            <w:szCs w:val="20"/>
+            <w:shd w:val="clear" w:color="auto" w:fill="E1E2E5"/>
+            <w:lang w:eastAsia="de-DE"/>
+            <w:rPrChange w:id="92" w:author="Максим Гайдук" w:date="2014-08-26T14:25:00Z">
+              <w:rPr>
+                <w:rFonts w:ascii="Lucida Console" w:eastAsia="Times New Roman" w:hAnsi="Lucida Console" w:cs="Courier New"/>
+                <w:color w:val="000000"/>
+                <w:sz w:val="20"/>
+                <w:szCs w:val="20"/>
+                <w:shd w:val="clear" w:color="auto" w:fill="E1E2E5"/>
+                <w:lang w:val="de-DE" w:eastAsia="de-DE"/>
+              </w:rPr>
+            </w:rPrChange>
+          </w:rPr>
+          <w:t xml:space="preserve">-12 </w:t>
         </w:r>
       </w:ins>
     </w:p>
-    <w:p>
-      <w:bookmarkStart w:id="16" w:name="_GoBack"/>
-      <w:bookmarkEnd w:id="16"/>
-    </w:p>
-    <w:p>
+    <w:p/>
+    <w:p>
+      <w:pPr>
+        <w:rPr>
+          <w:ins w:id="93" w:author="Максим Гайдук" w:date="2014-08-26T14:25:00Z"/>
+          <w:rPrChange w:id="94" w:author="Максим Гайдук" w:date="2014-08-26T14:25:00Z">
+            <w:rPr>
+              <w:ins w:id="95" w:author="Максим Гайдук" w:date="2014-08-26T14:25:00Z"/>
+              <w:lang w:val="en-US"/>
+            </w:rPr>
+          </w:rPrChange>
+        </w:rPr>
+      </w:pPr>
       <w:r>
         <w:t>1.1</w:t>
       </w:r>
@@ -10358,6 +11172,42 @@
       </w:r>
     </w:p>
     <w:p>
+      <w:pPr>
+        <w:rPr>
+          <w:ins w:id="96" w:author="Максим Гайдук" w:date="2014-08-26T14:26:00Z"/>
+        </w:rPr>
+      </w:pPr>
+      <w:ins w:id="97" w:author="Максим Гайдук" w:date="2014-08-26T14:25:00Z">
+        <w:r>
+          <w:t xml:space="preserve">1. Оценить кол-во итераций, необходимых для достижения пот. </w:t>
+        </w:r>
+      </w:ins>
+      <w:ins w:id="98" w:author="Максим Гайдук" w:date="2014-08-26T14:26:00Z">
+        <w:r>
+          <w:t>минимума</w:t>
+        </w:r>
+      </w:ins>
+    </w:p>
+    <w:p>
+      <w:pPr>
+        <w:rPr>
+          <w:ins w:id="99" w:author="Максим Гайдук" w:date="2014-08-26T14:26:00Z"/>
+        </w:rPr>
+      </w:pPr>
+      <w:ins w:id="100" w:author="Максим Гайдук" w:date="2014-08-26T14:26:00Z">
+        <w:r>
+          <w:t>2. Написать функцию, которая будет автоматически считать град. спуск для многих, случайных начальных положений. Просчитать вектор пот. энергий</w:t>
+        </w:r>
+      </w:ins>
+    </w:p>
+    <w:p>
+      <w:ins w:id="101" w:author="Максим Гайдук" w:date="2014-08-26T14:26:00Z">
+        <w:r>
+          <w:t>3. Сделать выводы.</w:t>
+        </w:r>
+      </w:ins>
+    </w:p>
+    <w:p>
       <w:r>
         <w:t>1.2</w:t>
       </w:r>
@@ -10391,6 +11241,2673 @@
         <w:t>=1:40</w:t>
       </w:r>
     </w:p>
+    <w:p>
+      <w:r>
+        <w:br w:type="page"/>
+      </w:r>
+    </w:p>
+    <w:p>
+      <w:pPr>
+        <w:pStyle w:val="1"/>
+      </w:pPr>
+      <w:r>
+        <w:lastRenderedPageBreak/>
+        <w:t>Молекулярная динамика.</w:t>
+      </w:r>
+    </w:p>
+    <w:p>
+      <w:r>
+        <w:t xml:space="preserve">1. Задать начальную температуру. </w:t>
+      </w:r>
+    </w:p>
+    <w:p>
+      <w:r>
+        <w:t>2. Пошагово рассчитывать поведение системы.</w:t>
+      </w:r>
+    </w:p>
+    <w:p>
+      <w:r>
+        <w:t xml:space="preserve">Вступление. Применение алгоритма </w:t>
+      </w:r>
+      <w:r>
+        <w:rPr>
+          <w:lang w:val="en-US"/>
+        </w:rPr>
+        <w:t>leap</w:t>
+      </w:r>
+      <w:r>
+        <w:t xml:space="preserve"> </w:t>
+      </w:r>
+      <w:r>
+        <w:rPr>
+          <w:lang w:val="en-US"/>
+        </w:rPr>
+        <w:t>frog</w:t>
+      </w:r>
+      <w:r>
+        <w:t xml:space="preserve"> </w:t>
+      </w:r>
+      <w:r>
+        <w:t xml:space="preserve">для расчёта поведения системы. </w:t>
+      </w:r>
+    </w:p>
+    <w:p>
+      <w:r>
+        <w:t xml:space="preserve">Предположим теперь, что в системе задана некая температура </w:t>
+      </w:r>
+      <w:r>
+        <w:rPr>
+          <w:lang w:val="en-US"/>
+        </w:rPr>
+        <w:t>T</w:t>
+      </w:r>
+      <w:r>
+        <w:t xml:space="preserve"> </w:t>
+      </w:r>
+      <w:r>
+        <w:t>в виде малых приращений к координатам и скоростям. Согласно второму закону Ньютона, развитие системы должно следовать следующей формуле:</w:t>
+      </w:r>
+    </w:p>
+    <w:p>
+      <w:pPr>
+        <w:rPr>
+          <w:rFonts w:eastAsiaTheme="minorEastAsia"/>
+          <w:lang w:val="en-US"/>
+        </w:rPr>
+      </w:pPr>
+      <m:oMathPara>
+        <m:oMath>
+          <m:r>
+            <w:rPr>
+              <w:rFonts w:ascii="Cambria Math" w:hAnsi="Cambria Math"/>
+              <w:lang w:val="en-US"/>
+            </w:rPr>
+            <m:t>F=ma</m:t>
+          </m:r>
+        </m:oMath>
+      </m:oMathPara>
+    </w:p>
+    <w:p>
+      <w:pPr>
+        <w:rPr>
+          <w:rFonts w:eastAsiaTheme="minorEastAsia"/>
+        </w:rPr>
+      </w:pPr>
+      <w:r>
+        <w:rPr>
+          <w:rFonts w:eastAsiaTheme="minorEastAsia"/>
+        </w:rPr>
+        <w:t xml:space="preserve">В нашем случае </w:t>
+      </w:r>
+      <w:r>
+        <w:rPr>
+          <w:rFonts w:eastAsiaTheme="minorEastAsia"/>
+          <w:lang w:val="en-US"/>
+        </w:rPr>
+        <w:t>m</w:t>
+      </w:r>
+      <w:r>
+        <w:rPr>
+          <w:rFonts w:eastAsiaTheme="minorEastAsia"/>
+        </w:rPr>
+        <w:t>=1 (</w:t>
+      </w:r>
+      <w:r>
+        <w:rPr>
+          <w:rFonts w:eastAsiaTheme="minorEastAsia"/>
+        </w:rPr>
+        <w:t xml:space="preserve">безразмерные единицы), </w:t>
+      </w:r>
+      <m:oMath>
+        <m:r>
+          <w:rPr>
+            <w:rFonts w:ascii="Cambria Math" w:eastAsiaTheme="minorEastAsia" w:hAnsi="Cambria Math"/>
+          </w:rPr>
+          <m:t>F=-</m:t>
+        </m:r>
+        <m:acc>
+          <m:accPr>
+            <m:chr m:val="⃗"/>
+            <m:ctrlPr>
+              <w:rPr>
+                <w:rFonts w:ascii="Cambria Math" w:eastAsiaTheme="minorEastAsia" w:hAnsi="Cambria Math"/>
+              </w:rPr>
+            </m:ctrlPr>
+          </m:accPr>
+          <m:e>
+            <m:r>
+              <m:rPr>
+                <m:sty m:val="p"/>
+              </m:rPr>
+              <w:rPr>
+                <w:rFonts w:ascii="Cambria Math" w:eastAsiaTheme="minorEastAsia" w:hAnsi="Cambria Math"/>
+              </w:rPr>
+              <m:t>∇</m:t>
+            </m:r>
+          </m:e>
+        </m:acc>
+        <m:r>
+          <w:rPr>
+            <w:rFonts w:ascii="Cambria Math" w:eastAsiaTheme="minorEastAsia" w:hAnsi="Cambria Math"/>
+          </w:rPr>
+          <m:t>U</m:t>
+        </m:r>
+      </m:oMath>
+      <w:r>
+        <w:rPr>
+          <w:rFonts w:eastAsiaTheme="minorEastAsia"/>
+        </w:rPr>
+        <w:t xml:space="preserve">- </w:t>
+      </w:r>
+      <w:r>
+        <w:rPr>
+          <w:rFonts w:eastAsiaTheme="minorEastAsia"/>
+        </w:rPr>
+        <w:t>сила, действующая на систему. Можно разделить это уравнение на систему уравнений:</w:t>
+      </w:r>
+    </w:p>
+    <w:p>
+      <w:pPr>
+        <w:rPr>
+          <w:rFonts w:eastAsiaTheme="minorEastAsia"/>
+          <w:lang w:val="en-US"/>
+        </w:rPr>
+      </w:pPr>
+      <m:oMathPara>
+        <m:oMath>
+          <m:d>
+            <m:dPr>
+              <m:begChr m:val="{"/>
+              <m:endChr m:val=""/>
+              <m:ctrlPr>
+                <w:rPr>
+                  <w:rFonts w:ascii="Cambria Math" w:hAnsi="Cambria Math"/>
+                  <w:i/>
+                </w:rPr>
+              </m:ctrlPr>
+            </m:dPr>
+            <m:e>
+              <m:eqArr>
+                <m:eqArrPr>
+                  <m:ctrlPr>
+                    <w:rPr>
+                      <w:rFonts w:ascii="Cambria Math" w:hAnsi="Cambria Math"/>
+                      <w:i/>
+                    </w:rPr>
+                  </m:ctrlPr>
+                </m:eqArrPr>
+                <m:e>
+                  <m:r>
+                    <w:rPr>
+                      <w:rFonts w:ascii="Cambria Math" w:eastAsiaTheme="minorEastAsia" w:hAnsi="Cambria Math"/>
+                    </w:rPr>
+                    <m:t>-</m:t>
+                  </m:r>
+                  <m:acc>
+                    <m:accPr>
+                      <m:chr m:val="⃗"/>
+                      <m:ctrlPr>
+                        <w:rPr>
+                          <w:rFonts w:ascii="Cambria Math" w:eastAsiaTheme="minorEastAsia" w:hAnsi="Cambria Math"/>
+                        </w:rPr>
+                      </m:ctrlPr>
+                    </m:accPr>
+                    <m:e>
+                      <m:r>
+                        <m:rPr>
+                          <m:sty m:val="p"/>
+                        </m:rPr>
+                        <w:rPr>
+                          <w:rFonts w:ascii="Cambria Math" w:eastAsiaTheme="minorEastAsia" w:hAnsi="Cambria Math"/>
+                        </w:rPr>
+                        <m:t>∇</m:t>
+                      </m:r>
+                    </m:e>
+                  </m:acc>
+                  <m:r>
+                    <w:rPr>
+                      <w:rFonts w:ascii="Cambria Math" w:eastAsiaTheme="minorEastAsia" w:hAnsi="Cambria Math"/>
+                    </w:rPr>
+                    <m:t>U</m:t>
+                  </m:r>
+                  <m:r>
+                    <w:rPr>
+                      <w:rFonts w:ascii="Cambria Math" w:eastAsiaTheme="minorEastAsia" w:hAnsi="Cambria Math"/>
+                    </w:rPr>
+                    <m:t>=</m:t>
+                  </m:r>
+                  <m:f>
+                    <m:fPr>
+                      <m:ctrlPr>
+                        <w:rPr>
+                          <w:rFonts w:ascii="Cambria Math" w:eastAsiaTheme="minorEastAsia" w:hAnsi="Cambria Math"/>
+                          <w:i/>
+                          <w:lang w:val="en-US"/>
+                        </w:rPr>
+                      </m:ctrlPr>
+                    </m:fPr>
+                    <m:num>
+                      <m:acc>
+                        <m:accPr>
+                          <m:chr m:val="⃗"/>
+                          <m:ctrlPr>
+                            <w:rPr>
+                              <w:rFonts w:ascii="Cambria Math" w:eastAsiaTheme="minorEastAsia" w:hAnsi="Cambria Math"/>
+                              <w:i/>
+                              <w:lang w:val="en-US"/>
+                            </w:rPr>
+                          </m:ctrlPr>
+                        </m:accPr>
+                        <m:e>
+                          <m:r>
+                            <w:rPr>
+                              <w:rFonts w:ascii="Cambria Math" w:eastAsiaTheme="minorEastAsia" w:hAnsi="Cambria Math"/>
+                              <w:lang w:val="en-US"/>
+                            </w:rPr>
+                            <m:t>dv</m:t>
+                          </m:r>
+                        </m:e>
+                      </m:acc>
+                    </m:num>
+                    <m:den>
+                      <m:r>
+                        <w:rPr>
+                          <w:rFonts w:ascii="Cambria Math" w:eastAsiaTheme="minorEastAsia" w:hAnsi="Cambria Math"/>
+                          <w:lang w:val="en-US"/>
+                        </w:rPr>
+                        <m:t>dt</m:t>
+                      </m:r>
+                    </m:den>
+                  </m:f>
+                </m:e>
+                <m:e>
+                  <m:acc>
+                    <m:accPr>
+                      <m:chr m:val="⃗"/>
+                      <m:ctrlPr>
+                        <w:rPr>
+                          <w:rFonts w:ascii="Cambria Math" w:hAnsi="Cambria Math"/>
+                          <w:i/>
+                        </w:rPr>
+                      </m:ctrlPr>
+                    </m:accPr>
+                    <m:e>
+                      <m:r>
+                        <w:rPr>
+                          <w:rFonts w:ascii="Cambria Math" w:hAnsi="Cambria Math"/>
+                        </w:rPr>
+                        <m:t>v</m:t>
+                      </m:r>
+                    </m:e>
+                  </m:acc>
+                  <m:r>
+                    <w:rPr>
+                      <w:rFonts w:ascii="Cambria Math" w:hAnsi="Cambria Math"/>
+                    </w:rPr>
+                    <m:t>=</m:t>
+                  </m:r>
+                  <m:f>
+                    <m:fPr>
+                      <m:ctrlPr>
+                        <w:rPr>
+                          <w:rFonts w:ascii="Cambria Math" w:hAnsi="Cambria Math"/>
+                          <w:i/>
+                        </w:rPr>
+                      </m:ctrlPr>
+                    </m:fPr>
+                    <m:num>
+                      <m:r>
+                        <w:rPr>
+                          <w:rFonts w:ascii="Cambria Math" w:hAnsi="Cambria Math"/>
+                        </w:rPr>
+                        <m:t>d</m:t>
+                      </m:r>
+                      <m:acc>
+                        <m:accPr>
+                          <m:chr m:val="⃗"/>
+                          <m:ctrlPr>
+                            <w:rPr>
+                              <w:rFonts w:ascii="Cambria Math" w:hAnsi="Cambria Math"/>
+                              <w:i/>
+                            </w:rPr>
+                          </m:ctrlPr>
+                        </m:accPr>
+                        <m:e>
+                          <m:r>
+                            <w:rPr>
+                              <w:rFonts w:ascii="Cambria Math" w:hAnsi="Cambria Math"/>
+                            </w:rPr>
+                            <m:t>x</m:t>
+                          </m:r>
+                        </m:e>
+                      </m:acc>
+                    </m:num>
+                    <m:den>
+                      <m:r>
+                        <w:rPr>
+                          <w:rFonts w:ascii="Cambria Math" w:hAnsi="Cambria Math"/>
+                        </w:rPr>
+                        <m:t>dt</m:t>
+                      </m:r>
+                    </m:den>
+                  </m:f>
+                </m:e>
+              </m:eqArr>
+            </m:e>
+          </m:d>
+        </m:oMath>
+      </m:oMathPara>
+    </w:p>
+    <w:p>
+      <w:pPr>
+        <w:rPr>
+          <w:rFonts w:eastAsiaTheme="minorEastAsia"/>
+        </w:rPr>
+      </w:pPr>
+      <w:r>
+        <w:rPr>
+          <w:rFonts w:eastAsiaTheme="minorEastAsia"/>
+        </w:rPr>
+        <w:t xml:space="preserve">Здесь векторная стрелка означает, что каждая «векторная» величина имеет размерность </w:t>
+      </w:r>
+      <w:r>
+        <w:rPr>
+          <w:rFonts w:eastAsiaTheme="minorEastAsia"/>
+        </w:rPr>
+        <w:t>3*</w:t>
+      </w:r>
+      <w:r>
+        <w:rPr>
+          <w:rFonts w:eastAsiaTheme="minorEastAsia"/>
+          <w:lang w:val="en-US"/>
+        </w:rPr>
+        <w:t>N</w:t>
+      </w:r>
+      <w:r>
+        <w:rPr>
+          <w:rFonts w:eastAsiaTheme="minorEastAsia"/>
+        </w:rPr>
+        <w:t>.</w:t>
+      </w:r>
+    </w:p>
+    <w:p>
+      <w:pPr>
+        <w:rPr>
+          <w:rFonts w:eastAsiaTheme="minorEastAsia"/>
+        </w:rPr>
+      </w:pPr>
+      <w:r>
+        <w:rPr>
+          <w:rFonts w:eastAsiaTheme="minorEastAsia"/>
+        </w:rPr>
+        <w:t xml:space="preserve">Для удобства перейдём к тензорным обозначениям, когда в качестве координат и скоростей используются </w:t>
+      </w:r>
+      <m:oMath>
+        <m:sSub>
+          <m:sSubPr>
+            <m:ctrlPr>
+              <w:rPr>
+                <w:rFonts w:ascii="Cambria Math" w:eastAsiaTheme="minorEastAsia" w:hAnsi="Cambria Math"/>
+                <w:i/>
+              </w:rPr>
+            </m:ctrlPr>
+          </m:sSubPr>
+          <m:e>
+            <m:r>
+              <w:rPr>
+                <w:rFonts w:ascii="Cambria Math" w:eastAsiaTheme="minorEastAsia" w:hAnsi="Cambria Math"/>
+              </w:rPr>
+              <m:t>x</m:t>
+            </m:r>
+          </m:e>
+          <m:sub>
+            <m:r>
+              <w:rPr>
+                <w:rFonts w:ascii="Cambria Math" w:eastAsiaTheme="minorEastAsia" w:hAnsi="Cambria Math"/>
+                <w:lang w:val="en-US"/>
+              </w:rPr>
+              <m:t>i</m:t>
+            </m:r>
+          </m:sub>
+        </m:sSub>
+        <m:r>
+          <w:rPr>
+            <w:rFonts w:ascii="Cambria Math" w:eastAsiaTheme="minorEastAsia" w:hAnsi="Cambria Math"/>
+          </w:rPr>
+          <m:t>,</m:t>
+        </m:r>
+        <m:sSub>
+          <m:sSubPr>
+            <m:ctrlPr>
+              <w:rPr>
+                <w:rFonts w:ascii="Cambria Math" w:eastAsiaTheme="minorEastAsia" w:hAnsi="Cambria Math"/>
+                <w:i/>
+              </w:rPr>
+            </m:ctrlPr>
+          </m:sSubPr>
+          <m:e>
+            <m:r>
+              <w:rPr>
+                <w:rFonts w:ascii="Cambria Math" w:eastAsiaTheme="minorEastAsia" w:hAnsi="Cambria Math"/>
+              </w:rPr>
+              <m:t>y</m:t>
+            </m:r>
+          </m:e>
+          <m:sub>
+            <m:r>
+              <w:rPr>
+                <w:rFonts w:ascii="Cambria Math" w:eastAsiaTheme="minorEastAsia" w:hAnsi="Cambria Math"/>
+              </w:rPr>
+              <m:t>i</m:t>
+            </m:r>
+          </m:sub>
+        </m:sSub>
+        <m:r>
+          <w:rPr>
+            <w:rFonts w:ascii="Cambria Math" w:eastAsiaTheme="minorEastAsia" w:hAnsi="Cambria Math"/>
+          </w:rPr>
+          <m:t>,</m:t>
+        </m:r>
+        <m:sSub>
+          <m:sSubPr>
+            <m:ctrlPr>
+              <w:rPr>
+                <w:rFonts w:ascii="Cambria Math" w:eastAsiaTheme="minorEastAsia" w:hAnsi="Cambria Math"/>
+                <w:i/>
+              </w:rPr>
+            </m:ctrlPr>
+          </m:sSubPr>
+          <m:e>
+            <m:r>
+              <w:rPr>
+                <w:rFonts w:ascii="Cambria Math" w:eastAsiaTheme="minorEastAsia" w:hAnsi="Cambria Math"/>
+              </w:rPr>
+              <m:t>z</m:t>
+            </m:r>
+          </m:e>
+          <m:sub>
+            <m:r>
+              <w:rPr>
+                <w:rFonts w:ascii="Cambria Math" w:eastAsiaTheme="minorEastAsia" w:hAnsi="Cambria Math"/>
+              </w:rPr>
+              <m:t>i</m:t>
+            </m:r>
+          </m:sub>
+        </m:sSub>
+        <m:r>
+          <w:rPr>
+            <w:rFonts w:ascii="Cambria Math" w:eastAsiaTheme="minorEastAsia" w:hAnsi="Cambria Math"/>
+          </w:rPr>
+          <m:t>,</m:t>
+        </m:r>
+        <m:sSub>
+          <m:sSubPr>
+            <m:ctrlPr>
+              <w:rPr>
+                <w:rFonts w:ascii="Cambria Math" w:eastAsiaTheme="minorEastAsia" w:hAnsi="Cambria Math"/>
+                <w:i/>
+              </w:rPr>
+            </m:ctrlPr>
+          </m:sSubPr>
+          <m:e>
+            <m:r>
+              <w:rPr>
+                <w:rFonts w:ascii="Cambria Math" w:eastAsiaTheme="minorEastAsia" w:hAnsi="Cambria Math"/>
+              </w:rPr>
+              <m:t>v</m:t>
+            </m:r>
+          </m:e>
+          <m:sub>
+            <m:r>
+              <w:rPr>
+                <w:rFonts w:ascii="Cambria Math" w:eastAsiaTheme="minorEastAsia" w:hAnsi="Cambria Math"/>
+              </w:rPr>
+              <m:t>xi</m:t>
+            </m:r>
+          </m:sub>
+        </m:sSub>
+        <m:r>
+          <w:rPr>
+            <w:rFonts w:ascii="Cambria Math" w:eastAsiaTheme="minorEastAsia" w:hAnsi="Cambria Math"/>
+          </w:rPr>
+          <m:t>,</m:t>
+        </m:r>
+        <m:sSub>
+          <m:sSubPr>
+            <m:ctrlPr>
+              <w:rPr>
+                <w:rFonts w:ascii="Cambria Math" w:eastAsiaTheme="minorEastAsia" w:hAnsi="Cambria Math"/>
+                <w:i/>
+              </w:rPr>
+            </m:ctrlPr>
+          </m:sSubPr>
+          <m:e>
+            <m:r>
+              <w:rPr>
+                <w:rFonts w:ascii="Cambria Math" w:eastAsiaTheme="minorEastAsia" w:hAnsi="Cambria Math"/>
+              </w:rPr>
+              <m:t>v</m:t>
+            </m:r>
+          </m:e>
+          <m:sub>
+            <m:r>
+              <w:rPr>
+                <w:rFonts w:ascii="Cambria Math" w:eastAsiaTheme="minorEastAsia" w:hAnsi="Cambria Math"/>
+              </w:rPr>
+              <m:t>yi</m:t>
+            </m:r>
+          </m:sub>
+        </m:sSub>
+        <m:r>
+          <w:rPr>
+            <w:rFonts w:ascii="Cambria Math" w:eastAsiaTheme="minorEastAsia" w:hAnsi="Cambria Math"/>
+          </w:rPr>
+          <m:t>,</m:t>
+        </m:r>
+        <m:sSub>
+          <m:sSubPr>
+            <m:ctrlPr>
+              <w:rPr>
+                <w:rFonts w:ascii="Cambria Math" w:eastAsiaTheme="minorEastAsia" w:hAnsi="Cambria Math"/>
+                <w:i/>
+              </w:rPr>
+            </m:ctrlPr>
+          </m:sSubPr>
+          <m:e>
+            <m:r>
+              <w:rPr>
+                <w:rFonts w:ascii="Cambria Math" w:eastAsiaTheme="minorEastAsia" w:hAnsi="Cambria Math"/>
+              </w:rPr>
+              <m:t>v</m:t>
+            </m:r>
+          </m:e>
+          <m:sub>
+            <m:r>
+              <w:rPr>
+                <w:rFonts w:ascii="Cambria Math" w:eastAsiaTheme="minorEastAsia" w:hAnsi="Cambria Math"/>
+              </w:rPr>
+              <m:t>zi</m:t>
+            </m:r>
+          </m:sub>
+        </m:sSub>
+      </m:oMath>
+      <w:r>
+        <w:rPr>
+          <w:rFonts w:eastAsiaTheme="minorEastAsia"/>
+        </w:rPr>
+        <w:t xml:space="preserve">, </w:t>
+      </w:r>
+      <w:r>
+        <w:rPr>
+          <w:rFonts w:eastAsiaTheme="minorEastAsia"/>
+        </w:rPr>
+        <w:t xml:space="preserve">а индекс </w:t>
+      </w:r>
+      <w:r>
+        <w:rPr>
+          <w:rFonts w:eastAsiaTheme="minorEastAsia"/>
+          <w:lang w:val="en-US"/>
+        </w:rPr>
+        <w:t>i</w:t>
+      </w:r>
+      <w:r>
+        <w:rPr>
+          <w:rFonts w:eastAsiaTheme="minorEastAsia"/>
+        </w:rPr>
+        <w:t xml:space="preserve"> </w:t>
+      </w:r>
+      <w:r>
+        <w:rPr>
+          <w:rFonts w:eastAsiaTheme="minorEastAsia"/>
+        </w:rPr>
+        <w:t>обозначает номер частицы.</w:t>
+      </w:r>
+    </w:p>
+    <w:p>
+      <w:pPr>
+        <w:rPr>
+          <w:rFonts w:eastAsiaTheme="minorEastAsia"/>
+          <w:lang w:val="en-US"/>
+        </w:rPr>
+      </w:pPr>
+      <m:oMathPara>
+        <m:oMath>
+          <m:d>
+            <m:dPr>
+              <m:begChr m:val="{"/>
+              <m:endChr m:val=""/>
+              <m:ctrlPr>
+                <w:rPr>
+                  <w:rFonts w:ascii="Cambria Math" w:hAnsi="Cambria Math"/>
+                  <w:i/>
+                </w:rPr>
+              </m:ctrlPr>
+            </m:dPr>
+            <m:e>
+              <m:eqArr>
+                <m:eqArrPr>
+                  <m:ctrlPr>
+                    <w:rPr>
+                      <w:rFonts w:ascii="Cambria Math" w:hAnsi="Cambria Math"/>
+                      <w:i/>
+                    </w:rPr>
+                  </m:ctrlPr>
+                </m:eqArrPr>
+                <m:e>
+                  <m:r>
+                    <w:rPr>
+                      <w:rFonts w:ascii="Cambria Math" w:eastAsiaTheme="minorEastAsia" w:hAnsi="Cambria Math"/>
+                    </w:rPr>
+                    <m:t>-</m:t>
+                  </m:r>
+                  <m:f>
+                    <m:fPr>
+                      <m:ctrlPr>
+                        <w:rPr>
+                          <w:rFonts w:ascii="Cambria Math" w:eastAsiaTheme="minorEastAsia" w:hAnsi="Cambria Math"/>
+                        </w:rPr>
+                      </m:ctrlPr>
+                    </m:fPr>
+                    <m:num>
+                      <m:r>
+                        <m:rPr>
+                          <m:sty m:val="p"/>
+                        </m:rPr>
+                        <w:rPr>
+                          <w:rFonts w:ascii="Cambria Math" w:hAnsi="Cambria Math"/>
+                        </w:rPr>
+                        <m:t>∂</m:t>
+                      </m:r>
+                    </m:num>
+                    <m:den>
+                      <m:r>
+                        <m:rPr>
+                          <m:sty m:val="p"/>
+                        </m:rPr>
+                        <w:rPr>
+                          <w:rFonts w:ascii="Cambria Math" w:hAnsi="Cambria Math"/>
+                        </w:rPr>
+                        <m:t>∂</m:t>
+                      </m:r>
+                      <m:sSub>
+                        <m:sSubPr>
+                          <m:ctrlPr>
+                            <w:rPr>
+                              <w:rFonts w:ascii="Cambria Math" w:hAnsi="Cambria Math"/>
+                            </w:rPr>
+                          </m:ctrlPr>
+                        </m:sSubPr>
+                        <m:e>
+                          <m:r>
+                            <m:rPr>
+                              <m:sty m:val="p"/>
+                            </m:rPr>
+                            <w:rPr>
+                              <w:rFonts w:ascii="Cambria Math" w:hAnsi="Cambria Math"/>
+                            </w:rPr>
+                            <m:t>x</m:t>
+                          </m:r>
+                        </m:e>
+                        <m:sub>
+                          <m:r>
+                            <w:rPr>
+                              <w:rFonts w:ascii="Cambria Math" w:hAnsi="Cambria Math"/>
+                              <w:lang w:val="en-US"/>
+                            </w:rPr>
+                            <m:t>i</m:t>
+                          </m:r>
+                        </m:sub>
+                      </m:sSub>
+                    </m:den>
+                  </m:f>
+                  <m:r>
+                    <w:rPr>
+                      <w:rFonts w:ascii="Cambria Math" w:eastAsiaTheme="minorEastAsia" w:hAnsi="Cambria Math"/>
+                    </w:rPr>
+                    <m:t>U=</m:t>
+                  </m:r>
+                  <m:f>
+                    <m:fPr>
+                      <m:ctrlPr>
+                        <w:rPr>
+                          <w:rFonts w:ascii="Cambria Math" w:eastAsiaTheme="minorEastAsia" w:hAnsi="Cambria Math"/>
+                          <w:i/>
+                          <w:lang w:val="en-US"/>
+                        </w:rPr>
+                      </m:ctrlPr>
+                    </m:fPr>
+                    <m:num>
+                      <m:r>
+                        <w:rPr>
+                          <w:rFonts w:ascii="Cambria Math" w:eastAsiaTheme="minorEastAsia" w:hAnsi="Cambria Math"/>
+                          <w:lang w:val="en-US"/>
+                        </w:rPr>
+                        <m:t>d</m:t>
+                      </m:r>
+                      <m:sSub>
+                        <m:sSubPr>
+                          <m:ctrlPr>
+                            <w:rPr>
+                              <w:rFonts w:ascii="Cambria Math" w:eastAsiaTheme="minorEastAsia" w:hAnsi="Cambria Math"/>
+                              <w:i/>
+                              <w:lang w:val="en-US"/>
+                            </w:rPr>
+                          </m:ctrlPr>
+                        </m:sSubPr>
+                        <m:e>
+                          <m:r>
+                            <w:rPr>
+                              <w:rFonts w:ascii="Cambria Math" w:eastAsiaTheme="minorEastAsia" w:hAnsi="Cambria Math"/>
+                              <w:lang w:val="en-US"/>
+                            </w:rPr>
+                            <m:t>v</m:t>
+                          </m:r>
+                        </m:e>
+                        <m:sub>
+                          <m:r>
+                            <w:rPr>
+                              <w:rFonts w:ascii="Cambria Math" w:eastAsiaTheme="minorEastAsia" w:hAnsi="Cambria Math"/>
+                              <w:lang w:val="en-US"/>
+                            </w:rPr>
+                            <m:t>xi</m:t>
+                          </m:r>
+                        </m:sub>
+                      </m:sSub>
+                    </m:num>
+                    <m:den>
+                      <m:r>
+                        <w:rPr>
+                          <w:rFonts w:ascii="Cambria Math" w:eastAsiaTheme="minorEastAsia" w:hAnsi="Cambria Math"/>
+                          <w:lang w:val="en-US"/>
+                        </w:rPr>
+                        <m:t>dt</m:t>
+                      </m:r>
+                    </m:den>
+                  </m:f>
+                </m:e>
+                <m:e>
+                  <m:sSub>
+                    <m:sSubPr>
+                      <m:ctrlPr>
+                        <w:rPr>
+                          <w:rFonts w:ascii="Cambria Math" w:hAnsi="Cambria Math"/>
+                          <w:i/>
+                        </w:rPr>
+                      </m:ctrlPr>
+                    </m:sSubPr>
+                    <m:e>
+                      <m:r>
+                        <w:rPr>
+                          <w:rFonts w:ascii="Cambria Math" w:hAnsi="Cambria Math"/>
+                        </w:rPr>
+                        <m:t>v</m:t>
+                      </m:r>
+                    </m:e>
+                    <m:sub>
+                      <m:r>
+                        <w:rPr>
+                          <w:rFonts w:ascii="Cambria Math" w:hAnsi="Cambria Math"/>
+                        </w:rPr>
+                        <m:t>xi</m:t>
+                      </m:r>
+                    </m:sub>
+                  </m:sSub>
+                  <m:r>
+                    <w:rPr>
+                      <w:rFonts w:ascii="Cambria Math" w:hAnsi="Cambria Math"/>
+                    </w:rPr>
+                    <m:t>=</m:t>
+                  </m:r>
+                  <m:f>
+                    <m:fPr>
+                      <m:ctrlPr>
+                        <w:rPr>
+                          <w:rFonts w:ascii="Cambria Math" w:hAnsi="Cambria Math"/>
+                          <w:i/>
+                        </w:rPr>
+                      </m:ctrlPr>
+                    </m:fPr>
+                    <m:num>
+                      <m:r>
+                        <w:rPr>
+                          <w:rFonts w:ascii="Cambria Math" w:hAnsi="Cambria Math"/>
+                        </w:rPr>
+                        <m:t>d</m:t>
+                      </m:r>
+                      <m:sSub>
+                        <m:sSubPr>
+                          <m:ctrlPr>
+                            <w:rPr>
+                              <w:rFonts w:ascii="Cambria Math" w:hAnsi="Cambria Math"/>
+                              <w:i/>
+                            </w:rPr>
+                          </m:ctrlPr>
+                        </m:sSubPr>
+                        <m:e>
+                          <m:r>
+                            <w:rPr>
+                              <w:rFonts w:ascii="Cambria Math" w:hAnsi="Cambria Math"/>
+                            </w:rPr>
+                            <m:t>x</m:t>
+                          </m:r>
+                        </m:e>
+                        <m:sub>
+                          <m:r>
+                            <w:rPr>
+                              <w:rFonts w:ascii="Cambria Math" w:hAnsi="Cambria Math"/>
+                            </w:rPr>
+                            <m:t>i</m:t>
+                          </m:r>
+                        </m:sub>
+                      </m:sSub>
+                    </m:num>
+                    <m:den>
+                      <m:r>
+                        <w:rPr>
+                          <w:rFonts w:ascii="Cambria Math" w:hAnsi="Cambria Math"/>
+                        </w:rPr>
+                        <m:t>dt</m:t>
+                      </m:r>
+                    </m:den>
+                  </m:f>
+                </m:e>
+              </m:eqArr>
+            </m:e>
+          </m:d>
+        </m:oMath>
+      </m:oMathPara>
+    </w:p>
+    <w:p>
+      <w:pPr>
+        <w:rPr>
+          <w:rFonts w:eastAsiaTheme="minorEastAsia"/>
+        </w:rPr>
+      </w:pPr>
+      <w:r>
+        <w:rPr>
+          <w:rFonts w:eastAsiaTheme="minorEastAsia"/>
+        </w:rPr>
+        <w:t xml:space="preserve">Учитывая, что потенциальная энергия зависит только от координат частиц </w:t>
+      </w:r>
+      <w:r>
+        <w:rPr>
+          <w:rFonts w:eastAsiaTheme="minorEastAsia"/>
+          <w:lang w:val="en-US"/>
+        </w:rPr>
+        <w:t>x</w:t>
+      </w:r>
+      <w:r>
+        <w:rPr>
+          <w:rFonts w:eastAsiaTheme="minorEastAsia"/>
+        </w:rPr>
+        <w:t xml:space="preserve">, </w:t>
+      </w:r>
+      <w:r>
+        <w:rPr>
+          <w:rFonts w:eastAsiaTheme="minorEastAsia"/>
+        </w:rPr>
+        <w:t>получим следующую систему:</w:t>
+      </w:r>
+    </w:p>
+    <w:p>
+      <w:pPr>
+        <w:rPr>
+          <w:rFonts w:eastAsiaTheme="minorEastAsia"/>
+        </w:rPr>
+      </w:pPr>
+      <m:oMathPara>
+        <m:oMath>
+          <m:d>
+            <m:dPr>
+              <m:begChr m:val="{"/>
+              <m:endChr m:val=""/>
+              <m:ctrlPr>
+                <w:rPr>
+                  <w:rFonts w:ascii="Cambria Math" w:hAnsi="Cambria Math"/>
+                  <w:i/>
+                </w:rPr>
+              </m:ctrlPr>
+            </m:dPr>
+            <m:e>
+              <m:eqArr>
+                <m:eqArrPr>
+                  <m:ctrlPr>
+                    <w:rPr>
+                      <w:rFonts w:ascii="Cambria Math" w:hAnsi="Cambria Math"/>
+                      <w:i/>
+                    </w:rPr>
+                  </m:ctrlPr>
+                </m:eqArrPr>
+                <m:e>
+                  <m:r>
+                    <w:rPr>
+                      <w:rFonts w:ascii="Cambria Math" w:eastAsiaTheme="minorEastAsia" w:hAnsi="Cambria Math"/>
+                    </w:rPr>
+                    <m:t>-</m:t>
+                  </m:r>
+                  <m:f>
+                    <m:fPr>
+                      <m:ctrlPr>
+                        <w:rPr>
+                          <w:rFonts w:ascii="Cambria Math" w:eastAsiaTheme="minorEastAsia" w:hAnsi="Cambria Math"/>
+                        </w:rPr>
+                      </m:ctrlPr>
+                    </m:fPr>
+                    <m:num>
+                      <m:r>
+                        <m:rPr>
+                          <m:sty m:val="p"/>
+                        </m:rPr>
+                        <w:rPr>
+                          <w:rFonts w:ascii="Cambria Math" w:hAnsi="Cambria Math"/>
+                        </w:rPr>
+                        <m:t>∂</m:t>
+                      </m:r>
+                    </m:num>
+                    <m:den>
+                      <m:r>
+                        <m:rPr>
+                          <m:sty m:val="p"/>
+                        </m:rPr>
+                        <w:rPr>
+                          <w:rFonts w:ascii="Cambria Math" w:hAnsi="Cambria Math"/>
+                        </w:rPr>
+                        <m:t>∂</m:t>
+                      </m:r>
+                      <m:sSub>
+                        <m:sSubPr>
+                          <m:ctrlPr>
+                            <w:rPr>
+                              <w:rFonts w:ascii="Cambria Math" w:hAnsi="Cambria Math"/>
+                            </w:rPr>
+                          </m:ctrlPr>
+                        </m:sSubPr>
+                        <m:e>
+                          <m:r>
+                            <m:rPr>
+                              <m:sty m:val="p"/>
+                            </m:rPr>
+                            <w:rPr>
+                              <w:rFonts w:ascii="Cambria Math" w:hAnsi="Cambria Math"/>
+                            </w:rPr>
+                            <m:t>x</m:t>
+                          </m:r>
+                        </m:e>
+                        <m:sub>
+                          <m:r>
+                            <w:rPr>
+                              <w:rFonts w:ascii="Cambria Math" w:hAnsi="Cambria Math"/>
+                              <w:lang w:val="en-US"/>
+                            </w:rPr>
+                            <m:t>i</m:t>
+                          </m:r>
+                        </m:sub>
+                      </m:sSub>
+                    </m:den>
+                  </m:f>
+                  <m:r>
+                    <w:rPr>
+                      <w:rFonts w:ascii="Cambria Math" w:eastAsiaTheme="minorEastAsia" w:hAnsi="Cambria Math"/>
+                    </w:rPr>
+                    <m:t>U</m:t>
+                  </m:r>
+                  <m:r>
+                    <w:rPr>
+                      <w:rFonts w:ascii="Cambria Math" w:eastAsiaTheme="minorEastAsia" w:hAnsi="Cambria Math"/>
+                    </w:rPr>
+                    <m:t>(</m:t>
+                  </m:r>
+                  <m:r>
+                    <w:rPr>
+                      <w:rFonts w:ascii="Cambria Math" w:eastAsiaTheme="minorEastAsia" w:hAnsi="Cambria Math"/>
+                      <w:lang w:val="en-US"/>
+                    </w:rPr>
+                    <m:t>x)</m:t>
+                  </m:r>
+                  <m:r>
+                    <w:rPr>
+                      <w:rFonts w:ascii="Cambria Math" w:eastAsiaTheme="minorEastAsia" w:hAnsi="Cambria Math"/>
+                    </w:rPr>
+                    <m:t>=</m:t>
+                  </m:r>
+                  <m:f>
+                    <m:fPr>
+                      <m:ctrlPr>
+                        <w:rPr>
+                          <w:rFonts w:ascii="Cambria Math" w:eastAsiaTheme="minorEastAsia" w:hAnsi="Cambria Math"/>
+                          <w:i/>
+                          <w:lang w:val="en-US"/>
+                        </w:rPr>
+                      </m:ctrlPr>
+                    </m:fPr>
+                    <m:num>
+                      <m:r>
+                        <w:rPr>
+                          <w:rFonts w:ascii="Cambria Math" w:eastAsiaTheme="minorEastAsia" w:hAnsi="Cambria Math"/>
+                          <w:lang w:val="en-US"/>
+                        </w:rPr>
+                        <m:t>d</m:t>
+                      </m:r>
+                      <m:sSub>
+                        <m:sSubPr>
+                          <m:ctrlPr>
+                            <w:rPr>
+                              <w:rFonts w:ascii="Cambria Math" w:eastAsiaTheme="minorEastAsia" w:hAnsi="Cambria Math"/>
+                              <w:i/>
+                              <w:lang w:val="en-US"/>
+                            </w:rPr>
+                          </m:ctrlPr>
+                        </m:sSubPr>
+                        <m:e>
+                          <m:r>
+                            <w:rPr>
+                              <w:rFonts w:ascii="Cambria Math" w:eastAsiaTheme="minorEastAsia" w:hAnsi="Cambria Math"/>
+                              <w:lang w:val="en-US"/>
+                            </w:rPr>
+                            <m:t>v</m:t>
+                          </m:r>
+                        </m:e>
+                        <m:sub>
+                          <m:r>
+                            <w:rPr>
+                              <w:rFonts w:ascii="Cambria Math" w:eastAsiaTheme="minorEastAsia" w:hAnsi="Cambria Math"/>
+                              <w:lang w:val="en-US"/>
+                            </w:rPr>
+                            <m:t>xi</m:t>
+                          </m:r>
+                        </m:sub>
+                      </m:sSub>
+                    </m:num>
+                    <m:den>
+                      <m:r>
+                        <w:rPr>
+                          <w:rFonts w:ascii="Cambria Math" w:eastAsiaTheme="minorEastAsia" w:hAnsi="Cambria Math"/>
+                          <w:lang w:val="en-US"/>
+                        </w:rPr>
+                        <m:t>dt</m:t>
+                      </m:r>
+                    </m:den>
+                  </m:f>
+                </m:e>
+                <m:e>
+                  <m:sSub>
+                    <m:sSubPr>
+                      <m:ctrlPr>
+                        <w:rPr>
+                          <w:rFonts w:ascii="Cambria Math" w:hAnsi="Cambria Math"/>
+                          <w:i/>
+                        </w:rPr>
+                      </m:ctrlPr>
+                    </m:sSubPr>
+                    <m:e>
+                      <m:r>
+                        <w:rPr>
+                          <w:rFonts w:ascii="Cambria Math" w:hAnsi="Cambria Math"/>
+                        </w:rPr>
+                        <m:t>v</m:t>
+                      </m:r>
+                    </m:e>
+                    <m:sub>
+                      <m:r>
+                        <w:rPr>
+                          <w:rFonts w:ascii="Cambria Math" w:hAnsi="Cambria Math"/>
+                        </w:rPr>
+                        <m:t>xi</m:t>
+                      </m:r>
+                    </m:sub>
+                  </m:sSub>
+                  <m:r>
+                    <w:rPr>
+                      <w:rFonts w:ascii="Cambria Math" w:hAnsi="Cambria Math"/>
+                    </w:rPr>
+                    <m:t>=</m:t>
+                  </m:r>
+                  <m:f>
+                    <m:fPr>
+                      <m:ctrlPr>
+                        <w:rPr>
+                          <w:rFonts w:ascii="Cambria Math" w:hAnsi="Cambria Math"/>
+                          <w:i/>
+                        </w:rPr>
+                      </m:ctrlPr>
+                    </m:fPr>
+                    <m:num>
+                      <m:r>
+                        <w:rPr>
+                          <w:rFonts w:ascii="Cambria Math" w:hAnsi="Cambria Math"/>
+                        </w:rPr>
+                        <m:t>d</m:t>
+                      </m:r>
+                      <m:sSub>
+                        <m:sSubPr>
+                          <m:ctrlPr>
+                            <w:rPr>
+                              <w:rFonts w:ascii="Cambria Math" w:hAnsi="Cambria Math"/>
+                              <w:i/>
+                            </w:rPr>
+                          </m:ctrlPr>
+                        </m:sSubPr>
+                        <m:e>
+                          <m:r>
+                            <w:rPr>
+                              <w:rFonts w:ascii="Cambria Math" w:hAnsi="Cambria Math"/>
+                            </w:rPr>
+                            <m:t>x</m:t>
+                          </m:r>
+                        </m:e>
+                        <m:sub>
+                          <m:r>
+                            <w:rPr>
+                              <w:rFonts w:ascii="Cambria Math" w:hAnsi="Cambria Math"/>
+                            </w:rPr>
+                            <m:t>i</m:t>
+                          </m:r>
+                        </m:sub>
+                      </m:sSub>
+                    </m:num>
+                    <m:den>
+                      <m:r>
+                        <w:rPr>
+                          <w:rFonts w:ascii="Cambria Math" w:hAnsi="Cambria Math"/>
+                        </w:rPr>
+                        <m:t>dt</m:t>
+                      </m:r>
+                    </m:den>
+                  </m:f>
+                </m:e>
+              </m:eqArr>
+            </m:e>
+          </m:d>
+        </m:oMath>
+      </m:oMathPara>
+    </w:p>
+    <w:p>
+      <w:pPr>
+        <w:rPr>
+          <w:rFonts w:eastAsiaTheme="minorEastAsia"/>
+        </w:rPr>
+      </w:pPr>
+      <w:r>
+        <w:rPr>
+          <w:rFonts w:eastAsiaTheme="minorEastAsia"/>
+        </w:rPr>
+        <w:t xml:space="preserve">При переходе к компьютерному описанию, дифференцирование по времени заменится на разностное выражение с параметром </w:t>
+      </w:r>
+      <w:r>
+        <w:rPr>
+          <w:rFonts w:eastAsiaTheme="minorEastAsia"/>
+          <w:lang w:val="en-US"/>
+        </w:rPr>
+        <w:t>dt</w:t>
+      </w:r>
+      <w:r>
+        <w:rPr>
+          <w:rFonts w:eastAsiaTheme="minorEastAsia"/>
+        </w:rPr>
+        <w:t xml:space="preserve"> </w:t>
+      </w:r>
+      <w:r>
+        <w:rPr>
+          <w:rFonts w:eastAsiaTheme="minorEastAsia"/>
+        </w:rPr>
+        <w:t>(</w:t>
+      </w:r>
+      <w:r>
+        <w:rPr>
+          <w:rFonts w:eastAsiaTheme="minorEastAsia"/>
+        </w:rPr>
+        <w:t>который, фактически, обозначает «малость» временной ячейки в компьютерных расчётах</w:t>
+      </w:r>
+      <w:r>
+        <w:rPr>
+          <w:rFonts w:eastAsiaTheme="minorEastAsia"/>
+        </w:rPr>
+        <w:t>)</w:t>
+      </w:r>
+    </w:p>
+    <w:p>
+      <w:pPr>
+        <w:rPr>
+          <w:rFonts w:eastAsiaTheme="minorEastAsia"/>
+        </w:rPr>
+      </w:pPr>
+      <m:oMathPara>
+        <m:oMath>
+          <m:d>
+            <m:dPr>
+              <m:begChr m:val="{"/>
+              <m:endChr m:val=""/>
+              <m:ctrlPr>
+                <w:rPr>
+                  <w:rFonts w:ascii="Cambria Math" w:hAnsi="Cambria Math"/>
+                  <w:i/>
+                </w:rPr>
+              </m:ctrlPr>
+            </m:dPr>
+            <m:e>
+              <m:eqArr>
+                <m:eqArrPr>
+                  <m:ctrlPr>
+                    <w:rPr>
+                      <w:rFonts w:ascii="Cambria Math" w:hAnsi="Cambria Math"/>
+                      <w:i/>
+                    </w:rPr>
+                  </m:ctrlPr>
+                </m:eqArrPr>
+                <m:e>
+                  <m:r>
+                    <w:rPr>
+                      <w:rFonts w:ascii="Cambria Math" w:eastAsiaTheme="minorEastAsia" w:hAnsi="Cambria Math"/>
+                    </w:rPr>
+                    <m:t>-</m:t>
+                  </m:r>
+                  <m:f>
+                    <m:fPr>
+                      <m:ctrlPr>
+                        <w:rPr>
+                          <w:rFonts w:ascii="Cambria Math" w:eastAsiaTheme="minorEastAsia" w:hAnsi="Cambria Math"/>
+                        </w:rPr>
+                      </m:ctrlPr>
+                    </m:fPr>
+                    <m:num>
+                      <m:r>
+                        <m:rPr>
+                          <m:sty m:val="p"/>
+                        </m:rPr>
+                        <w:rPr>
+                          <w:rFonts w:ascii="Cambria Math" w:hAnsi="Cambria Math"/>
+                        </w:rPr>
+                        <m:t>∂</m:t>
+                      </m:r>
+                    </m:num>
+                    <m:den>
+                      <m:r>
+                        <m:rPr>
+                          <m:sty m:val="p"/>
+                        </m:rPr>
+                        <w:rPr>
+                          <w:rFonts w:ascii="Cambria Math" w:hAnsi="Cambria Math"/>
+                        </w:rPr>
+                        <m:t>∂</m:t>
+                      </m:r>
+                      <m:sSub>
+                        <m:sSubPr>
+                          <m:ctrlPr>
+                            <w:rPr>
+                              <w:rFonts w:ascii="Cambria Math" w:hAnsi="Cambria Math"/>
+                            </w:rPr>
+                          </m:ctrlPr>
+                        </m:sSubPr>
+                        <m:e>
+                          <m:r>
+                            <m:rPr>
+                              <m:sty m:val="p"/>
+                            </m:rPr>
+                            <w:rPr>
+                              <w:rFonts w:ascii="Cambria Math" w:hAnsi="Cambria Math"/>
+                            </w:rPr>
+                            <m:t>x</m:t>
+                          </m:r>
+                        </m:e>
+                        <m:sub>
+                          <m:r>
+                            <w:rPr>
+                              <w:rFonts w:ascii="Cambria Math" w:hAnsi="Cambria Math"/>
+                              <w:lang w:val="en-US"/>
+                            </w:rPr>
+                            <m:t>i</m:t>
+                          </m:r>
+                        </m:sub>
+                      </m:sSub>
+                    </m:den>
+                  </m:f>
+                  <m:r>
+                    <w:rPr>
+                      <w:rFonts w:ascii="Cambria Math" w:eastAsiaTheme="minorEastAsia" w:hAnsi="Cambria Math"/>
+                    </w:rPr>
+                    <m:t>U(</m:t>
+                  </m:r>
+                  <m:sSup>
+                    <m:sSupPr>
+                      <m:ctrlPr>
+                        <w:rPr>
+                          <w:rFonts w:ascii="Cambria Math" w:eastAsiaTheme="minorEastAsia" w:hAnsi="Cambria Math"/>
+                          <w:i/>
+                          <w:lang w:val="en-US"/>
+                        </w:rPr>
+                      </m:ctrlPr>
+                    </m:sSupPr>
+                    <m:e>
+                      <m:r>
+                        <w:rPr>
+                          <w:rFonts w:ascii="Cambria Math" w:eastAsiaTheme="minorEastAsia" w:hAnsi="Cambria Math"/>
+                          <w:lang w:val="en-US"/>
+                        </w:rPr>
+                        <m:t>x</m:t>
+                      </m:r>
+                    </m:e>
+                    <m:sup>
+                      <m:r>
+                        <w:rPr>
+                          <w:rFonts w:ascii="Cambria Math" w:eastAsiaTheme="minorEastAsia" w:hAnsi="Cambria Math"/>
+                          <w:lang w:val="en-US"/>
+                        </w:rPr>
+                        <m:t>n</m:t>
+                      </m:r>
+                    </m:sup>
+                  </m:sSup>
+                  <m:r>
+                    <w:rPr>
+                      <w:rFonts w:ascii="Cambria Math" w:eastAsiaTheme="minorEastAsia" w:hAnsi="Cambria Math"/>
+                      <w:lang w:val="en-US"/>
+                    </w:rPr>
+                    <m:t>)</m:t>
+                  </m:r>
+                  <m:r>
+                    <w:rPr>
+                      <w:rFonts w:ascii="Cambria Math" w:eastAsiaTheme="minorEastAsia" w:hAnsi="Cambria Math"/>
+                    </w:rPr>
+                    <m:t>=</m:t>
+                  </m:r>
+                  <m:f>
+                    <m:fPr>
+                      <m:ctrlPr>
+                        <w:rPr>
+                          <w:rFonts w:ascii="Cambria Math" w:eastAsiaTheme="minorEastAsia" w:hAnsi="Cambria Math"/>
+                          <w:i/>
+                          <w:lang w:val="en-US"/>
+                        </w:rPr>
+                      </m:ctrlPr>
+                    </m:fPr>
+                    <m:num>
+                      <m:sSup>
+                        <m:sSupPr>
+                          <m:ctrlPr>
+                            <w:rPr>
+                              <w:rFonts w:ascii="Cambria Math" w:eastAsiaTheme="minorEastAsia" w:hAnsi="Cambria Math"/>
+                              <w:i/>
+                              <w:lang w:val="en-US"/>
+                            </w:rPr>
+                          </m:ctrlPr>
+                        </m:sSupPr>
+                        <m:e>
+                          <m:sSub>
+                            <m:sSubPr>
+                              <m:ctrlPr>
+                                <w:rPr>
+                                  <w:rFonts w:ascii="Cambria Math" w:eastAsiaTheme="minorEastAsia" w:hAnsi="Cambria Math"/>
+                                  <w:i/>
+                                  <w:lang w:val="en-US"/>
+                                </w:rPr>
+                              </m:ctrlPr>
+                            </m:sSubPr>
+                            <m:e>
+                              <m:r>
+                                <w:rPr>
+                                  <w:rFonts w:ascii="Cambria Math" w:eastAsiaTheme="minorEastAsia" w:hAnsi="Cambria Math"/>
+                                  <w:lang w:val="en-US"/>
+                                </w:rPr>
+                                <m:t>v</m:t>
+                              </m:r>
+                            </m:e>
+                            <m:sub>
+                              <m:r>
+                                <w:rPr>
+                                  <w:rFonts w:ascii="Cambria Math" w:eastAsiaTheme="minorEastAsia" w:hAnsi="Cambria Math"/>
+                                  <w:lang w:val="en-US"/>
+                                </w:rPr>
+                                <m:t>xi</m:t>
+                              </m:r>
+                            </m:sub>
+                          </m:sSub>
+                        </m:e>
+                        <m:sup>
+                          <m:r>
+                            <w:rPr>
+                              <w:rFonts w:ascii="Cambria Math" w:eastAsiaTheme="minorEastAsia" w:hAnsi="Cambria Math"/>
+                              <w:lang w:val="en-US"/>
+                            </w:rPr>
+                            <m:t>n+1.5</m:t>
+                          </m:r>
+                        </m:sup>
+                      </m:sSup>
+                      <m:r>
+                        <w:rPr>
+                          <w:rFonts w:ascii="Cambria Math" w:eastAsiaTheme="minorEastAsia" w:hAnsi="Cambria Math"/>
+                          <w:lang w:val="en-US"/>
+                        </w:rPr>
+                        <m:t>-</m:t>
+                      </m:r>
+                      <m:sSup>
+                        <m:sSupPr>
+                          <m:ctrlPr>
+                            <w:rPr>
+                              <w:rFonts w:ascii="Cambria Math" w:eastAsiaTheme="minorEastAsia" w:hAnsi="Cambria Math"/>
+                              <w:i/>
+                              <w:lang w:val="en-US"/>
+                            </w:rPr>
+                          </m:ctrlPr>
+                        </m:sSupPr>
+                        <m:e>
+                          <m:sSub>
+                            <m:sSubPr>
+                              <m:ctrlPr>
+                                <w:rPr>
+                                  <w:rFonts w:ascii="Cambria Math" w:eastAsiaTheme="minorEastAsia" w:hAnsi="Cambria Math"/>
+                                  <w:i/>
+                                  <w:lang w:val="en-US"/>
+                                </w:rPr>
+                              </m:ctrlPr>
+                            </m:sSubPr>
+                            <m:e>
+                              <m:r>
+                                <w:rPr>
+                                  <w:rFonts w:ascii="Cambria Math" w:eastAsiaTheme="minorEastAsia" w:hAnsi="Cambria Math"/>
+                                  <w:lang w:val="en-US"/>
+                                </w:rPr>
+                                <m:t>v</m:t>
+                              </m:r>
+                            </m:e>
+                            <m:sub>
+                              <m:r>
+                                <w:rPr>
+                                  <w:rFonts w:ascii="Cambria Math" w:eastAsiaTheme="minorEastAsia" w:hAnsi="Cambria Math"/>
+                                  <w:lang w:val="en-US"/>
+                                </w:rPr>
+                                <m:t>xi</m:t>
+                              </m:r>
+                            </m:sub>
+                          </m:sSub>
+                        </m:e>
+                        <m:sup>
+                          <m:r>
+                            <w:rPr>
+                              <w:rFonts w:ascii="Cambria Math" w:eastAsiaTheme="minorEastAsia" w:hAnsi="Cambria Math"/>
+                              <w:lang w:val="en-US"/>
+                            </w:rPr>
+                            <m:t>n+</m:t>
+                          </m:r>
+                          <m:r>
+                            <w:rPr>
+                              <w:rFonts w:ascii="Cambria Math" w:eastAsiaTheme="minorEastAsia" w:hAnsi="Cambria Math"/>
+                              <w:lang w:val="en-US"/>
+                            </w:rPr>
+                            <m:t>0</m:t>
+                          </m:r>
+                          <m:r>
+                            <w:rPr>
+                              <w:rFonts w:ascii="Cambria Math" w:eastAsiaTheme="minorEastAsia" w:hAnsi="Cambria Math"/>
+                              <w:lang w:val="en-US"/>
+                            </w:rPr>
+                            <m:t>.5</m:t>
+                          </m:r>
+                        </m:sup>
+                      </m:sSup>
+                    </m:num>
+                    <m:den>
+                      <m:r>
+                        <w:rPr>
+                          <w:rFonts w:ascii="Cambria Math" w:eastAsiaTheme="minorEastAsia" w:hAnsi="Cambria Math"/>
+                          <w:lang w:val="en-US"/>
+                        </w:rPr>
+                        <m:t>dt</m:t>
+                      </m:r>
+                    </m:den>
+                  </m:f>
+                </m:e>
+                <m:e>
+                  <m:sSup>
+                    <m:sSupPr>
+                      <m:ctrlPr>
+                        <w:rPr>
+                          <w:rFonts w:ascii="Cambria Math" w:hAnsi="Cambria Math"/>
+                          <w:i/>
+                        </w:rPr>
+                      </m:ctrlPr>
+                    </m:sSupPr>
+                    <m:e>
+                      <m:sSub>
+                        <m:sSubPr>
+                          <m:ctrlPr>
+                            <w:rPr>
+                              <w:rFonts w:ascii="Cambria Math" w:hAnsi="Cambria Math"/>
+                              <w:i/>
+                            </w:rPr>
+                          </m:ctrlPr>
+                        </m:sSubPr>
+                        <m:e>
+                          <m:r>
+                            <w:rPr>
+                              <w:rFonts w:ascii="Cambria Math" w:hAnsi="Cambria Math"/>
+                            </w:rPr>
+                            <m:t>v</m:t>
+                          </m:r>
+                        </m:e>
+                        <m:sub>
+                          <m:r>
+                            <w:rPr>
+                              <w:rFonts w:ascii="Cambria Math" w:hAnsi="Cambria Math"/>
+                            </w:rPr>
+                            <m:t>xi</m:t>
+                          </m:r>
+                        </m:sub>
+                      </m:sSub>
+                    </m:e>
+                    <m:sup>
+                      <m:r>
+                        <w:rPr>
+                          <w:rFonts w:ascii="Cambria Math" w:hAnsi="Cambria Math"/>
+                        </w:rPr>
+                        <m:t>n+0.5</m:t>
+                      </m:r>
+                    </m:sup>
+                  </m:sSup>
+                  <m:r>
+                    <w:rPr>
+                      <w:rFonts w:ascii="Cambria Math" w:hAnsi="Cambria Math"/>
+                    </w:rPr>
+                    <m:t>=</m:t>
+                  </m:r>
+                  <m:f>
+                    <m:fPr>
+                      <m:ctrlPr>
+                        <w:rPr>
+                          <w:rFonts w:ascii="Cambria Math" w:hAnsi="Cambria Math"/>
+                          <w:i/>
+                        </w:rPr>
+                      </m:ctrlPr>
+                    </m:fPr>
+                    <m:num>
+                      <m:sSup>
+                        <m:sSupPr>
+                          <m:ctrlPr>
+                            <w:rPr>
+                              <w:rFonts w:ascii="Cambria Math" w:hAnsi="Cambria Math"/>
+                              <w:i/>
+                            </w:rPr>
+                          </m:ctrlPr>
+                        </m:sSupPr>
+                        <m:e>
+                          <m:sSub>
+                            <m:sSubPr>
+                              <m:ctrlPr>
+                                <w:rPr>
+                                  <w:rFonts w:ascii="Cambria Math" w:hAnsi="Cambria Math"/>
+                                  <w:i/>
+                                </w:rPr>
+                              </m:ctrlPr>
+                            </m:sSubPr>
+                            <m:e>
+                              <m:r>
+                                <w:rPr>
+                                  <w:rFonts w:ascii="Cambria Math" w:hAnsi="Cambria Math"/>
+                                </w:rPr>
+                                <m:t>x</m:t>
+                              </m:r>
+                            </m:e>
+                            <m:sub>
+                              <m:r>
+                                <w:rPr>
+                                  <w:rFonts w:ascii="Cambria Math" w:hAnsi="Cambria Math"/>
+                                </w:rPr>
+                                <m:t>i</m:t>
+                              </m:r>
+                            </m:sub>
+                          </m:sSub>
+                        </m:e>
+                        <m:sup>
+                          <m:r>
+                            <w:rPr>
+                              <w:rFonts w:ascii="Cambria Math" w:hAnsi="Cambria Math"/>
+                            </w:rPr>
+                            <m:t>n+1</m:t>
+                          </m:r>
+                        </m:sup>
+                      </m:sSup>
+                      <m:r>
+                        <w:rPr>
+                          <w:rFonts w:ascii="Cambria Math" w:hAnsi="Cambria Math"/>
+                        </w:rPr>
+                        <m:t>-</m:t>
+                      </m:r>
+                      <m:sSup>
+                        <m:sSupPr>
+                          <m:ctrlPr>
+                            <w:rPr>
+                              <w:rFonts w:ascii="Cambria Math" w:hAnsi="Cambria Math"/>
+                              <w:i/>
+                            </w:rPr>
+                          </m:ctrlPr>
+                        </m:sSupPr>
+                        <m:e>
+                          <m:sSub>
+                            <m:sSubPr>
+                              <m:ctrlPr>
+                                <w:rPr>
+                                  <w:rFonts w:ascii="Cambria Math" w:hAnsi="Cambria Math"/>
+                                  <w:i/>
+                                </w:rPr>
+                              </m:ctrlPr>
+                            </m:sSubPr>
+                            <m:e>
+                              <m:r>
+                                <w:rPr>
+                                  <w:rFonts w:ascii="Cambria Math" w:hAnsi="Cambria Math"/>
+                                </w:rPr>
+                                <m:t>x</m:t>
+                              </m:r>
+                            </m:e>
+                            <m:sub>
+                              <m:r>
+                                <w:rPr>
+                                  <w:rFonts w:ascii="Cambria Math" w:hAnsi="Cambria Math"/>
+                                </w:rPr>
+                                <m:t>i</m:t>
+                              </m:r>
+                            </m:sub>
+                          </m:sSub>
+                        </m:e>
+                        <m:sup>
+                          <m:r>
+                            <w:rPr>
+                              <w:rFonts w:ascii="Cambria Math" w:hAnsi="Cambria Math"/>
+                            </w:rPr>
+                            <m:t>n</m:t>
+                          </m:r>
+                        </m:sup>
+                      </m:sSup>
+                    </m:num>
+                    <m:den>
+                      <m:r>
+                        <w:rPr>
+                          <w:rFonts w:ascii="Cambria Math" w:hAnsi="Cambria Math"/>
+                        </w:rPr>
+                        <m:t>dt</m:t>
+                      </m:r>
+                    </m:den>
+                  </m:f>
+                </m:e>
+              </m:eqArr>
+            </m:e>
+          </m:d>
+        </m:oMath>
+      </m:oMathPara>
+    </w:p>
+    <w:p>
+      <w:pPr>
+        <w:rPr>
+          <w:rFonts w:eastAsiaTheme="minorEastAsia"/>
+        </w:rPr>
+      </w:pPr>
+      <w:r>
+        <w:rPr>
+          <w:rFonts w:eastAsiaTheme="minorEastAsia"/>
+        </w:rPr>
+        <w:t xml:space="preserve">Здесь верхние индексы обозначают номер итерации. Эта схема соответствует алгоритму компьютерного расчёта </w:t>
+      </w:r>
+      <w:r>
+        <w:rPr>
+          <w:rFonts w:eastAsiaTheme="minorEastAsia"/>
+        </w:rPr>
+        <w:t>“</w:t>
+      </w:r>
+      <w:r>
+        <w:rPr>
+          <w:rFonts w:eastAsiaTheme="minorEastAsia"/>
+          <w:lang w:val="en-US"/>
+        </w:rPr>
+        <w:t>leap</w:t>
+      </w:r>
+      <w:r>
+        <w:rPr>
+          <w:rFonts w:eastAsiaTheme="minorEastAsia"/>
+        </w:rPr>
+        <w:t xml:space="preserve"> </w:t>
+      </w:r>
+      <w:r>
+        <w:rPr>
+          <w:rFonts w:eastAsiaTheme="minorEastAsia"/>
+          <w:lang w:val="en-US"/>
+        </w:rPr>
+        <w:t>frog</w:t>
+      </w:r>
+      <w:r>
+        <w:rPr>
+          <w:rFonts w:eastAsiaTheme="minorEastAsia"/>
+        </w:rPr>
+        <w:t xml:space="preserve">”, </w:t>
+      </w:r>
+      <w:r>
+        <w:rPr>
+          <w:rFonts w:eastAsiaTheme="minorEastAsia"/>
+        </w:rPr>
+        <w:t>при котором значения скоростей и координат на сетке считаются попеременно;</w:t>
+      </w:r>
+    </w:p>
+    <w:p>
+      <w:pPr>
+        <w:rPr>
+          <w:rFonts w:eastAsiaTheme="minorEastAsia"/>
+        </w:rPr>
+      </w:pPr>
+      <w:r>
+        <w:rPr>
+          <w:rFonts w:eastAsiaTheme="minorEastAsia"/>
+        </w:rPr>
+        <w:lastRenderedPageBreak/>
+        <w:t>выражая из этой системы значения координат и скоростей на следующем временном шаге, получим:</w:t>
+      </w:r>
+    </w:p>
+    <w:p>
+      <w:pPr>
+        <w:rPr>
+          <w:rFonts w:eastAsiaTheme="minorEastAsia"/>
+        </w:rPr>
+      </w:pPr>
+      <m:oMathPara>
+        <m:oMath>
+          <m:d>
+            <m:dPr>
+              <m:begChr m:val="{"/>
+              <m:endChr m:val=""/>
+              <m:ctrlPr>
+                <w:rPr>
+                  <w:rFonts w:ascii="Cambria Math" w:hAnsi="Cambria Math"/>
+                  <w:i/>
+                </w:rPr>
+              </m:ctrlPr>
+            </m:dPr>
+            <m:e>
+              <m:eqArr>
+                <m:eqArrPr>
+                  <m:ctrlPr>
+                    <w:rPr>
+                      <w:rFonts w:ascii="Cambria Math" w:hAnsi="Cambria Math"/>
+                      <w:i/>
+                    </w:rPr>
+                  </m:ctrlPr>
+                </m:eqArrPr>
+                <m:e>
+                  <m:sSup>
+                    <m:sSupPr>
+                      <m:ctrlPr>
+                        <w:rPr>
+                          <w:rFonts w:ascii="Cambria Math" w:hAnsi="Cambria Math"/>
+                          <w:i/>
+                        </w:rPr>
+                      </m:ctrlPr>
+                    </m:sSupPr>
+                    <m:e>
+                      <m:sSub>
+                        <m:sSubPr>
+                          <m:ctrlPr>
+                            <w:rPr>
+                              <w:rFonts w:ascii="Cambria Math" w:hAnsi="Cambria Math"/>
+                              <w:i/>
+                            </w:rPr>
+                          </m:ctrlPr>
+                        </m:sSubPr>
+                        <m:e>
+                          <m:r>
+                            <w:rPr>
+                              <w:rFonts w:ascii="Cambria Math" w:hAnsi="Cambria Math"/>
+                            </w:rPr>
+                            <m:t>x</m:t>
+                          </m:r>
+                        </m:e>
+                        <m:sub>
+                          <m:r>
+                            <w:rPr>
+                              <w:rFonts w:ascii="Cambria Math" w:hAnsi="Cambria Math"/>
+                            </w:rPr>
+                            <m:t>i</m:t>
+                          </m:r>
+                        </m:sub>
+                      </m:sSub>
+                    </m:e>
+                    <m:sup>
+                      <m:r>
+                        <w:rPr>
+                          <w:rFonts w:ascii="Cambria Math" w:hAnsi="Cambria Math"/>
+                        </w:rPr>
+                        <m:t>n+1</m:t>
+                      </m:r>
+                    </m:sup>
+                  </m:sSup>
+                  <m:r>
+                    <w:rPr>
+                      <w:rFonts w:ascii="Cambria Math" w:eastAsiaTheme="minorEastAsia" w:hAnsi="Cambria Math"/>
+                    </w:rPr>
+                    <m:t>=</m:t>
+                  </m:r>
+                  <m:sSup>
+                    <m:sSupPr>
+                      <m:ctrlPr>
+                        <w:rPr>
+                          <w:rFonts w:ascii="Cambria Math" w:hAnsi="Cambria Math"/>
+                          <w:i/>
+                        </w:rPr>
+                      </m:ctrlPr>
+                    </m:sSupPr>
+                    <m:e>
+                      <m:sSub>
+                        <m:sSubPr>
+                          <m:ctrlPr>
+                            <w:rPr>
+                              <w:rFonts w:ascii="Cambria Math" w:hAnsi="Cambria Math"/>
+                              <w:i/>
+                            </w:rPr>
+                          </m:ctrlPr>
+                        </m:sSubPr>
+                        <m:e>
+                          <m:r>
+                            <w:rPr>
+                              <w:rFonts w:ascii="Cambria Math" w:hAnsi="Cambria Math"/>
+                            </w:rPr>
+                            <m:t>x</m:t>
+                          </m:r>
+                        </m:e>
+                        <m:sub>
+                          <m:r>
+                            <w:rPr>
+                              <w:rFonts w:ascii="Cambria Math" w:hAnsi="Cambria Math"/>
+                            </w:rPr>
+                            <m:t>i</m:t>
+                          </m:r>
+                        </m:sub>
+                      </m:sSub>
+                    </m:e>
+                    <m:sup>
+                      <m:r>
+                        <w:rPr>
+                          <w:rFonts w:ascii="Cambria Math" w:hAnsi="Cambria Math"/>
+                        </w:rPr>
+                        <m:t>n</m:t>
+                      </m:r>
+                    </m:sup>
+                  </m:sSup>
+                  <m:r>
+                    <w:rPr>
+                      <w:rFonts w:ascii="Cambria Math" w:eastAsiaTheme="minorEastAsia" w:hAnsi="Cambria Math"/>
+                    </w:rPr>
+                    <m:t>+dt</m:t>
+                  </m:r>
+                  <m:sSup>
+                    <m:sSupPr>
+                      <m:ctrlPr>
+                        <w:rPr>
+                          <w:rFonts w:ascii="Cambria Math" w:hAnsi="Cambria Math"/>
+                          <w:i/>
+                        </w:rPr>
+                      </m:ctrlPr>
+                    </m:sSupPr>
+                    <m:e>
+                      <m:sSub>
+                        <m:sSubPr>
+                          <m:ctrlPr>
+                            <w:rPr>
+                              <w:rFonts w:ascii="Cambria Math" w:hAnsi="Cambria Math"/>
+                              <w:i/>
+                            </w:rPr>
+                          </m:ctrlPr>
+                        </m:sSubPr>
+                        <m:e>
+                          <m:r>
+                            <w:rPr>
+                              <w:rFonts w:ascii="Cambria Math" w:hAnsi="Cambria Math"/>
+                            </w:rPr>
+                            <m:t>v</m:t>
+                          </m:r>
+                        </m:e>
+                        <m:sub>
+                          <m:r>
+                            <w:rPr>
+                              <w:rFonts w:ascii="Cambria Math" w:hAnsi="Cambria Math"/>
+                            </w:rPr>
+                            <m:t>xi</m:t>
+                          </m:r>
+                        </m:sub>
+                      </m:sSub>
+                    </m:e>
+                    <m:sup>
+                      <m:r>
+                        <w:rPr>
+                          <w:rFonts w:ascii="Cambria Math" w:hAnsi="Cambria Math"/>
+                        </w:rPr>
+                        <m:t>n+0.5</m:t>
+                      </m:r>
+                    </m:sup>
+                  </m:sSup>
+                </m:e>
+                <m:e>
+                  <m:sSup>
+                    <m:sSupPr>
+                      <m:ctrlPr>
+                        <w:rPr>
+                          <w:rFonts w:ascii="Cambria Math" w:eastAsiaTheme="minorEastAsia" w:hAnsi="Cambria Math"/>
+                          <w:i/>
+                          <w:lang w:val="en-US"/>
+                        </w:rPr>
+                      </m:ctrlPr>
+                    </m:sSupPr>
+                    <m:e>
+                      <m:sSub>
+                        <m:sSubPr>
+                          <m:ctrlPr>
+                            <w:rPr>
+                              <w:rFonts w:ascii="Cambria Math" w:eastAsiaTheme="minorEastAsia" w:hAnsi="Cambria Math"/>
+                              <w:i/>
+                              <w:lang w:val="en-US"/>
+                            </w:rPr>
+                          </m:ctrlPr>
+                        </m:sSubPr>
+                        <m:e>
+                          <m:r>
+                            <w:rPr>
+                              <w:rFonts w:ascii="Cambria Math" w:eastAsiaTheme="minorEastAsia" w:hAnsi="Cambria Math"/>
+                              <w:lang w:val="en-US"/>
+                            </w:rPr>
+                            <m:t>v</m:t>
+                          </m:r>
+                        </m:e>
+                        <m:sub>
+                          <m:r>
+                            <w:rPr>
+                              <w:rFonts w:ascii="Cambria Math" w:eastAsiaTheme="minorEastAsia" w:hAnsi="Cambria Math"/>
+                              <w:lang w:val="en-US"/>
+                            </w:rPr>
+                            <m:t>xi</m:t>
+                          </m:r>
+                        </m:sub>
+                      </m:sSub>
+                    </m:e>
+                    <m:sup>
+                      <m:r>
+                        <w:rPr>
+                          <w:rFonts w:ascii="Cambria Math" w:eastAsiaTheme="minorEastAsia" w:hAnsi="Cambria Math"/>
+                          <w:lang w:val="en-US"/>
+                        </w:rPr>
+                        <m:t>n+1.5</m:t>
+                      </m:r>
+                    </m:sup>
+                  </m:sSup>
+                  <m:r>
+                    <w:rPr>
+                      <w:rFonts w:ascii="Cambria Math" w:eastAsiaTheme="minorEastAsia" w:hAnsi="Cambria Math"/>
+                    </w:rPr>
+                    <m:t>=</m:t>
+                  </m:r>
+                  <m:sSup>
+                    <m:sSupPr>
+                      <m:ctrlPr>
+                        <w:rPr>
+                          <w:rFonts w:ascii="Cambria Math" w:eastAsiaTheme="minorEastAsia" w:hAnsi="Cambria Math"/>
+                          <w:i/>
+                          <w:lang w:val="en-US"/>
+                        </w:rPr>
+                      </m:ctrlPr>
+                    </m:sSupPr>
+                    <m:e>
+                      <m:sSub>
+                        <m:sSubPr>
+                          <m:ctrlPr>
+                            <w:rPr>
+                              <w:rFonts w:ascii="Cambria Math" w:eastAsiaTheme="minorEastAsia" w:hAnsi="Cambria Math"/>
+                              <w:i/>
+                              <w:lang w:val="en-US"/>
+                            </w:rPr>
+                          </m:ctrlPr>
+                        </m:sSubPr>
+                        <m:e>
+                          <m:r>
+                            <w:rPr>
+                              <w:rFonts w:ascii="Cambria Math" w:eastAsiaTheme="minorEastAsia" w:hAnsi="Cambria Math"/>
+                              <w:lang w:val="en-US"/>
+                            </w:rPr>
+                            <m:t>v</m:t>
+                          </m:r>
+                        </m:e>
+                        <m:sub>
+                          <m:r>
+                            <w:rPr>
+                              <w:rFonts w:ascii="Cambria Math" w:eastAsiaTheme="minorEastAsia" w:hAnsi="Cambria Math"/>
+                              <w:lang w:val="en-US"/>
+                            </w:rPr>
+                            <m:t>xi</m:t>
+                          </m:r>
+                        </m:sub>
+                      </m:sSub>
+                    </m:e>
+                    <m:sup>
+                      <m:r>
+                        <w:rPr>
+                          <w:rFonts w:ascii="Cambria Math" w:eastAsiaTheme="minorEastAsia" w:hAnsi="Cambria Math"/>
+                          <w:lang w:val="en-US"/>
+                        </w:rPr>
+                        <m:t>n+0.5</m:t>
+                      </m:r>
+                    </m:sup>
+                  </m:sSup>
+                  <m:r>
+                    <w:rPr>
+                      <w:rFonts w:ascii="Cambria Math" w:eastAsiaTheme="minorEastAsia" w:hAnsi="Cambria Math"/>
+                    </w:rPr>
+                    <m:t>-</m:t>
+                  </m:r>
+                  <m:r>
+                    <w:rPr>
+                      <w:rFonts w:ascii="Cambria Math" w:eastAsiaTheme="minorEastAsia" w:hAnsi="Cambria Math"/>
+                      <w:lang w:val="en-US"/>
+                    </w:rPr>
+                    <m:t>dt</m:t>
+                  </m:r>
+                  <m:f>
+                    <m:fPr>
+                      <m:ctrlPr>
+                        <w:rPr>
+                          <w:rFonts w:ascii="Cambria Math" w:eastAsiaTheme="minorEastAsia" w:hAnsi="Cambria Math"/>
+                        </w:rPr>
+                      </m:ctrlPr>
+                    </m:fPr>
+                    <m:num>
+                      <m:r>
+                        <m:rPr>
+                          <m:sty m:val="p"/>
+                        </m:rPr>
+                        <w:rPr>
+                          <w:rFonts w:ascii="Cambria Math" w:hAnsi="Cambria Math"/>
+                        </w:rPr>
+                        <m:t>∂</m:t>
+                      </m:r>
+                    </m:num>
+                    <m:den>
+                      <m:r>
+                        <m:rPr>
+                          <m:sty m:val="p"/>
+                        </m:rPr>
+                        <w:rPr>
+                          <w:rFonts w:ascii="Cambria Math" w:hAnsi="Cambria Math"/>
+                        </w:rPr>
+                        <m:t>∂</m:t>
+                      </m:r>
+                      <m:sSub>
+                        <m:sSubPr>
+                          <m:ctrlPr>
+                            <w:rPr>
+                              <w:rFonts w:ascii="Cambria Math" w:hAnsi="Cambria Math"/>
+                            </w:rPr>
+                          </m:ctrlPr>
+                        </m:sSubPr>
+                        <m:e>
+                          <m:r>
+                            <m:rPr>
+                              <m:sty m:val="p"/>
+                            </m:rPr>
+                            <w:rPr>
+                              <w:rFonts w:ascii="Cambria Math" w:hAnsi="Cambria Math"/>
+                            </w:rPr>
+                            <m:t>x</m:t>
+                          </m:r>
+                        </m:e>
+                        <m:sub>
+                          <m:r>
+                            <w:rPr>
+                              <w:rFonts w:ascii="Cambria Math" w:hAnsi="Cambria Math"/>
+                              <w:lang w:val="en-US"/>
+                            </w:rPr>
+                            <m:t>i</m:t>
+                          </m:r>
+                        </m:sub>
+                      </m:sSub>
+                    </m:den>
+                  </m:f>
+                  <m:r>
+                    <w:rPr>
+                      <w:rFonts w:ascii="Cambria Math" w:eastAsiaTheme="minorEastAsia" w:hAnsi="Cambria Math"/>
+                    </w:rPr>
+                    <m:t>U(</m:t>
+                  </m:r>
+                  <m:sSup>
+                    <m:sSupPr>
+                      <m:ctrlPr>
+                        <w:rPr>
+                          <w:rFonts w:ascii="Cambria Math" w:eastAsiaTheme="minorEastAsia" w:hAnsi="Cambria Math"/>
+                          <w:i/>
+                          <w:lang w:val="en-US"/>
+                        </w:rPr>
+                      </m:ctrlPr>
+                    </m:sSupPr>
+                    <m:e>
+                      <m:r>
+                        <w:rPr>
+                          <w:rFonts w:ascii="Cambria Math" w:eastAsiaTheme="minorEastAsia" w:hAnsi="Cambria Math"/>
+                          <w:lang w:val="en-US"/>
+                        </w:rPr>
+                        <m:t>x</m:t>
+                      </m:r>
+                    </m:e>
+                    <m:sup>
+                      <m:r>
+                        <w:rPr>
+                          <w:rFonts w:ascii="Cambria Math" w:eastAsiaTheme="minorEastAsia" w:hAnsi="Cambria Math"/>
+                          <w:lang w:val="en-US"/>
+                        </w:rPr>
+                        <m:t>n+1</m:t>
+                      </m:r>
+                    </m:sup>
+                  </m:sSup>
+                  <m:r>
+                    <w:rPr>
+                      <w:rFonts w:ascii="Cambria Math" w:eastAsiaTheme="minorEastAsia" w:hAnsi="Cambria Math"/>
+                      <w:lang w:val="en-US"/>
+                    </w:rPr>
+                    <m:t>)</m:t>
+                  </m:r>
+                </m:e>
+              </m:eqArr>
+            </m:e>
+          </m:d>
+        </m:oMath>
+      </m:oMathPara>
+    </w:p>
+    <w:p>
+      <w:pPr>
+        <w:rPr>
+          <w:rFonts w:eastAsiaTheme="minorEastAsia"/>
+        </w:rPr>
+      </w:pPr>
+    </w:p>
+    <w:p>
+      <w:pPr>
+        <w:rPr>
+          <w:rFonts w:eastAsiaTheme="minorEastAsia"/>
+          <w:lang w:val="en-US"/>
+        </w:rPr>
+      </w:pPr>
+      <w:r>
+        <w:rPr>
+          <w:rFonts w:eastAsiaTheme="minorEastAsia"/>
+        </w:rPr>
+        <w:t>(ВСТАВИТЬ КАРТИНКУ С ПЛАНШЕТА)</w:t>
+      </w:r>
+    </w:p>
+    <w:p>
+      <w:pPr>
+        <w:rPr>
+          <w:rFonts w:eastAsiaTheme="minorEastAsia"/>
+        </w:rPr>
+      </w:pPr>
+      <w:r>
+        <w:rPr>
+          <w:rFonts w:eastAsiaTheme="minorEastAsia"/>
+        </w:rPr>
+        <w:t xml:space="preserve">Эта схема позволяет, зная начальные значения </w:t>
+      </w:r>
+      <w:r>
+        <w:rPr>
+          <w:rFonts w:eastAsiaTheme="minorEastAsia"/>
+          <w:lang w:val="en-US"/>
+        </w:rPr>
+        <w:t>x</w:t>
+      </w:r>
+      <w:r>
+        <w:rPr>
+          <w:rFonts w:eastAsiaTheme="minorEastAsia"/>
+        </w:rPr>
+        <w:t xml:space="preserve"> </w:t>
+      </w:r>
+      <w:r>
+        <w:rPr>
+          <w:rFonts w:eastAsiaTheme="minorEastAsia"/>
+        </w:rPr>
+        <w:t xml:space="preserve">и </w:t>
+      </w:r>
+      <w:r>
+        <w:rPr>
+          <w:rFonts w:eastAsiaTheme="minorEastAsia"/>
+          <w:lang w:val="en-US"/>
+        </w:rPr>
+        <w:t>v</w:t>
+      </w:r>
+      <w:r>
+        <w:rPr>
+          <w:rFonts w:eastAsiaTheme="minorEastAsia"/>
+        </w:rPr>
+        <w:t xml:space="preserve">, </w:t>
+      </w:r>
+      <w:r>
+        <w:rPr>
+          <w:rFonts w:eastAsiaTheme="minorEastAsia"/>
+        </w:rPr>
+        <w:t>последовательно вычислять скорости и координаты в последующие моменты времени.</w:t>
+      </w:r>
+    </w:p>
+    <w:p>
+      <w:pPr>
+        <w:rPr>
+          <w:rFonts w:eastAsiaTheme="minorEastAsia"/>
+        </w:rPr>
+      </w:pPr>
+      <w:ins w:id="102" w:author="Максим Гайдук" w:date="2014-08-26T18:33:00Z">
+        <w:r>
+          <w:rPr>
+            <w:rFonts w:eastAsiaTheme="minorEastAsia"/>
+          </w:rPr>
+          <w:t xml:space="preserve">Написать функцию </w:t>
+        </w:r>
+        <w:r>
+          <w:rPr>
+            <w:rFonts w:eastAsiaTheme="minorEastAsia"/>
+            <w:lang w:val="en-US"/>
+          </w:rPr>
+          <w:t>molecular</w:t>
+        </w:r>
+        <w:r>
+          <w:rPr>
+            <w:rFonts w:eastAsiaTheme="minorEastAsia"/>
+            <w:rPrChange w:id="103" w:author="Максим Гайдук" w:date="2014-08-26T18:33:00Z">
+              <w:rPr>
+                <w:rFonts w:eastAsiaTheme="minorEastAsia"/>
+                <w:lang w:val="en-US"/>
+              </w:rPr>
+            </w:rPrChange>
+          </w:rPr>
+          <w:t xml:space="preserve">(), </w:t>
+        </w:r>
+        <w:r>
+          <w:rPr>
+            <w:rFonts w:eastAsiaTheme="minorEastAsia"/>
+          </w:rPr>
+          <w:t xml:space="preserve">которая будет вычислять </w:t>
+        </w:r>
+        <w:r>
+          <w:rPr>
+            <w:rFonts w:eastAsiaTheme="minorEastAsia"/>
+            <w:lang w:val="en-US"/>
+          </w:rPr>
+          <w:t>K</w:t>
+        </w:r>
+        <w:r>
+          <w:rPr>
+            <w:rFonts w:eastAsiaTheme="minorEastAsia"/>
+            <w:rPrChange w:id="104" w:author="Максим Гайдук" w:date="2014-08-26T18:33:00Z">
+              <w:rPr>
+                <w:rFonts w:eastAsiaTheme="minorEastAsia"/>
+                <w:lang w:val="en-US"/>
+              </w:rPr>
+            </w:rPrChange>
+          </w:rPr>
+          <w:t xml:space="preserve"> </w:t>
+        </w:r>
+        <w:r>
+          <w:rPr>
+            <w:rFonts w:eastAsiaTheme="minorEastAsia"/>
+          </w:rPr>
+          <w:t xml:space="preserve">итераций молекулярной динамики, и возвращать </w:t>
+        </w:r>
+        <w:r>
+          <w:rPr>
+            <w:rFonts w:eastAsiaTheme="minorEastAsia"/>
+            <w:lang w:val="en-US"/>
+          </w:rPr>
+          <w:t>r</w:t>
+        </w:r>
+        <w:r>
+          <w:rPr>
+            <w:rFonts w:eastAsiaTheme="minorEastAsia"/>
+            <w:rPrChange w:id="105" w:author="Максим Гайдук" w:date="2014-08-26T18:33:00Z">
+              <w:rPr>
+                <w:rFonts w:eastAsiaTheme="minorEastAsia"/>
+                <w:lang w:val="en-US"/>
+              </w:rPr>
+            </w:rPrChange>
+          </w:rPr>
+          <w:t xml:space="preserve">. </w:t>
+        </w:r>
+        <w:r>
+          <w:rPr>
+            <w:rFonts w:eastAsiaTheme="minorEastAsia"/>
+          </w:rPr>
+          <w:t>Посмотреть сходимость, увеличивается ли или нет потенциальная энергия, как это зависит от параметр</w:t>
+        </w:r>
+      </w:ins>
+      <w:ins w:id="106" w:author="Максим Гайдук" w:date="2014-08-26T18:34:00Z">
+        <w:r>
+          <w:rPr>
+            <w:rFonts w:eastAsiaTheme="minorEastAsia"/>
+          </w:rPr>
+          <w:t xml:space="preserve">а </w:t>
+        </w:r>
+        <w:r>
+          <w:rPr>
+            <w:rFonts w:eastAsiaTheme="minorEastAsia"/>
+            <w:lang w:val="en-US"/>
+          </w:rPr>
+          <w:t>dt</w:t>
+        </w:r>
+        <w:r>
+          <w:rPr>
+            <w:rFonts w:eastAsiaTheme="minorEastAsia"/>
+            <w:rPrChange w:id="107" w:author="Максим Гайдук" w:date="2014-08-26T18:34:00Z">
+              <w:rPr>
+                <w:rFonts w:eastAsiaTheme="minorEastAsia"/>
+                <w:lang w:val="en-US"/>
+              </w:rPr>
+            </w:rPrChange>
+          </w:rPr>
+          <w:t>.</w:t>
+        </w:r>
+      </w:ins>
+    </w:p>
+    <w:p>
+      <w:pPr>
+        <w:rPr>
+          <w:ins w:id="108" w:author="Максим Гайдук" w:date="2014-08-26T18:40:00Z"/>
+          <w:rFonts w:eastAsiaTheme="minorEastAsia"/>
+        </w:rPr>
+      </w:pPr>
+      <w:ins w:id="109" w:author="Максим Гайдук" w:date="2014-08-26T18:36:00Z">
+        <w:r>
+          <w:rPr>
+            <w:rFonts w:eastAsiaTheme="minorEastAsia"/>
+          </w:rPr>
+          <w:t xml:space="preserve">Написать </w:t>
+        </w:r>
+        <w:r>
+          <w:rPr>
+            <w:rFonts w:eastAsiaTheme="minorEastAsia"/>
+            <w:lang w:val="en-US"/>
+          </w:rPr>
+          <w:t>molecular</w:t>
+        </w:r>
+        <w:r>
+          <w:rPr>
+            <w:rFonts w:eastAsiaTheme="minorEastAsia"/>
+            <w:rPrChange w:id="110" w:author="Максим Гайдук" w:date="2014-08-26T18:36:00Z">
+              <w:rPr>
+                <w:rFonts w:eastAsiaTheme="minorEastAsia"/>
+                <w:lang w:val="en-US"/>
+              </w:rPr>
+            </w:rPrChange>
+          </w:rPr>
+          <w:t xml:space="preserve">2(), </w:t>
+        </w:r>
+        <w:r>
+          <w:rPr>
+            <w:rFonts w:eastAsiaTheme="minorEastAsia"/>
+          </w:rPr>
+          <w:t xml:space="preserve">которая будет считать то же самое, но дописывать значение </w:t>
+        </w:r>
+        <w:r>
+          <w:rPr>
+            <w:rFonts w:eastAsiaTheme="minorEastAsia"/>
+            <w:lang w:val="en-US"/>
+          </w:rPr>
+          <w:t>r</w:t>
+        </w:r>
+        <w:r>
+          <w:rPr>
+            <w:rFonts w:eastAsiaTheme="minorEastAsia"/>
+            <w:rPrChange w:id="111" w:author="Максим Гайдук" w:date="2014-08-26T18:36:00Z">
+              <w:rPr>
+                <w:rFonts w:eastAsiaTheme="minorEastAsia"/>
+                <w:lang w:val="en-US"/>
+              </w:rPr>
+            </w:rPrChange>
+          </w:rPr>
+          <w:t xml:space="preserve"> </w:t>
+        </w:r>
+        <w:r>
+          <w:rPr>
+            <w:rFonts w:eastAsiaTheme="minorEastAsia"/>
+          </w:rPr>
+          <w:t xml:space="preserve">каждые </w:t>
+        </w:r>
+      </w:ins>
+      <w:ins w:id="112" w:author="Максим Гайдук" w:date="2014-08-26T18:37:00Z">
+        <w:r>
+          <w:rPr>
+            <w:rFonts w:eastAsiaTheme="minorEastAsia"/>
+            <w:lang w:val="en-US"/>
+          </w:rPr>
+          <w:t>S</w:t>
+        </w:r>
+        <w:r>
+          <w:rPr>
+            <w:rFonts w:eastAsiaTheme="minorEastAsia"/>
+            <w:rPrChange w:id="113" w:author="Максим Гайдук" w:date="2014-08-26T18:37:00Z">
+              <w:rPr>
+                <w:rFonts w:eastAsiaTheme="minorEastAsia"/>
+                <w:lang w:val="en-US"/>
+              </w:rPr>
+            </w:rPrChange>
+          </w:rPr>
+          <w:t xml:space="preserve"> </w:t>
+        </w:r>
+        <w:r>
+          <w:rPr>
+            <w:rFonts w:eastAsiaTheme="minorEastAsia"/>
+          </w:rPr>
+          <w:t>шагов в один массив, чтобы можно было построить конкретное распределение.</w:t>
+        </w:r>
+      </w:ins>
+    </w:p>
+    <w:p>
+      <w:pPr>
+        <w:rPr>
+          <w:ins w:id="114" w:author="Максим Гайдук" w:date="2014-08-26T18:41:00Z"/>
+          <w:rFonts w:eastAsiaTheme="minorEastAsia"/>
+        </w:rPr>
+      </w:pPr>
+      <w:ins w:id="115" w:author="Максим Гайдук" w:date="2014-08-26T18:40:00Z">
+        <w:r>
+          <w:rPr>
+            <w:rFonts w:eastAsiaTheme="minorEastAsia"/>
+          </w:rPr>
+          <w:t xml:space="preserve">По этому распределению нужно будет определить, когда плавятся оболочки, когда плавится кластер. </w:t>
+        </w:r>
+      </w:ins>
+    </w:p>
+    <w:p>
+      <w:pPr>
+        <w:rPr>
+          <w:ins w:id="116" w:author="Максим Гайдук" w:date="2014-08-26T18:42:00Z"/>
+          <w:rFonts w:eastAsiaTheme="minorEastAsia"/>
+        </w:rPr>
+      </w:pPr>
+      <w:ins w:id="117" w:author="Максим Гайдук" w:date="2014-08-26T18:41:00Z">
+        <w:r>
+          <w:rPr>
+            <w:rFonts w:eastAsiaTheme="minorEastAsia"/>
+          </w:rPr>
+          <w:t xml:space="preserve">1. Визуально: построить график </w:t>
+        </w:r>
+      </w:ins>
+      <w:ins w:id="118" w:author="Максим Гайдук" w:date="2014-08-26T18:42:00Z">
+        <w:r>
+          <w:rPr>
+            <w:rFonts w:eastAsiaTheme="minorEastAsia"/>
+            <w:rPrChange w:id="119" w:author="Максим Гайдук" w:date="2014-08-26T18:42:00Z">
+              <w:rPr>
+                <w:rFonts w:eastAsiaTheme="minorEastAsia"/>
+                <w:lang w:val="en-US"/>
+              </w:rPr>
+            </w:rPrChange>
+          </w:rPr>
+          <w:t xml:space="preserve">массива </w:t>
+        </w:r>
+        <w:r>
+          <w:rPr>
+            <w:rFonts w:eastAsiaTheme="minorEastAsia"/>
+            <w:lang w:val="en-US"/>
+          </w:rPr>
+          <w:t>r</w:t>
+        </w:r>
+        <w:r>
+          <w:rPr>
+            <w:rFonts w:eastAsiaTheme="minorEastAsia"/>
+            <w:rPrChange w:id="120" w:author="Максим Гайдук" w:date="2014-08-26T18:42:00Z">
+              <w:rPr>
+                <w:rFonts w:eastAsiaTheme="minorEastAsia"/>
+                <w:lang w:val="en-US"/>
+              </w:rPr>
+            </w:rPrChange>
+          </w:rPr>
+          <w:t xml:space="preserve">, </w:t>
+        </w:r>
+        <w:r>
+          <w:rPr>
+            <w:rFonts w:eastAsiaTheme="minorEastAsia"/>
+          </w:rPr>
+          <w:t>увидеть, являются ли траектории движения частиц замкнутыми около положения равновесия, или замкнутыми в пределах оболочки, или застилают весь кластер.</w:t>
+        </w:r>
+      </w:ins>
+    </w:p>
+    <w:p>
+      <w:pPr>
+        <w:rPr>
+          <w:ins w:id="121" w:author="Максим Гайдук" w:date="2014-08-26T18:44:00Z"/>
+          <w:rFonts w:eastAsiaTheme="minorEastAsia"/>
+        </w:rPr>
+      </w:pPr>
+      <w:ins w:id="122" w:author="Максим Гайдук" w:date="2014-08-26T18:44:00Z">
+        <w:r>
+          <w:rPr>
+            <w:rFonts w:eastAsiaTheme="minorEastAsia"/>
+          </w:rPr>
+          <w:t>2. Построить график полной энергии от температуры, найти перегиб.</w:t>
+        </w:r>
+      </w:ins>
+    </w:p>
+    <w:p>
+      <w:pPr>
+        <w:rPr>
+          <w:ins w:id="123" w:author="Максим Гайдук" w:date="2014-08-26T18:45:00Z"/>
+          <w:rFonts w:eastAsiaTheme="minorEastAsia"/>
+        </w:rPr>
+      </w:pPr>
+      <w:ins w:id="124" w:author="Максим Гайдук" w:date="2014-08-26T18:44:00Z">
+        <w:r>
+          <w:rPr>
+            <w:rFonts w:eastAsiaTheme="minorEastAsia"/>
+          </w:rPr>
+          <w:t xml:space="preserve">3. </w:t>
+        </w:r>
+      </w:ins>
+      <w:ins w:id="125" w:author="Максим Гайдук" w:date="2014-08-26T18:45:00Z">
+        <w:r>
+          <w:rPr>
+            <w:rFonts w:eastAsiaTheme="minorEastAsia"/>
+          </w:rPr>
+          <w:t>Найти следующие величины:</w:t>
+        </w:r>
+      </w:ins>
+    </w:p>
+    <w:p>
+      <w:pPr>
+        <w:rPr>
+          <w:ins w:id="126" w:author="Максим Гайдук" w:date="2014-08-26T18:45:00Z"/>
+          <w:rFonts w:eastAsiaTheme="minorEastAsia"/>
+        </w:rPr>
+      </w:pPr>
+      <w:ins w:id="127" w:author="Максим Гайдук" w:date="2014-08-26T18:45:00Z">
+        <w:r>
+          <w:rPr>
+            <w:rFonts w:eastAsiaTheme="minorEastAsia"/>
+          </w:rPr>
+          <w:t>-Среднее расстояние до центра</w:t>
+        </w:r>
+      </w:ins>
+    </w:p>
+    <w:p>
+      <w:pPr>
+        <w:rPr>
+          <w:ins w:id="128" w:author="Максим Гайдук" w:date="2014-08-26T18:46:00Z"/>
+          <w:rFonts w:eastAsiaTheme="minorEastAsia"/>
+        </w:rPr>
+      </w:pPr>
+      <w:ins w:id="129" w:author="Максим Гайдук" w:date="2014-08-26T18:45:00Z">
+        <w:r>
+          <w:rPr>
+            <w:rFonts w:eastAsiaTheme="minorEastAsia"/>
+          </w:rPr>
+          <w:t>-Средн</w:t>
+        </w:r>
+      </w:ins>
+      <w:ins w:id="130" w:author="Максим Гайдук" w:date="2014-08-26T18:46:00Z">
+        <w:r>
+          <w:rPr>
+            <w:rFonts w:eastAsiaTheme="minorEastAsia"/>
+          </w:rPr>
+          <w:t>ее</w:t>
+        </w:r>
+      </w:ins>
+      <w:ins w:id="131" w:author="Максим Гайдук" w:date="2014-08-26T18:45:00Z">
+        <w:r>
+          <w:rPr>
+            <w:rFonts w:eastAsiaTheme="minorEastAsia"/>
+          </w:rPr>
+          <w:t xml:space="preserve"> </w:t>
+        </w:r>
+      </w:ins>
+      <w:ins w:id="132" w:author="Максим Гайдук" w:date="2014-08-26T18:46:00Z">
+        <w:r>
+          <w:rPr>
+            <w:rFonts w:eastAsiaTheme="minorEastAsia"/>
+          </w:rPr>
+          <w:t>угловое отклонение</w:t>
+        </w:r>
+      </w:ins>
+      <w:ins w:id="133" w:author="Максим Гайдук" w:date="2014-08-26T18:45:00Z">
+        <w:r>
+          <w:rPr>
+            <w:rFonts w:eastAsiaTheme="minorEastAsia"/>
+          </w:rPr>
+          <w:t xml:space="preserve"> (для частиц в пределах оболочки)</w:t>
+        </w:r>
+      </w:ins>
+      <w:ins w:id="134" w:author="Максим Гайдук" w:date="2014-08-26T18:46:00Z">
+        <w:r>
+          <w:rPr>
+            <w:rFonts w:eastAsiaTheme="minorEastAsia"/>
+          </w:rPr>
+          <w:t>. Когда угловое отклонение для частицы на оболочке переходит в 2Пи, значит, оболочка расплавилась.</w:t>
+        </w:r>
+      </w:ins>
+    </w:p>
+    <w:p>
+      <w:pPr>
+        <w:rPr>
+          <w:ins w:id="135" w:author="Максим Гайдук" w:date="2014-08-26T18:45:00Z"/>
+          <w:rFonts w:eastAsiaTheme="minorEastAsia"/>
+        </w:rPr>
+      </w:pPr>
+      <w:bookmarkStart w:id="136" w:name="_GoBack"/>
+      <w:bookmarkEnd w:id="136"/>
+    </w:p>
+    <w:p>
+      <w:pPr>
+        <w:rPr>
+          <w:ins w:id="137" w:author="Максим Гайдук" w:date="2014-08-26T18:37:00Z"/>
+          <w:rFonts w:eastAsiaTheme="minorEastAsia"/>
+        </w:rPr>
+      </w:pPr>
+    </w:p>
+    <w:p>
+      <w:pPr>
+        <w:rPr>
+          <w:rFonts w:eastAsiaTheme="minorEastAsia"/>
+        </w:rPr>
+      </w:pPr>
+    </w:p>
+    <w:p>
+      <w:pPr>
+        <w:rPr>
+          <w:rFonts w:eastAsiaTheme="minorEastAsia"/>
+        </w:rPr>
+      </w:pPr>
+    </w:p>
+    <w:p/>
     <w:sectPr>
       <w:pgSz w:w="11906" w:h="16838"/>
       <w:pgMar w:top="1134" w:right="850" w:bottom="1134" w:left="1701" w:header="708" w:footer="708" w:gutter="0"/>
@@ -11112,6 +14629,28 @@
       <w:color w:val="4F81BD" w:themeColor="accent1"/>
       <w:sz w:val="26"/>
       <w:szCs w:val="26"/>
+    </w:rPr>
+  </w:style>
+  <w:style w:type="paragraph" w:styleId="3">
+    <w:name w:val="heading 3"/>
+    <w:basedOn w:val="a"/>
+    <w:next w:val="a"/>
+    <w:link w:val="30"/>
+    <w:uiPriority w:val="9"/>
+    <w:unhideWhenUsed/>
+    <w:qFormat/>
+    <w:rsid w:val="00D1756D"/>
+    <w:pPr>
+      <w:keepNext/>
+      <w:keepLines/>
+      <w:spacing w:before="200" w:after="0"/>
+      <w:outlineLvl w:val="2"/>
+    </w:pPr>
+    <w:rPr>
+      <w:rFonts w:asciiTheme="majorHAnsi" w:eastAsiaTheme="majorEastAsia" w:hAnsiTheme="majorHAnsi" w:cstheme="majorBidi"/>
+      <w:b/>
+      <w:bCs/>
+      <w:color w:val="4F81BD" w:themeColor="accent1"/>
     </w:rPr>
   </w:style>
   <w:style w:type="character" w:default="1" w:styleId="a0">
@@ -11444,6 +14983,19 @@
       <w:lang w:val="de-DE" w:eastAsia="de-DE"/>
     </w:rPr>
   </w:style>
+  <w:style w:type="character" w:customStyle="1" w:styleId="30">
+    <w:name w:val="Заголовок 3 Знак"/>
+    <w:basedOn w:val="a0"/>
+    <w:link w:val="3"/>
+    <w:uiPriority w:val="9"/>
+    <w:rsid w:val="00D1756D"/>
+    <w:rPr>
+      <w:rFonts w:asciiTheme="majorHAnsi" w:eastAsiaTheme="majorEastAsia" w:hAnsiTheme="majorHAnsi" w:cstheme="majorBidi"/>
+      <w:b/>
+      <w:bCs/>
+      <w:color w:val="4F81BD" w:themeColor="accent1"/>
+    </w:rPr>
+  </w:style>
 </w:styles>
 </file>
 
@@ -11652,6 +15204,28 @@
       <w:color w:val="4F81BD" w:themeColor="accent1"/>
       <w:sz w:val="26"/>
       <w:szCs w:val="26"/>
+    </w:rPr>
+  </w:style>
+  <w:style w:type="paragraph" w:styleId="3">
+    <w:name w:val="heading 3"/>
+    <w:basedOn w:val="a"/>
+    <w:next w:val="a"/>
+    <w:link w:val="30"/>
+    <w:uiPriority w:val="9"/>
+    <w:unhideWhenUsed/>
+    <w:qFormat/>
+    <w:rsid w:val="00D1756D"/>
+    <w:pPr>
+      <w:keepNext/>
+      <w:keepLines/>
+      <w:spacing w:before="200" w:after="0"/>
+      <w:outlineLvl w:val="2"/>
+    </w:pPr>
+    <w:rPr>
+      <w:rFonts w:asciiTheme="majorHAnsi" w:eastAsiaTheme="majorEastAsia" w:hAnsiTheme="majorHAnsi" w:cstheme="majorBidi"/>
+      <w:b/>
+      <w:bCs/>
+      <w:color w:val="4F81BD" w:themeColor="accent1"/>
     </w:rPr>
   </w:style>
   <w:style w:type="character" w:default="1" w:styleId="a0">
@@ -11984,6 +15558,19 @@
       <w:lang w:val="de-DE" w:eastAsia="de-DE"/>
     </w:rPr>
   </w:style>
+  <w:style w:type="character" w:customStyle="1" w:styleId="30">
+    <w:name w:val="Заголовок 3 Знак"/>
+    <w:basedOn w:val="a0"/>
+    <w:link w:val="3"/>
+    <w:uiPriority w:val="9"/>
+    <w:rsid w:val="00D1756D"/>
+    <w:rPr>
+      <w:rFonts w:asciiTheme="majorHAnsi" w:eastAsiaTheme="majorEastAsia" w:hAnsiTheme="majorHAnsi" w:cstheme="majorBidi"/>
+      <w:b/>
+      <w:bCs/>
+      <w:color w:val="4F81BD" w:themeColor="accent1"/>
+    </w:rPr>
+  </w:style>
 </w:styles>
 </file>
 
@@ -12277,7 +15864,7 @@
 </file>
 
 <file path=customXml/itemProps1.xml><?xml version="1.0" encoding="utf-8"?>
-<ds:datastoreItem xmlns:ds="http://schemas.openxmlformats.org/officeDocument/2006/customXml" ds:itemID="{A3D24C84-AF8E-4ECA-9EA9-871D2611DEAC}">
+<ds:datastoreItem xmlns:ds="http://schemas.openxmlformats.org/officeDocument/2006/customXml" ds:itemID="{9F07374F-71DE-4418-89E4-409995647BE1}">
   <ds:schemaRefs>
     <ds:schemaRef ds:uri="http://schemas.openxmlformats.org/officeDocument/2006/bibliography"/>
   </ds:schemaRefs>

</xml_diff>